<commit_message>
actualizaciones: IEEE-830 | planilla de propuesta de proyecto
</commit_message>
<xml_diff>
--- a/docs/Documentacion IEEE-830.docx
+++ b/docs/Documentacion IEEE-830.docx
@@ -456,7 +456,6 @@
           <w:szCs w:val="34"/>
           <w:highlight w:val="white"/>
         </w:rPr>
-        <w:lastRenderedPageBreak/>
         <w:t>Ficha del documento</w:t>
       </w:r>
     </w:p>
@@ -528,6 +527,7 @@
               <w:rPr>
                 <w:b/>
               </w:rPr>
+              <w:lastRenderedPageBreak/>
               <w:t>Fecha</w:t>
             </w:r>
           </w:p>
@@ -1863,16 +1863,15 @@
           <w:highlight w:val="white"/>
         </w:rPr>
       </w:pPr>
-    </w:p>
-    <w:p>
-      <w:pPr>
+      <w:r>
         <w:rPr>
           <w:b/>
           <w:sz w:val="34"/>
           <w:szCs w:val="34"/>
           <w:highlight w:val="white"/>
         </w:rPr>
-      </w:pPr>
+        <w:t>Tabla de contenidos</w:t>
+      </w:r>
     </w:p>
     <w:p>
       <w:pPr>
@@ -1888,26 +1887,6 @@
           <v:rect id="_x0000_i1027" style="width:0;height:1.5pt" o:hralign="center" o:hrstd="t" o:hr="t" fillcolor="#a0a0a0" stroked="f"/>
         </w:pict>
       </w:r>
-    </w:p>
-    <w:p>
-      <w:pPr>
-        <w:rPr>
-          <w:b/>
-          <w:sz w:val="34"/>
-          <w:szCs w:val="34"/>
-          <w:highlight w:val="white"/>
-        </w:rPr>
-      </w:pPr>
-    </w:p>
-    <w:p>
-      <w:pPr>
-        <w:rPr>
-          <w:b/>
-          <w:sz w:val="34"/>
-          <w:szCs w:val="34"/>
-          <w:highlight w:val="white"/>
-        </w:rPr>
-      </w:pPr>
     </w:p>
     <w:p>
       <w:pPr>
@@ -1930,13 +1909,12 @@
       <w:sdtContent>
         <w:p>
           <w:pPr>
+            <w:pStyle w:val="TDC1"/>
             <w:tabs>
-              <w:tab w:val="right" w:pos="9025"/>
+              <w:tab w:val="right" w:pos="9019"/>
             </w:tabs>
-            <w:spacing w:before="80" w:line="240" w:lineRule="auto"/>
             <w:rPr>
-              <w:b/>
-              <w:color w:val="000000"/>
+              <w:noProof/>
             </w:rPr>
           </w:pPr>
           <w:r>
@@ -1948,557 +1926,1251 @@
           <w:r>
             <w:fldChar w:fldCharType="separate"/>
           </w:r>
-          <w:hyperlink w:anchor="_iw2uubyuu2h9">
-            <w:r>
-              <w:rPr>
-                <w:b/>
-                <w:color w:val="000000"/>
+          <w:hyperlink w:anchor="_Toc132812143" w:history="1">
+            <w:r>
+              <w:rPr>
+                <w:rStyle w:val="Hipervnculo"/>
+                <w:noProof/>
               </w:rPr>
               <w:t>Introducción</w:t>
             </w:r>
+            <w:r>
+              <w:rPr>
+                <w:noProof/>
+                <w:webHidden/>
+              </w:rPr>
+              <w:tab/>
+            </w:r>
+            <w:r>
+              <w:rPr>
+                <w:noProof/>
+                <w:webHidden/>
+              </w:rPr>
+              <w:fldChar w:fldCharType="begin"/>
+            </w:r>
+            <w:r>
+              <w:rPr>
+                <w:noProof/>
+                <w:webHidden/>
+              </w:rPr>
+              <w:instrText xml:space="preserve"> PAGEREF _Toc132812143 \h </w:instrText>
+            </w:r>
+            <w:r>
+              <w:rPr>
+                <w:noProof/>
+                <w:webHidden/>
+              </w:rPr>
+            </w:r>
+            <w:r>
+              <w:rPr>
+                <w:noProof/>
+                <w:webHidden/>
+              </w:rPr>
+              <w:fldChar w:fldCharType="separate"/>
+            </w:r>
+            <w:r>
+              <w:rPr>
+                <w:noProof/>
+                <w:webHidden/>
+              </w:rPr>
+              <w:t>4</w:t>
+            </w:r>
+            <w:r>
+              <w:rPr>
+                <w:noProof/>
+                <w:webHidden/>
+              </w:rPr>
+              <w:fldChar w:fldCharType="end"/>
+            </w:r>
           </w:hyperlink>
-          <w:r>
-            <w:rPr>
-              <w:b/>
-              <w:color w:val="000000"/>
-            </w:rPr>
-            <w:tab/>
-          </w:r>
-          <w:r>
-            <w:fldChar w:fldCharType="begin"/>
-          </w:r>
-          <w:r>
-            <w:instrText xml:space="preserve"> PAGEREF _iw2uubyuu2h9 \h </w:instrText>
-          </w:r>
-          <w:r>
-            <w:fldChar w:fldCharType="separate"/>
-          </w:r>
-          <w:r>
-            <w:rPr>
-              <w:b/>
-              <w:color w:val="000000"/>
-            </w:rPr>
-            <w:t>4</w:t>
-          </w:r>
-          <w:r>
-            <w:fldChar w:fldCharType="end"/>
-          </w:r>
         </w:p>
         <w:p>
           <w:pPr>
+            <w:pStyle w:val="TDC2"/>
             <w:tabs>
-              <w:tab w:val="right" w:pos="9025"/>
+              <w:tab w:val="left" w:pos="660"/>
+              <w:tab w:val="right" w:pos="9019"/>
             </w:tabs>
-            <w:spacing w:before="60" w:line="240" w:lineRule="auto"/>
-            <w:ind w:left="360"/>
             <w:rPr>
-              <w:color w:val="000000"/>
+              <w:noProof/>
             </w:rPr>
           </w:pPr>
-          <w:hyperlink w:anchor="_88i6z7i5wlee">
-            <w:r>
-              <w:rPr>
-                <w:color w:val="000000"/>
-              </w:rPr>
-              <w:t>1. Propósito</w:t>
+          <w:hyperlink w:anchor="_Toc132812144" w:history="1">
+            <w:r>
+              <w:rPr>
+                <w:rStyle w:val="Hipervnculo"/>
+                <w:noProof/>
+              </w:rPr>
+              <w:t>1.</w:t>
+            </w:r>
+            <w:r>
+              <w:rPr>
+                <w:noProof/>
+              </w:rPr>
+              <w:tab/>
+            </w:r>
+            <w:r>
+              <w:rPr>
+                <w:rStyle w:val="Hipervnculo"/>
+                <w:noProof/>
+              </w:rPr>
+              <w:t>Propósito</w:t>
+            </w:r>
+            <w:r>
+              <w:rPr>
+                <w:noProof/>
+                <w:webHidden/>
+              </w:rPr>
+              <w:tab/>
+            </w:r>
+            <w:r>
+              <w:rPr>
+                <w:noProof/>
+                <w:webHidden/>
+              </w:rPr>
+              <w:fldChar w:fldCharType="begin"/>
+            </w:r>
+            <w:r>
+              <w:rPr>
+                <w:noProof/>
+                <w:webHidden/>
+              </w:rPr>
+              <w:instrText xml:space="preserve"> PAGEREF _Toc132812144 \h </w:instrText>
+            </w:r>
+            <w:r>
+              <w:rPr>
+                <w:noProof/>
+                <w:webHidden/>
+              </w:rPr>
+            </w:r>
+            <w:r>
+              <w:rPr>
+                <w:noProof/>
+                <w:webHidden/>
+              </w:rPr>
+              <w:fldChar w:fldCharType="separate"/>
+            </w:r>
+            <w:r>
+              <w:rPr>
+                <w:noProof/>
+                <w:webHidden/>
+              </w:rPr>
+              <w:t>4</w:t>
+            </w:r>
+            <w:r>
+              <w:rPr>
+                <w:noProof/>
+                <w:webHidden/>
+              </w:rPr>
+              <w:fldChar w:fldCharType="end"/>
             </w:r>
           </w:hyperlink>
-          <w:r>
-            <w:rPr>
-              <w:color w:val="000000"/>
-            </w:rPr>
-            <w:tab/>
-          </w:r>
-          <w:r>
-            <w:fldChar w:fldCharType="begin"/>
-          </w:r>
-          <w:r>
-            <w:instrText xml:space="preserve"> PAGEREF _88i6z7i5wlee \h </w:instrText>
-          </w:r>
-          <w:r>
-            <w:fldChar w:fldCharType="separate"/>
-          </w:r>
-          <w:r>
-            <w:rPr>
-              <w:color w:val="000000"/>
-            </w:rPr>
-            <w:t>4</w:t>
-          </w:r>
-          <w:r>
-            <w:fldChar w:fldCharType="end"/>
-          </w:r>
         </w:p>
         <w:p>
           <w:pPr>
+            <w:pStyle w:val="TDC2"/>
             <w:tabs>
-              <w:tab w:val="right" w:pos="9025"/>
+              <w:tab w:val="right" w:pos="9019"/>
             </w:tabs>
-            <w:spacing w:before="60" w:line="240" w:lineRule="auto"/>
-            <w:ind w:left="360"/>
             <w:rPr>
-              <w:color w:val="000000"/>
+              <w:noProof/>
             </w:rPr>
           </w:pPr>
-          <w:hyperlink w:anchor="_breuciiqar8h">
-            <w:r>
-              <w:rPr>
-                <w:color w:val="000000"/>
-              </w:rPr>
-              <w:t>2. Alcance</w:t>
+          <w:hyperlink w:anchor="_Toc132812145" w:history="1">
+            <w:r>
+              <w:rPr>
+                <w:rStyle w:val="Hipervnculo"/>
+                <w:noProof/>
+              </w:rPr>
+              <w:t>El propósito del presente documento es establecer las especificaciones funcionales necesarias para el desarrollo del sitio web Destino Córdoba, que permita la venta de paquetes turísticos de manera eficiente y satisfactoria para los usuarios del sistema.</w:t>
+            </w:r>
+            <w:r>
+              <w:rPr>
+                <w:noProof/>
+                <w:webHidden/>
+              </w:rPr>
+              <w:tab/>
+            </w:r>
+            <w:r>
+              <w:rPr>
+                <w:noProof/>
+                <w:webHidden/>
+              </w:rPr>
+              <w:fldChar w:fldCharType="begin"/>
+            </w:r>
+            <w:r>
+              <w:rPr>
+                <w:noProof/>
+                <w:webHidden/>
+              </w:rPr>
+              <w:instrText xml:space="preserve"> PAGEREF _Toc132812145 \h </w:instrText>
+            </w:r>
+            <w:r>
+              <w:rPr>
+                <w:noProof/>
+                <w:webHidden/>
+              </w:rPr>
+            </w:r>
+            <w:r>
+              <w:rPr>
+                <w:noProof/>
+                <w:webHidden/>
+              </w:rPr>
+              <w:fldChar w:fldCharType="separate"/>
+            </w:r>
+            <w:r>
+              <w:rPr>
+                <w:noProof/>
+                <w:webHidden/>
+              </w:rPr>
+              <w:t>4</w:t>
+            </w:r>
+            <w:r>
+              <w:rPr>
+                <w:noProof/>
+                <w:webHidden/>
+              </w:rPr>
+              <w:fldChar w:fldCharType="end"/>
             </w:r>
           </w:hyperlink>
-          <w:r>
-            <w:rPr>
-              <w:color w:val="000000"/>
-            </w:rPr>
-            <w:tab/>
-          </w:r>
-          <w:r>
-            <w:fldChar w:fldCharType="begin"/>
-          </w:r>
-          <w:r>
-            <w:instrText xml:space="preserve"> PAGEREF _breuciiqar8h \h </w:instrText>
-          </w:r>
-          <w:r>
-            <w:fldChar w:fldCharType="separate"/>
-          </w:r>
-          <w:r>
-            <w:rPr>
-              <w:color w:val="000000"/>
-            </w:rPr>
-            <w:t>4</w:t>
-          </w:r>
-          <w:r>
-            <w:fldChar w:fldCharType="end"/>
-          </w:r>
         </w:p>
         <w:p>
           <w:pPr>
+            <w:pStyle w:val="TDC2"/>
             <w:tabs>
-              <w:tab w:val="right" w:pos="9025"/>
+              <w:tab w:val="left" w:pos="660"/>
+              <w:tab w:val="right" w:pos="9019"/>
             </w:tabs>
-            <w:spacing w:before="60" w:line="240" w:lineRule="auto"/>
-            <w:ind w:left="360"/>
             <w:rPr>
-              <w:color w:val="000000"/>
+              <w:noProof/>
             </w:rPr>
           </w:pPr>
-          <w:hyperlink w:anchor="_efk2ct3tonf9">
-            <w:r>
-              <w:rPr>
-                <w:color w:val="000000"/>
-              </w:rPr>
-              <w:t>3. Personal Involucrado</w:t>
+          <w:hyperlink w:anchor="_Toc132812146" w:history="1">
+            <w:r>
+              <w:rPr>
+                <w:rStyle w:val="Hipervnculo"/>
+                <w:noProof/>
+              </w:rPr>
+              <w:t>2.</w:t>
+            </w:r>
+            <w:r>
+              <w:rPr>
+                <w:noProof/>
+              </w:rPr>
+              <w:tab/>
+            </w:r>
+            <w:r>
+              <w:rPr>
+                <w:rStyle w:val="Hipervnculo"/>
+                <w:noProof/>
+              </w:rPr>
+              <w:t>Alcance</w:t>
+            </w:r>
+            <w:r>
+              <w:rPr>
+                <w:noProof/>
+                <w:webHidden/>
+              </w:rPr>
+              <w:tab/>
+            </w:r>
+            <w:r>
+              <w:rPr>
+                <w:noProof/>
+                <w:webHidden/>
+              </w:rPr>
+              <w:fldChar w:fldCharType="begin"/>
+            </w:r>
+            <w:r>
+              <w:rPr>
+                <w:noProof/>
+                <w:webHidden/>
+              </w:rPr>
+              <w:instrText xml:space="preserve"> PAGEREF _Toc132812146 \h </w:instrText>
+            </w:r>
+            <w:r>
+              <w:rPr>
+                <w:noProof/>
+                <w:webHidden/>
+              </w:rPr>
+            </w:r>
+            <w:r>
+              <w:rPr>
+                <w:noProof/>
+                <w:webHidden/>
+              </w:rPr>
+              <w:fldChar w:fldCharType="separate"/>
+            </w:r>
+            <w:r>
+              <w:rPr>
+                <w:noProof/>
+                <w:webHidden/>
+              </w:rPr>
+              <w:t>4</w:t>
+            </w:r>
+            <w:r>
+              <w:rPr>
+                <w:noProof/>
+                <w:webHidden/>
+              </w:rPr>
+              <w:fldChar w:fldCharType="end"/>
             </w:r>
           </w:hyperlink>
-          <w:r>
-            <w:rPr>
-              <w:color w:val="000000"/>
-            </w:rPr>
-            <w:tab/>
-          </w:r>
-          <w:r>
-            <w:fldChar w:fldCharType="begin"/>
-          </w:r>
-          <w:r>
-            <w:instrText xml:space="preserve"> PAGEREF _efk2ct3tonf9 \h </w:instrText>
-          </w:r>
-          <w:r>
-            <w:fldChar w:fldCharType="separate"/>
-          </w:r>
-          <w:r>
-            <w:rPr>
-              <w:color w:val="000000"/>
-            </w:rPr>
-            <w:t>4</w:t>
-          </w:r>
-          <w:r>
-            <w:fldChar w:fldCharType="end"/>
-          </w:r>
         </w:p>
         <w:p>
           <w:pPr>
+            <w:pStyle w:val="TDC2"/>
             <w:tabs>
-              <w:tab w:val="right" w:pos="9025"/>
+              <w:tab w:val="left" w:pos="660"/>
+              <w:tab w:val="right" w:pos="9019"/>
             </w:tabs>
-            <w:spacing w:before="60" w:line="240" w:lineRule="auto"/>
-            <w:ind w:left="360"/>
             <w:rPr>
-              <w:color w:val="000000"/>
+              <w:noProof/>
             </w:rPr>
           </w:pPr>
-          <w:hyperlink w:anchor="_wlzyqgk359ya">
-            <w:r>
-              <w:rPr>
-                <w:color w:val="000000"/>
-              </w:rPr>
-              <w:t>4. Definiciones, acrónimos y abreviaturas.</w:t>
+          <w:hyperlink w:anchor="_Toc132812147" w:history="1">
+            <w:r>
+              <w:rPr>
+                <w:rStyle w:val="Hipervnculo"/>
+                <w:noProof/>
+              </w:rPr>
+              <w:t>3.</w:t>
+            </w:r>
+            <w:r>
+              <w:rPr>
+                <w:noProof/>
+              </w:rPr>
+              <w:tab/>
+            </w:r>
+            <w:r>
+              <w:rPr>
+                <w:rStyle w:val="Hipervnculo"/>
+                <w:noProof/>
+              </w:rPr>
+              <w:t>Personal Involucrado</w:t>
+            </w:r>
+            <w:r>
+              <w:rPr>
+                <w:noProof/>
+                <w:webHidden/>
+              </w:rPr>
+              <w:tab/>
+            </w:r>
+            <w:r>
+              <w:rPr>
+                <w:noProof/>
+                <w:webHidden/>
+              </w:rPr>
+              <w:fldChar w:fldCharType="begin"/>
+            </w:r>
+            <w:r>
+              <w:rPr>
+                <w:noProof/>
+                <w:webHidden/>
+              </w:rPr>
+              <w:instrText xml:space="preserve"> PAGEREF _Toc132812147 \h </w:instrText>
+            </w:r>
+            <w:r>
+              <w:rPr>
+                <w:noProof/>
+                <w:webHidden/>
+              </w:rPr>
+            </w:r>
+            <w:r>
+              <w:rPr>
+                <w:noProof/>
+                <w:webHidden/>
+              </w:rPr>
+              <w:fldChar w:fldCharType="separate"/>
+            </w:r>
+            <w:r>
+              <w:rPr>
+                <w:noProof/>
+                <w:webHidden/>
+              </w:rPr>
+              <w:t>4</w:t>
+            </w:r>
+            <w:r>
+              <w:rPr>
+                <w:noProof/>
+                <w:webHidden/>
+              </w:rPr>
+              <w:fldChar w:fldCharType="end"/>
             </w:r>
           </w:hyperlink>
-          <w:r>
-            <w:rPr>
-              <w:color w:val="000000"/>
-            </w:rPr>
-            <w:tab/>
-          </w:r>
-          <w:r>
-            <w:fldChar w:fldCharType="begin"/>
-          </w:r>
-          <w:r>
-            <w:instrText xml:space="preserve"> PAGEREF _wlzyqgk359ya \h </w:instrText>
-          </w:r>
-          <w:r>
-            <w:fldChar w:fldCharType="separate"/>
-          </w:r>
-          <w:r>
-            <w:rPr>
-              <w:color w:val="000000"/>
-            </w:rPr>
-            <w:t>6</w:t>
-          </w:r>
-          <w:r>
-            <w:fldChar w:fldCharType="end"/>
-          </w:r>
         </w:p>
         <w:p>
           <w:pPr>
+            <w:pStyle w:val="TDC2"/>
             <w:tabs>
-              <w:tab w:val="right" w:pos="9025"/>
+              <w:tab w:val="left" w:pos="660"/>
+              <w:tab w:val="right" w:pos="9019"/>
             </w:tabs>
-            <w:spacing w:before="60" w:line="240" w:lineRule="auto"/>
-            <w:ind w:left="360"/>
             <w:rPr>
-              <w:color w:val="000000"/>
+              <w:noProof/>
             </w:rPr>
           </w:pPr>
-          <w:hyperlink w:anchor="_arnmrdczw1lg">
-            <w:r>
-              <w:rPr>
-                <w:color w:val="000000"/>
-              </w:rPr>
-              <w:t>5. Referencias</w:t>
+          <w:hyperlink w:anchor="_Toc132812148" w:history="1">
+            <w:r>
+              <w:rPr>
+                <w:rStyle w:val="Hipervnculo"/>
+                <w:noProof/>
+              </w:rPr>
+              <w:t>4.</w:t>
+            </w:r>
+            <w:r>
+              <w:rPr>
+                <w:noProof/>
+              </w:rPr>
+              <w:tab/>
+            </w:r>
+            <w:r>
+              <w:rPr>
+                <w:rStyle w:val="Hipervnculo"/>
+                <w:noProof/>
+              </w:rPr>
+              <w:t>Definiciones, acrónimos y abreviaturas.</w:t>
+            </w:r>
+            <w:r>
+              <w:rPr>
+                <w:noProof/>
+                <w:webHidden/>
+              </w:rPr>
+              <w:tab/>
+            </w:r>
+            <w:r>
+              <w:rPr>
+                <w:noProof/>
+                <w:webHidden/>
+              </w:rPr>
+              <w:fldChar w:fldCharType="begin"/>
+            </w:r>
+            <w:r>
+              <w:rPr>
+                <w:noProof/>
+                <w:webHidden/>
+              </w:rPr>
+              <w:instrText xml:space="preserve"> PAGEREF _Toc132812148 \h </w:instrText>
+            </w:r>
+            <w:r>
+              <w:rPr>
+                <w:noProof/>
+                <w:webHidden/>
+              </w:rPr>
+            </w:r>
+            <w:r>
+              <w:rPr>
+                <w:noProof/>
+                <w:webHidden/>
+              </w:rPr>
+              <w:fldChar w:fldCharType="separate"/>
+            </w:r>
+            <w:r>
+              <w:rPr>
+                <w:noProof/>
+                <w:webHidden/>
+              </w:rPr>
+              <w:t>5</w:t>
+            </w:r>
+            <w:r>
+              <w:rPr>
+                <w:noProof/>
+                <w:webHidden/>
+              </w:rPr>
+              <w:fldChar w:fldCharType="end"/>
             </w:r>
           </w:hyperlink>
-          <w:r>
-            <w:rPr>
-              <w:color w:val="000000"/>
-            </w:rPr>
-            <w:tab/>
-          </w:r>
-          <w:r>
-            <w:fldChar w:fldCharType="begin"/>
-          </w:r>
-          <w:r>
-            <w:instrText xml:space="preserve"> PAGEREF _arnmrdczw1lg \h </w:instrText>
-          </w:r>
-          <w:r>
-            <w:fldChar w:fldCharType="separate"/>
-          </w:r>
-          <w:r>
-            <w:rPr>
-              <w:color w:val="000000"/>
-            </w:rPr>
-            <w:t>6</w:t>
-          </w:r>
-          <w:r>
-            <w:fldChar w:fldCharType="end"/>
-          </w:r>
         </w:p>
         <w:p>
           <w:pPr>
+            <w:pStyle w:val="TDC2"/>
             <w:tabs>
-              <w:tab w:val="right" w:pos="9025"/>
+              <w:tab w:val="left" w:pos="660"/>
+              <w:tab w:val="right" w:pos="9019"/>
             </w:tabs>
-            <w:spacing w:before="60" w:line="240" w:lineRule="auto"/>
-            <w:ind w:left="360"/>
             <w:rPr>
-              <w:color w:val="000000"/>
+              <w:noProof/>
             </w:rPr>
           </w:pPr>
-          <w:hyperlink w:anchor="_zevd9wg4vpla">
-            <w:r>
-              <w:rPr>
-                <w:color w:val="000000"/>
-              </w:rPr>
-              <w:t>6. Resumen</w:t>
+          <w:hyperlink w:anchor="_Toc132812149" w:history="1">
+            <w:r>
+              <w:rPr>
+                <w:rStyle w:val="Hipervnculo"/>
+                <w:noProof/>
+              </w:rPr>
+              <w:t>5.</w:t>
+            </w:r>
+            <w:r>
+              <w:rPr>
+                <w:noProof/>
+              </w:rPr>
+              <w:tab/>
+            </w:r>
+            <w:r>
+              <w:rPr>
+                <w:rStyle w:val="Hipervnculo"/>
+                <w:noProof/>
+              </w:rPr>
+              <w:t>Referencias</w:t>
+            </w:r>
+            <w:r>
+              <w:rPr>
+                <w:noProof/>
+                <w:webHidden/>
+              </w:rPr>
+              <w:tab/>
+            </w:r>
+            <w:r>
+              <w:rPr>
+                <w:noProof/>
+                <w:webHidden/>
+              </w:rPr>
+              <w:fldChar w:fldCharType="begin"/>
+            </w:r>
+            <w:r>
+              <w:rPr>
+                <w:noProof/>
+                <w:webHidden/>
+              </w:rPr>
+              <w:instrText xml:space="preserve"> PAGEREF _Toc132812149 \h </w:instrText>
+            </w:r>
+            <w:r>
+              <w:rPr>
+                <w:noProof/>
+                <w:webHidden/>
+              </w:rPr>
+            </w:r>
+            <w:r>
+              <w:rPr>
+                <w:noProof/>
+                <w:webHidden/>
+              </w:rPr>
+              <w:fldChar w:fldCharType="separate"/>
+            </w:r>
+            <w:r>
+              <w:rPr>
+                <w:noProof/>
+                <w:webHidden/>
+              </w:rPr>
+              <w:t>5</w:t>
+            </w:r>
+            <w:r>
+              <w:rPr>
+                <w:noProof/>
+                <w:webHidden/>
+              </w:rPr>
+              <w:fldChar w:fldCharType="end"/>
             </w:r>
           </w:hyperlink>
-          <w:r>
-            <w:rPr>
-              <w:color w:val="000000"/>
-            </w:rPr>
-            <w:tab/>
-          </w:r>
-          <w:r>
-            <w:fldChar w:fldCharType="begin"/>
-          </w:r>
-          <w:r>
-            <w:instrText xml:space="preserve"> PAGEREF _zevd9wg4vpla \h </w:instrText>
-          </w:r>
-          <w:r>
-            <w:fldChar w:fldCharType="separate"/>
-          </w:r>
-          <w:r>
-            <w:rPr>
-              <w:color w:val="000000"/>
-            </w:rPr>
-            <w:t>7</w:t>
-          </w:r>
-          <w:r>
-            <w:fldChar w:fldCharType="end"/>
-          </w:r>
         </w:p>
         <w:p>
           <w:pPr>
+            <w:pStyle w:val="TDC2"/>
             <w:tabs>
-              <w:tab w:val="right" w:pos="9025"/>
+              <w:tab w:val="left" w:pos="660"/>
+              <w:tab w:val="right" w:pos="9019"/>
             </w:tabs>
-            <w:spacing w:before="200" w:line="240" w:lineRule="auto"/>
             <w:rPr>
-              <w:b/>
-              <w:color w:val="000000"/>
+              <w:noProof/>
             </w:rPr>
           </w:pPr>
-          <w:hyperlink w:anchor="_dxi64atnibh3">
-            <w:r>
-              <w:rPr>
-                <w:b/>
-                <w:color w:val="000000"/>
-              </w:rPr>
-              <w:t>Descripción General</w:t>
+          <w:hyperlink w:anchor="_Toc132812150" w:history="1">
+            <w:r>
+              <w:rPr>
+                <w:rStyle w:val="Hipervnculo"/>
+                <w:noProof/>
+              </w:rPr>
+              <w:t>6.</w:t>
+            </w:r>
+            <w:r>
+              <w:rPr>
+                <w:noProof/>
+              </w:rPr>
+              <w:tab/>
+            </w:r>
+            <w:r>
+              <w:rPr>
+                <w:rStyle w:val="Hipervnculo"/>
+                <w:noProof/>
+              </w:rPr>
+              <w:t>Resumen</w:t>
+            </w:r>
+            <w:r>
+              <w:rPr>
+                <w:noProof/>
+                <w:webHidden/>
+              </w:rPr>
+              <w:tab/>
+            </w:r>
+            <w:r>
+              <w:rPr>
+                <w:noProof/>
+                <w:webHidden/>
+              </w:rPr>
+              <w:fldChar w:fldCharType="begin"/>
+            </w:r>
+            <w:r>
+              <w:rPr>
+                <w:noProof/>
+                <w:webHidden/>
+              </w:rPr>
+              <w:instrText xml:space="preserve"> PAGEREF _Toc132812150 \h </w:instrText>
+            </w:r>
+            <w:r>
+              <w:rPr>
+                <w:noProof/>
+                <w:webHidden/>
+              </w:rPr>
+            </w:r>
+            <w:r>
+              <w:rPr>
+                <w:noProof/>
+                <w:webHidden/>
+              </w:rPr>
+              <w:fldChar w:fldCharType="separate"/>
+            </w:r>
+            <w:r>
+              <w:rPr>
+                <w:noProof/>
+                <w:webHidden/>
+              </w:rPr>
+              <w:t>6</w:t>
+            </w:r>
+            <w:r>
+              <w:rPr>
+                <w:noProof/>
+                <w:webHidden/>
+              </w:rPr>
+              <w:fldChar w:fldCharType="end"/>
             </w:r>
           </w:hyperlink>
-          <w:r>
-            <w:rPr>
-              <w:b/>
-              <w:color w:val="000000"/>
-            </w:rPr>
-            <w:tab/>
-          </w:r>
-          <w:r>
-            <w:fldChar w:fldCharType="begin"/>
-          </w:r>
-          <w:r>
-            <w:instrText xml:space="preserve"> PAGEREF _dxi64atnibh3 \h </w:instrText>
-          </w:r>
-          <w:r>
-            <w:fldChar w:fldCharType="separate"/>
-          </w:r>
-          <w:r>
-            <w:rPr>
-              <w:b/>
-              <w:color w:val="000000"/>
-            </w:rPr>
-            <w:t>7</w:t>
-          </w:r>
-          <w:r>
-            <w:fldChar w:fldCharType="end"/>
-          </w:r>
         </w:p>
         <w:p>
           <w:pPr>
+            <w:pStyle w:val="TDC1"/>
             <w:tabs>
-              <w:tab w:val="right" w:pos="9025"/>
+              <w:tab w:val="right" w:pos="9019"/>
             </w:tabs>
-            <w:spacing w:before="60" w:line="240" w:lineRule="auto"/>
-            <w:ind w:left="360"/>
             <w:rPr>
-              <w:color w:val="000000"/>
+              <w:noProof/>
             </w:rPr>
           </w:pPr>
-          <w:hyperlink w:anchor="_vml7x5rd1jjc">
-            <w:r>
-              <w:rPr>
-                <w:color w:val="000000"/>
-              </w:rPr>
-              <w:t>1. Perspectiva del producto</w:t>
+          <w:hyperlink w:anchor="_Toc132812151" w:history="1">
+            <w:r>
+              <w:rPr>
+                <w:rStyle w:val="Hipervnculo"/>
+                <w:noProof/>
+              </w:rPr>
+              <w:t>Descripción General</w:t>
+            </w:r>
+            <w:r>
+              <w:rPr>
+                <w:noProof/>
+                <w:webHidden/>
+              </w:rPr>
+              <w:tab/>
+            </w:r>
+            <w:r>
+              <w:rPr>
+                <w:noProof/>
+                <w:webHidden/>
+              </w:rPr>
+              <w:fldChar w:fldCharType="begin"/>
+            </w:r>
+            <w:r>
+              <w:rPr>
+                <w:noProof/>
+                <w:webHidden/>
+              </w:rPr>
+              <w:instrText xml:space="preserve"> PAGEREF _Toc132812151 \h </w:instrText>
+            </w:r>
+            <w:r>
+              <w:rPr>
+                <w:noProof/>
+                <w:webHidden/>
+              </w:rPr>
+            </w:r>
+            <w:r>
+              <w:rPr>
+                <w:noProof/>
+                <w:webHidden/>
+              </w:rPr>
+              <w:fldChar w:fldCharType="separate"/>
+            </w:r>
+            <w:r>
+              <w:rPr>
+                <w:noProof/>
+                <w:webHidden/>
+              </w:rPr>
+              <w:t>6</w:t>
+            </w:r>
+            <w:r>
+              <w:rPr>
+                <w:noProof/>
+                <w:webHidden/>
+              </w:rPr>
+              <w:fldChar w:fldCharType="end"/>
             </w:r>
           </w:hyperlink>
-          <w:r>
-            <w:rPr>
-              <w:color w:val="000000"/>
-            </w:rPr>
-            <w:tab/>
-          </w:r>
-          <w:r>
-            <w:fldChar w:fldCharType="begin"/>
-          </w:r>
-          <w:r>
-            <w:instrText xml:space="preserve"> PAGEREF _vml7x5rd1jjc \h </w:instrText>
-          </w:r>
-          <w:r>
-            <w:fldChar w:fldCharType="separate"/>
-          </w:r>
-          <w:r>
-            <w:rPr>
-              <w:color w:val="000000"/>
-            </w:rPr>
-            <w:t>7</w:t>
-          </w:r>
-          <w:r>
-            <w:fldChar w:fldCharType="end"/>
-          </w:r>
         </w:p>
         <w:p>
           <w:pPr>
+            <w:pStyle w:val="TDC2"/>
             <w:tabs>
-              <w:tab w:val="right" w:pos="9025"/>
+              <w:tab w:val="left" w:pos="660"/>
+              <w:tab w:val="right" w:pos="9019"/>
             </w:tabs>
-            <w:spacing w:before="60" w:line="240" w:lineRule="auto"/>
-            <w:ind w:left="360"/>
             <w:rPr>
-              <w:color w:val="000000"/>
+              <w:noProof/>
             </w:rPr>
           </w:pPr>
-          <w:hyperlink w:anchor="_vxoz8ynamn7i">
-            <w:r>
-              <w:rPr>
-                <w:color w:val="000000"/>
-              </w:rPr>
-              <w:t xml:space="preserve">2. Características </w:t>
+          <w:hyperlink w:anchor="_Toc132812152" w:history="1">
+            <w:r>
+              <w:rPr>
+                <w:rStyle w:val="Hipervnculo"/>
+                <w:noProof/>
+              </w:rPr>
+              <w:t>1.</w:t>
+            </w:r>
+            <w:r>
+              <w:rPr>
+                <w:noProof/>
+              </w:rPr>
+              <w:tab/>
+            </w:r>
+            <w:r>
+              <w:rPr>
+                <w:rStyle w:val="Hipervnculo"/>
+                <w:noProof/>
+              </w:rPr>
+              <w:t>Perspectiva del producto</w:t>
+            </w:r>
+            <w:r>
+              <w:rPr>
+                <w:noProof/>
+                <w:webHidden/>
+              </w:rPr>
+              <w:tab/>
+            </w:r>
+            <w:r>
+              <w:rPr>
+                <w:noProof/>
+                <w:webHidden/>
+              </w:rPr>
+              <w:fldChar w:fldCharType="begin"/>
+            </w:r>
+            <w:r>
+              <w:rPr>
+                <w:noProof/>
+                <w:webHidden/>
+              </w:rPr>
+              <w:instrText xml:space="preserve"> PAGEREF _Toc132812152 \h </w:instrText>
+            </w:r>
+            <w:r>
+              <w:rPr>
+                <w:noProof/>
+                <w:webHidden/>
+              </w:rPr>
+            </w:r>
+            <w:r>
+              <w:rPr>
+                <w:noProof/>
+                <w:webHidden/>
+              </w:rPr>
+              <w:fldChar w:fldCharType="separate"/>
+            </w:r>
+            <w:r>
+              <w:rPr>
+                <w:noProof/>
+                <w:webHidden/>
+              </w:rPr>
+              <w:t>6</w:t>
+            </w:r>
+            <w:r>
+              <w:rPr>
+                <w:noProof/>
+                <w:webHidden/>
+              </w:rPr>
+              <w:fldChar w:fldCharType="end"/>
             </w:r>
           </w:hyperlink>
-          <w:hyperlink w:anchor="_vxoz8ynamn7i">
-            <w:r>
-              <w:t>de</w:t>
-            </w:r>
-          </w:hyperlink>
-          <w:hyperlink w:anchor="_vxoz8ynamn7i">
-            <w:r>
-              <w:rPr>
-                <w:color w:val="000000"/>
-              </w:rPr>
-              <w:t xml:space="preserve"> los usuarios</w:t>
-            </w:r>
-          </w:hyperlink>
-          <w:r>
-            <w:rPr>
-              <w:color w:val="000000"/>
-            </w:rPr>
-            <w:tab/>
-          </w:r>
-          <w:r>
-            <w:fldChar w:fldCharType="begin"/>
-          </w:r>
-          <w:r>
-            <w:instrText xml:space="preserve"> PAGEREF _vxoz8ynamn7i \h </w:instrText>
-          </w:r>
-          <w:r>
-            <w:fldChar w:fldCharType="separate"/>
-          </w:r>
-          <w:r>
-            <w:rPr>
-              <w:color w:val="000000"/>
-            </w:rPr>
-            <w:t>7</w:t>
-          </w:r>
-          <w:r>
-            <w:fldChar w:fldCharType="end"/>
-          </w:r>
         </w:p>
         <w:p>
           <w:pPr>
+            <w:pStyle w:val="TDC2"/>
             <w:tabs>
-              <w:tab w:val="right" w:pos="9025"/>
+              <w:tab w:val="left" w:pos="660"/>
+              <w:tab w:val="right" w:pos="9019"/>
             </w:tabs>
-            <w:spacing w:before="60" w:line="240" w:lineRule="auto"/>
-            <w:ind w:left="360"/>
+            <w:rPr>
+              <w:noProof/>
+            </w:rPr>
           </w:pPr>
-          <w:hyperlink w:anchor="_k3emse3mcexd">
-            <w:r>
-              <w:t>3. Restricciones</w:t>
+          <w:hyperlink w:anchor="_Toc132812153" w:history="1">
+            <w:r>
+              <w:rPr>
+                <w:rStyle w:val="Hipervnculo"/>
+                <w:noProof/>
+              </w:rPr>
+              <w:t>2.</w:t>
+            </w:r>
+            <w:r>
+              <w:rPr>
+                <w:noProof/>
+              </w:rPr>
+              <w:tab/>
+            </w:r>
+            <w:r>
+              <w:rPr>
+                <w:rStyle w:val="Hipervnculo"/>
+                <w:noProof/>
+              </w:rPr>
+              <w:t>Características de los usuarios</w:t>
+            </w:r>
+            <w:r>
+              <w:rPr>
+                <w:noProof/>
+                <w:webHidden/>
+              </w:rPr>
+              <w:tab/>
+            </w:r>
+            <w:r>
+              <w:rPr>
+                <w:noProof/>
+                <w:webHidden/>
+              </w:rPr>
+              <w:fldChar w:fldCharType="begin"/>
+            </w:r>
+            <w:r>
+              <w:rPr>
+                <w:noProof/>
+                <w:webHidden/>
+              </w:rPr>
+              <w:instrText xml:space="preserve"> PAGEREF _Toc132812153 \h </w:instrText>
+            </w:r>
+            <w:r>
+              <w:rPr>
+                <w:noProof/>
+                <w:webHidden/>
+              </w:rPr>
+            </w:r>
+            <w:r>
+              <w:rPr>
+                <w:noProof/>
+                <w:webHidden/>
+              </w:rPr>
+              <w:fldChar w:fldCharType="separate"/>
+            </w:r>
+            <w:r>
+              <w:rPr>
+                <w:noProof/>
+                <w:webHidden/>
+              </w:rPr>
+              <w:t>6</w:t>
+            </w:r>
+            <w:r>
+              <w:rPr>
+                <w:noProof/>
+                <w:webHidden/>
+              </w:rPr>
+              <w:fldChar w:fldCharType="end"/>
             </w:r>
           </w:hyperlink>
-          <w:r>
-            <w:tab/>
-          </w:r>
-          <w:r>
-            <w:fldChar w:fldCharType="begin"/>
-          </w:r>
-          <w:r>
-            <w:instrText xml:space="preserve"> PAGEREF _k3emse3mcexd \h </w:instrText>
-          </w:r>
-          <w:r>
-            <w:fldChar w:fldCharType="separate"/>
-          </w:r>
-          <w:r>
-            <w:t>7</w:t>
-          </w:r>
-          <w:r>
-            <w:fldChar w:fldCharType="end"/>
-          </w:r>
         </w:p>
         <w:p>
           <w:pPr>
+            <w:pStyle w:val="TDC2"/>
             <w:tabs>
-              <w:tab w:val="right" w:pos="9025"/>
+              <w:tab w:val="left" w:pos="660"/>
+              <w:tab w:val="right" w:pos="9019"/>
             </w:tabs>
-            <w:spacing w:before="200" w:line="240" w:lineRule="auto"/>
+            <w:rPr>
+              <w:noProof/>
+            </w:rPr>
           </w:pPr>
-          <w:hyperlink w:anchor="_xpn7abmjkg2i">
-            <w:r>
-              <w:rPr>
-                <w:b/>
-              </w:rPr>
-              <w:t>Requisitos específicos</w:t>
+          <w:hyperlink w:anchor="_Toc132812154" w:history="1">
+            <w:r>
+              <w:rPr>
+                <w:rStyle w:val="Hipervnculo"/>
+                <w:noProof/>
+              </w:rPr>
+              <w:t>3.</w:t>
+            </w:r>
+            <w:r>
+              <w:rPr>
+                <w:noProof/>
+              </w:rPr>
+              <w:tab/>
+            </w:r>
+            <w:r>
+              <w:rPr>
+                <w:rStyle w:val="Hipervnculo"/>
+                <w:noProof/>
+              </w:rPr>
+              <w:t>Restricciones</w:t>
+            </w:r>
+            <w:r>
+              <w:rPr>
+                <w:noProof/>
+                <w:webHidden/>
+              </w:rPr>
+              <w:tab/>
+            </w:r>
+            <w:r>
+              <w:rPr>
+                <w:noProof/>
+                <w:webHidden/>
+              </w:rPr>
+              <w:fldChar w:fldCharType="begin"/>
+            </w:r>
+            <w:r>
+              <w:rPr>
+                <w:noProof/>
+                <w:webHidden/>
+              </w:rPr>
+              <w:instrText xml:space="preserve"> PAGEREF _Toc132812154 \h </w:instrText>
+            </w:r>
+            <w:r>
+              <w:rPr>
+                <w:noProof/>
+                <w:webHidden/>
+              </w:rPr>
+            </w:r>
+            <w:r>
+              <w:rPr>
+                <w:noProof/>
+                <w:webHidden/>
+              </w:rPr>
+              <w:fldChar w:fldCharType="separate"/>
+            </w:r>
+            <w:r>
+              <w:rPr>
+                <w:noProof/>
+                <w:webHidden/>
+              </w:rPr>
+              <w:t>6</w:t>
+            </w:r>
+            <w:r>
+              <w:rPr>
+                <w:noProof/>
+                <w:webHidden/>
+              </w:rPr>
+              <w:fldChar w:fldCharType="end"/>
             </w:r>
           </w:hyperlink>
-          <w:r>
-            <w:rPr>
-              <w:b/>
-            </w:rPr>
-            <w:tab/>
-          </w:r>
-          <w:r>
-            <w:fldChar w:fldCharType="begin"/>
-          </w:r>
-          <w:r>
-            <w:instrText xml:space="preserve"> PAGEREF _xpn7abmjkg2i \h </w:instrText>
-          </w:r>
-          <w:r>
-            <w:fldChar w:fldCharType="separate"/>
-          </w:r>
-          <w:r>
-            <w:rPr>
-              <w:b/>
-            </w:rPr>
-            <w:t>7</w:t>
-          </w:r>
-          <w:r>
-            <w:fldChar w:fldCharType="end"/>
-          </w:r>
         </w:p>
         <w:p>
           <w:pPr>
+            <w:pStyle w:val="TDC2"/>
             <w:tabs>
-              <w:tab w:val="right" w:pos="9025"/>
+              <w:tab w:val="left" w:pos="660"/>
+              <w:tab w:val="right" w:pos="9019"/>
             </w:tabs>
-            <w:spacing w:before="60" w:line="240" w:lineRule="auto"/>
-            <w:ind w:left="360"/>
+            <w:rPr>
+              <w:noProof/>
+            </w:rPr>
           </w:pPr>
-          <w:hyperlink w:anchor="_s0fvwfvgvrjp">
-            <w:r>
-              <w:t>1. Product backlog</w:t>
+          <w:hyperlink w:anchor="_Toc132812155" w:history="1">
+            <w:r>
+              <w:rPr>
+                <w:rStyle w:val="Hipervnculo"/>
+                <w:noProof/>
+              </w:rPr>
+              <w:t>4.</w:t>
+            </w:r>
+            <w:r>
+              <w:rPr>
+                <w:noProof/>
+              </w:rPr>
+              <w:tab/>
+            </w:r>
+            <w:r>
+              <w:rPr>
+                <w:rStyle w:val="Hipervnculo"/>
+                <w:noProof/>
+              </w:rPr>
+              <w:t>Diagrama de clases</w:t>
+            </w:r>
+            <w:r>
+              <w:rPr>
+                <w:noProof/>
+                <w:webHidden/>
+              </w:rPr>
+              <w:tab/>
+            </w:r>
+            <w:r>
+              <w:rPr>
+                <w:noProof/>
+                <w:webHidden/>
+              </w:rPr>
+              <w:fldChar w:fldCharType="begin"/>
+            </w:r>
+            <w:r>
+              <w:rPr>
+                <w:noProof/>
+                <w:webHidden/>
+              </w:rPr>
+              <w:instrText xml:space="preserve"> PAGEREF _Toc132812155 \h </w:instrText>
+            </w:r>
+            <w:r>
+              <w:rPr>
+                <w:noProof/>
+                <w:webHidden/>
+              </w:rPr>
+            </w:r>
+            <w:r>
+              <w:rPr>
+                <w:noProof/>
+                <w:webHidden/>
+              </w:rPr>
+              <w:fldChar w:fldCharType="separate"/>
+            </w:r>
+            <w:r>
+              <w:rPr>
+                <w:noProof/>
+                <w:webHidden/>
+              </w:rPr>
+              <w:t>8</w:t>
+            </w:r>
+            <w:r>
+              <w:rPr>
+                <w:noProof/>
+                <w:webHidden/>
+              </w:rPr>
+              <w:fldChar w:fldCharType="end"/>
             </w:r>
           </w:hyperlink>
-          <w:r>
-            <w:tab/>
-          </w:r>
-          <w:r>
-            <w:fldChar w:fldCharType="begin"/>
-          </w:r>
-          <w:r>
-            <w:instrText xml:space="preserve"> PAGEREF _s0fvwfvgvrjp \h </w:instrText>
-          </w:r>
-          <w:r>
-            <w:fldChar w:fldCharType="separate"/>
-          </w:r>
-          <w:r>
-            <w:t>7</w:t>
-          </w:r>
-          <w:r>
-            <w:fldChar w:fldCharType="end"/>
-          </w:r>
+        </w:p>
+        <w:p>
+          <w:pPr>
+            <w:pStyle w:val="TDC1"/>
+            <w:tabs>
+              <w:tab w:val="right" w:pos="9019"/>
+            </w:tabs>
+            <w:rPr>
+              <w:noProof/>
+            </w:rPr>
+          </w:pPr>
+          <w:hyperlink w:anchor="_Toc132812156" w:history="1">
+            <w:r>
+              <w:rPr>
+                <w:rStyle w:val="Hipervnculo"/>
+                <w:noProof/>
+              </w:rPr>
+              <w:t>Requisitos específicos</w:t>
+            </w:r>
+            <w:r>
+              <w:rPr>
+                <w:noProof/>
+                <w:webHidden/>
+              </w:rPr>
+              <w:tab/>
+            </w:r>
+            <w:r>
+              <w:rPr>
+                <w:noProof/>
+                <w:webHidden/>
+              </w:rPr>
+              <w:fldChar w:fldCharType="begin"/>
+            </w:r>
+            <w:r>
+              <w:rPr>
+                <w:noProof/>
+                <w:webHidden/>
+              </w:rPr>
+              <w:instrText xml:space="preserve"> PAGEREF _Toc132812156 \h </w:instrText>
+            </w:r>
+            <w:r>
+              <w:rPr>
+                <w:noProof/>
+                <w:webHidden/>
+              </w:rPr>
+            </w:r>
+            <w:r>
+              <w:rPr>
+                <w:noProof/>
+                <w:webHidden/>
+              </w:rPr>
+              <w:fldChar w:fldCharType="separate"/>
+            </w:r>
+            <w:r>
+              <w:rPr>
+                <w:noProof/>
+                <w:webHidden/>
+              </w:rPr>
+              <w:t>8</w:t>
+            </w:r>
+            <w:r>
+              <w:rPr>
+                <w:noProof/>
+                <w:webHidden/>
+              </w:rPr>
+              <w:fldChar w:fldCharType="end"/>
+            </w:r>
+          </w:hyperlink>
+        </w:p>
+        <w:p>
+          <w:pPr>
+            <w:pStyle w:val="TDC2"/>
+            <w:tabs>
+              <w:tab w:val="left" w:pos="660"/>
+              <w:tab w:val="right" w:pos="9019"/>
+            </w:tabs>
+            <w:rPr>
+              <w:noProof/>
+            </w:rPr>
+          </w:pPr>
+          <w:hyperlink w:anchor="_Toc132812157" w:history="1">
+            <w:r>
+              <w:rPr>
+                <w:rStyle w:val="Hipervnculo"/>
+                <w:noProof/>
+              </w:rPr>
+              <w:t>1.</w:t>
+            </w:r>
+            <w:r>
+              <w:rPr>
+                <w:noProof/>
+              </w:rPr>
+              <w:tab/>
+            </w:r>
+            <w:r>
+              <w:rPr>
+                <w:rStyle w:val="Hipervnculo"/>
+                <w:noProof/>
+              </w:rPr>
+              <w:t>Product backlog</w:t>
+            </w:r>
+            <w:r>
+              <w:rPr>
+                <w:noProof/>
+                <w:webHidden/>
+              </w:rPr>
+              <w:tab/>
+            </w:r>
+            <w:r>
+              <w:rPr>
+                <w:noProof/>
+                <w:webHidden/>
+              </w:rPr>
+              <w:fldChar w:fldCharType="begin"/>
+            </w:r>
+            <w:r>
+              <w:rPr>
+                <w:noProof/>
+                <w:webHidden/>
+              </w:rPr>
+              <w:instrText xml:space="preserve"> PAGEREF _Toc132812157 \h </w:instrText>
+            </w:r>
+            <w:r>
+              <w:rPr>
+                <w:noProof/>
+                <w:webHidden/>
+              </w:rPr>
+            </w:r>
+            <w:r>
+              <w:rPr>
+                <w:noProof/>
+                <w:webHidden/>
+              </w:rPr>
+              <w:fldChar w:fldCharType="separate"/>
+            </w:r>
+            <w:r>
+              <w:rPr>
+                <w:noProof/>
+                <w:webHidden/>
+              </w:rPr>
+              <w:t>9</w:t>
+            </w:r>
+            <w:r>
+              <w:rPr>
+                <w:noProof/>
+                <w:webHidden/>
+              </w:rPr>
+              <w:fldChar w:fldCharType="end"/>
+            </w:r>
+          </w:hyperlink>
+        </w:p>
+        <w:p>
+          <w:pPr>
+            <w:pStyle w:val="TDC2"/>
+            <w:tabs>
+              <w:tab w:val="left" w:pos="660"/>
+              <w:tab w:val="right" w:pos="9019"/>
+            </w:tabs>
+            <w:rPr>
+              <w:noProof/>
+            </w:rPr>
+          </w:pPr>
+          <w:hyperlink w:anchor="_Toc132812158" w:history="1">
+            <w:r>
+              <w:rPr>
+                <w:rStyle w:val="Hipervnculo"/>
+                <w:noProof/>
+              </w:rPr>
+              <w:t>2.</w:t>
+            </w:r>
+            <w:r>
+              <w:rPr>
+                <w:noProof/>
+              </w:rPr>
+              <w:tab/>
+            </w:r>
+            <w:r>
+              <w:rPr>
+                <w:rStyle w:val="Hipervnculo"/>
+                <w:noProof/>
+              </w:rPr>
+              <w:t>Sprints</w:t>
+            </w:r>
+            <w:r>
+              <w:rPr>
+                <w:noProof/>
+                <w:webHidden/>
+              </w:rPr>
+              <w:tab/>
+            </w:r>
+            <w:r>
+              <w:rPr>
+                <w:noProof/>
+                <w:webHidden/>
+              </w:rPr>
+              <w:fldChar w:fldCharType="begin"/>
+            </w:r>
+            <w:r>
+              <w:rPr>
+                <w:noProof/>
+                <w:webHidden/>
+              </w:rPr>
+              <w:instrText xml:space="preserve"> PAGEREF _Toc132812158 \h </w:instrText>
+            </w:r>
+            <w:r>
+              <w:rPr>
+                <w:noProof/>
+                <w:webHidden/>
+              </w:rPr>
+            </w:r>
+            <w:r>
+              <w:rPr>
+                <w:noProof/>
+                <w:webHidden/>
+              </w:rPr>
+              <w:fldChar w:fldCharType="separate"/>
+            </w:r>
+            <w:r>
+              <w:rPr>
+                <w:noProof/>
+                <w:webHidden/>
+              </w:rPr>
+              <w:t>9</w:t>
+            </w:r>
+            <w:r>
+              <w:rPr>
+                <w:noProof/>
+                <w:webHidden/>
+              </w:rPr>
+              <w:fldChar w:fldCharType="end"/>
+            </w:r>
+          </w:hyperlink>
         </w:p>
         <w:p>
           <w:pPr>
@@ -2508,29 +3180,6 @@
             <w:spacing w:before="60" w:after="80" w:line="240" w:lineRule="auto"/>
             <w:ind w:left="360"/>
           </w:pPr>
-          <w:hyperlink w:anchor="_hp23cywt4qvt">
-            <w:r>
-              <w:t>2. Sprints</w:t>
-            </w:r>
-          </w:hyperlink>
-          <w:r>
-            <w:tab/>
-          </w:r>
-          <w:r>
-            <w:fldChar w:fldCharType="begin"/>
-          </w:r>
-          <w:r>
-            <w:instrText xml:space="preserve"> PAGEREF _hp23cywt4qvt \h </w:instrText>
-          </w:r>
-          <w:r>
-            <w:fldChar w:fldCharType="separate"/>
-          </w:r>
-          <w:r>
-            <w:t>8</w:t>
-          </w:r>
-          <w:r>
-            <w:fldChar w:fldCharType="end"/>
-          </w:r>
           <w:r>
             <w:fldChar w:fldCharType="end"/>
           </w:r>
@@ -2671,11 +3320,12 @@
       <w:pPr>
         <w:pStyle w:val="Ttulo1"/>
       </w:pPr>
-      <w:bookmarkStart w:id="0" w:name="_iw2uubyuu2h9" w:colFirst="0" w:colLast="0"/>
-      <w:bookmarkEnd w:id="0"/>
+      <w:bookmarkStart w:id="0" w:name="_Toc132812143"/>
       <w:r>
+        <w:lastRenderedPageBreak/>
         <w:t>Introducción</w:t>
       </w:r>
+      <w:bookmarkEnd w:id="0"/>
     </w:p>
     <w:p/>
     <w:p>
@@ -2713,17 +3363,18 @@
           <w:numId w:val="6"/>
         </w:numPr>
       </w:pPr>
-      <w:bookmarkStart w:id="1" w:name="_88i6z7i5wlee" w:colFirst="0" w:colLast="0"/>
-      <w:bookmarkEnd w:id="1"/>
+      <w:bookmarkStart w:id="1" w:name="_Toc132812144"/>
       <w:r>
         <w:t>Propósito</w:t>
       </w:r>
+      <w:bookmarkEnd w:id="1"/>
     </w:p>
     <w:p>
       <w:pPr>
         <w:pStyle w:val="Ttulo2"/>
         <w:ind w:left="360"/>
       </w:pPr>
+      <w:bookmarkStart w:id="2" w:name="_Toc132812145"/>
       <w:r>
         <w:rPr>
           <w:color w:val="000001"/>
@@ -2732,6 +3383,7 @@
         </w:rPr>
         <w:t>El propósito del presente documento es establecer las especificaciones funcionales necesarias para el desarrollo del sitio web Destino Córdoba, que permita la venta de paquetes turísticos de manera eficiente y satisfactoria para los usuarios del sistema.</w:t>
       </w:r>
+      <w:bookmarkEnd w:id="2"/>
     </w:p>
     <w:p>
       <w:pPr>
@@ -2741,9 +3393,11 @@
           <w:numId w:val="6"/>
         </w:numPr>
       </w:pPr>
+      <w:bookmarkStart w:id="3" w:name="_Toc132812146"/>
       <w:r>
         <w:t>Alcance</w:t>
       </w:r>
+      <w:bookmarkEnd w:id="3"/>
     </w:p>
     <w:p>
       <w:pPr>
@@ -2785,11 +3439,11 @@
           <w:numId w:val="6"/>
         </w:numPr>
       </w:pPr>
-      <w:bookmarkStart w:id="2" w:name="_efk2ct3tonf9" w:colFirst="0" w:colLast="0"/>
-      <w:bookmarkEnd w:id="2"/>
+      <w:bookmarkStart w:id="4" w:name="_Toc132812147"/>
       <w:r>
         <w:t>Personal Involucrado</w:t>
       </w:r>
+      <w:bookmarkEnd w:id="4"/>
     </w:p>
     <w:p>
       <w:r>
@@ -3690,7 +4344,6 @@
           <w:sz w:val="20"/>
           <w:szCs w:val="20"/>
         </w:rPr>
-        <w:lastRenderedPageBreak/>
         <w:t xml:space="preserve"> </w:t>
       </w:r>
     </w:p>
@@ -4171,6 +4824,17 @@
           <w:szCs w:val="20"/>
         </w:rPr>
       </w:pPr>
+    </w:p>
+    <w:p>
+      <w:pPr>
+        <w:shd w:val="clear" w:color="auto" w:fill="FFFFFF"/>
+        <w:ind w:left="600"/>
+        <w:jc w:val="center"/>
+        <w:rPr>
+          <w:sz w:val="20"/>
+          <w:szCs w:val="20"/>
+        </w:rPr>
+      </w:pPr>
       <w:r>
         <w:rPr>
           <w:sz w:val="20"/>
@@ -4235,6 +4899,7 @@
                 <w:sz w:val="20"/>
                 <w:szCs w:val="20"/>
               </w:rPr>
+              <w:lastRenderedPageBreak/>
               <w:t>Nombre</w:t>
             </w:r>
             <w:r>
@@ -5552,11 +6217,11 @@
           <w:numId w:val="6"/>
         </w:numPr>
       </w:pPr>
-      <w:bookmarkStart w:id="3" w:name="_wlzyqgk359ya" w:colFirst="0" w:colLast="0"/>
-      <w:bookmarkEnd w:id="3"/>
+      <w:bookmarkStart w:id="5" w:name="_Toc132812148"/>
       <w:r>
         <w:t>Definiciones, acrónimos y abreviaturas.</w:t>
       </w:r>
+      <w:bookmarkEnd w:id="5"/>
     </w:p>
     <w:p>
       <w:r>
@@ -6091,11 +6756,11 @@
           <w:numId w:val="6"/>
         </w:numPr>
       </w:pPr>
-      <w:bookmarkStart w:id="4" w:name="_arnmrdczw1lg" w:colFirst="0" w:colLast="0"/>
-      <w:bookmarkEnd w:id="4"/>
+      <w:bookmarkStart w:id="6" w:name="_Toc132812149"/>
       <w:r>
         <w:t>Referencias</w:t>
       </w:r>
+      <w:bookmarkEnd w:id="6"/>
     </w:p>
     <w:p>
       <w:r>
@@ -6272,6 +6937,8 @@
       </w:tr>
     </w:tbl>
     <w:p/>
+    <w:p/>
+    <w:p/>
     <w:p>
       <w:pPr>
         <w:pStyle w:val="Ttulo2"/>
@@ -6280,11 +6947,12 @@
           <w:numId w:val="6"/>
         </w:numPr>
       </w:pPr>
-      <w:bookmarkStart w:id="5" w:name="_zevd9wg4vpla" w:colFirst="0" w:colLast="0"/>
-      <w:bookmarkEnd w:id="5"/>
+      <w:bookmarkStart w:id="7" w:name="_Toc132812150"/>
       <w:r>
+        <w:lastRenderedPageBreak/>
         <w:t>Resumen</w:t>
       </w:r>
+      <w:bookmarkEnd w:id="7"/>
     </w:p>
     <w:p>
       <w:pPr>
@@ -6405,11 +7073,11 @@
         <w:pStyle w:val="Ttulo1"/>
         <w:ind w:left="720"/>
       </w:pPr>
-      <w:bookmarkStart w:id="6" w:name="_dxi64atnibh3" w:colFirst="0" w:colLast="0"/>
-      <w:bookmarkEnd w:id="6"/>
+      <w:bookmarkStart w:id="8" w:name="_Toc132812151"/>
       <w:r>
         <w:t>Descripción General</w:t>
       </w:r>
+      <w:bookmarkEnd w:id="8"/>
     </w:p>
     <w:p>
       <w:pPr>
@@ -6419,11 +7087,11 @@
           <w:numId w:val="4"/>
         </w:numPr>
       </w:pPr>
-      <w:bookmarkStart w:id="7" w:name="_vml7x5rd1jjc" w:colFirst="0" w:colLast="0"/>
-      <w:bookmarkEnd w:id="7"/>
+      <w:bookmarkStart w:id="9" w:name="_Toc132812152"/>
       <w:r>
         <w:t>Perspectiva del producto</w:t>
       </w:r>
+      <w:bookmarkEnd w:id="9"/>
     </w:p>
     <w:p>
       <w:r>
@@ -6443,11 +7111,11 @@
           <w:numId w:val="4"/>
         </w:numPr>
       </w:pPr>
-      <w:bookmarkStart w:id="8" w:name="_vxoz8ynamn7i" w:colFirst="0" w:colLast="0"/>
-      <w:bookmarkEnd w:id="8"/>
+      <w:bookmarkStart w:id="10" w:name="_Toc132812153"/>
       <w:r>
         <w:t>Características de los usuarios</w:t>
       </w:r>
+      <w:bookmarkEnd w:id="10"/>
     </w:p>
     <w:p>
       <w:r>
@@ -7154,7 +7822,6 @@
                 <w:sz w:val="20"/>
                 <w:szCs w:val="20"/>
               </w:rPr>
-              <w:lastRenderedPageBreak/>
               <w:t>Formación</w:t>
             </w:r>
             <w:r>
@@ -7294,11 +7961,11 @@
         </w:numPr>
         <w:spacing w:after="0"/>
       </w:pPr>
-      <w:bookmarkStart w:id="9" w:name="_k3emse3mcexd" w:colFirst="0" w:colLast="0"/>
-      <w:bookmarkEnd w:id="9"/>
+      <w:bookmarkStart w:id="11" w:name="_Toc132812154"/>
       <w:r>
         <w:t>Restricciones</w:t>
       </w:r>
+      <w:bookmarkEnd w:id="11"/>
     </w:p>
     <w:p>
       <w:pPr>
@@ -7468,16 +8135,153 @@
         <w:t>, Django</w:t>
       </w:r>
     </w:p>
+    <w:p>
+      <w:pPr>
+        <w:rPr>
+          <w:color w:val="000001"/>
+          <w:sz w:val="20"/>
+          <w:szCs w:val="20"/>
+        </w:rPr>
+      </w:pPr>
+    </w:p>
+    <w:p>
+      <w:pPr>
+        <w:rPr>
+          <w:color w:val="000001"/>
+          <w:sz w:val="20"/>
+          <w:szCs w:val="20"/>
+        </w:rPr>
+      </w:pPr>
+    </w:p>
+    <w:p>
+      <w:pPr>
+        <w:rPr>
+          <w:color w:val="000001"/>
+          <w:sz w:val="20"/>
+          <w:szCs w:val="20"/>
+        </w:rPr>
+      </w:pPr>
+    </w:p>
+    <w:p>
+      <w:pPr>
+        <w:rPr>
+          <w:color w:val="000001"/>
+          <w:sz w:val="20"/>
+          <w:szCs w:val="20"/>
+        </w:rPr>
+      </w:pPr>
+    </w:p>
+    <w:p>
+      <w:pPr>
+        <w:rPr>
+          <w:color w:val="000001"/>
+          <w:sz w:val="20"/>
+          <w:szCs w:val="20"/>
+        </w:rPr>
+      </w:pPr>
+    </w:p>
+    <w:p>
+      <w:pPr>
+        <w:rPr>
+          <w:color w:val="000001"/>
+          <w:sz w:val="20"/>
+          <w:szCs w:val="20"/>
+        </w:rPr>
+      </w:pPr>
+    </w:p>
+    <w:p>
+      <w:pPr>
+        <w:rPr>
+          <w:color w:val="000001"/>
+          <w:sz w:val="20"/>
+          <w:szCs w:val="20"/>
+        </w:rPr>
+      </w:pPr>
+    </w:p>
+    <w:p>
+      <w:pPr>
+        <w:pStyle w:val="Ttulo2"/>
+        <w:numPr>
+          <w:ilvl w:val="0"/>
+          <w:numId w:val="4"/>
+        </w:numPr>
+        <w:spacing w:after="0"/>
+      </w:pPr>
+      <w:bookmarkStart w:id="12" w:name="_Toc132812155"/>
+      <w:r>
+        <w:t>Diagrama de clases</w:t>
+      </w:r>
+      <w:bookmarkEnd w:id="12"/>
+    </w:p>
+    <w:p>
+      <w:pPr>
+        <w:pStyle w:val="Prrafodelista"/>
+      </w:pPr>
+      <w:r>
+        <w:rPr>
+          <w:noProof/>
+        </w:rPr>
+        <w:drawing>
+          <wp:inline distT="0" distB="0" distL="0" distR="0" wp14:anchorId="20E51546" wp14:editId="4A6C7BF7">
+            <wp:extent cx="5734050" cy="8067675"/>
+            <wp:effectExtent l="0" t="0" r="0" b="0"/>
+            <wp:docPr id="1" name="Imagen 1"/>
+            <wp:cNvGraphicFramePr>
+              <a:graphicFrameLocks xmlns:a="http://schemas.openxmlformats.org/drawingml/2006/main" noChangeAspect="1"/>
+            </wp:cNvGraphicFramePr>
+            <a:graphic xmlns:a="http://schemas.openxmlformats.org/drawingml/2006/main">
+              <a:graphicData uri="http://schemas.openxmlformats.org/drawingml/2006/picture">
+                <pic:pic xmlns:pic="http://schemas.openxmlformats.org/drawingml/2006/picture">
+                  <pic:nvPicPr>
+                    <pic:cNvPr id="0" name="Picture 4"/>
+                    <pic:cNvPicPr>
+                      <a:picLocks noChangeAspect="1" noChangeArrowheads="1"/>
+                    </pic:cNvPicPr>
+                  </pic:nvPicPr>
+                  <pic:blipFill>
+                    <a:blip r:embed="rId5">
+                      <a:extLst>
+                        <a:ext uri="{28A0092B-C50C-407E-A947-70E740481C1C}">
+                          <a14:useLocalDpi xmlns:a14="http://schemas.microsoft.com/office/drawing/2010/main" val="0"/>
+                        </a:ext>
+                      </a:extLst>
+                    </a:blip>
+                    <a:srcRect/>
+                    <a:stretch>
+                      <a:fillRect/>
+                    </a:stretch>
+                  </pic:blipFill>
+                  <pic:spPr bwMode="auto">
+                    <a:xfrm>
+                      <a:off x="0" y="0"/>
+                      <a:ext cx="5734050" cy="8067675"/>
+                    </a:xfrm>
+                    <a:prstGeom prst="rect">
+                      <a:avLst/>
+                    </a:prstGeom>
+                    <a:noFill/>
+                    <a:ln>
+                      <a:noFill/>
+                    </a:ln>
+                  </pic:spPr>
+                </pic:pic>
+              </a:graphicData>
+            </a:graphic>
+          </wp:inline>
+        </w:drawing>
+      </w:r>
+    </w:p>
     <w:p/>
     <w:p>
       <w:pPr>
         <w:pStyle w:val="Ttulo1"/>
       </w:pPr>
-      <w:bookmarkStart w:id="10" w:name="_xpn7abmjkg2i" w:colFirst="0" w:colLast="0"/>
-      <w:bookmarkEnd w:id="10"/>
+      <w:bookmarkStart w:id="13" w:name="_Toc132812156"/>
       <w:r>
+        <w:lastRenderedPageBreak/>
         <w:t>Requisitos específicos</w:t>
       </w:r>
+      <w:bookmarkEnd w:id="13"/>
     </w:p>
     <w:p/>
     <w:p>
@@ -7488,11 +8292,11 @@
           <w:numId w:val="2"/>
         </w:numPr>
       </w:pPr>
-      <w:bookmarkStart w:id="11" w:name="_s0fvwfvgvrjp" w:colFirst="0" w:colLast="0"/>
-      <w:bookmarkEnd w:id="11"/>
+      <w:bookmarkStart w:id="14" w:name="_Toc132812157"/>
       <w:r>
         <w:t>Product backlog</w:t>
       </w:r>
+      <w:bookmarkEnd w:id="14"/>
     </w:p>
     <w:p>
       <w:r>
@@ -8643,6 +9447,16 @@
       </w:tr>
     </w:tbl>
     <w:p/>
+    <w:p/>
+    <w:p/>
+    <w:p/>
+    <w:p/>
+    <w:p/>
+    <w:p/>
+    <w:p/>
+    <w:p/>
+    <w:p/>
+    <w:p/>
     <w:p>
       <w:pPr>
         <w:pStyle w:val="Ttulo2"/>
@@ -8651,16 +9465,12 @@
           <w:numId w:val="2"/>
         </w:numPr>
       </w:pPr>
-      <w:bookmarkStart w:id="12" w:name="_hp23cywt4qvt" w:colFirst="0" w:colLast="0"/>
-      <w:bookmarkEnd w:id="12"/>
+      <w:bookmarkStart w:id="15" w:name="_Toc132812158"/>
       <w:r>
+        <w:lastRenderedPageBreak/>
         <w:t>Sprints</w:t>
       </w:r>
-    </w:p>
-    <w:p>
-      <w:pPr>
-        <w:ind w:left="720"/>
-      </w:pPr>
+      <w:bookmarkEnd w:id="15"/>
     </w:p>
     <w:p>
       <w:pPr>
@@ -9668,7 +10478,7 @@
     </w:p>
     <w:sectPr>
       <w:pgSz w:w="11909" w:h="16834"/>
-      <w:pgMar w:top="1440" w:right="1440" w:bottom="1440" w:left="1440" w:header="720" w:footer="720" w:gutter="0"/>
+      <w:pgMar w:top="568" w:right="1440" w:bottom="1440" w:left="1440" w:header="720" w:footer="720" w:gutter="0"/>
       <w:pgNumType w:start="1"/>
       <w:cols w:space="720"/>
     </w:sectPr>
@@ -11356,6 +12166,42 @@
       <w:contextualSpacing/>
     </w:pPr>
   </w:style>
+  <w:style w:type="paragraph" w:styleId="TDC1">
+    <w:name w:val="toc 1"/>
+    <w:basedOn w:val="Normal"/>
+    <w:next w:val="Normal"/>
+    <w:autoRedefine/>
+    <w:uiPriority w:val="39"/>
+    <w:unhideWhenUsed/>
+    <w:rsid w:val="00E24341"/>
+    <w:pPr>
+      <w:spacing w:after="100"/>
+    </w:pPr>
+  </w:style>
+  <w:style w:type="paragraph" w:styleId="TDC2">
+    <w:name w:val="toc 2"/>
+    <w:basedOn w:val="Normal"/>
+    <w:next w:val="Normal"/>
+    <w:autoRedefine/>
+    <w:uiPriority w:val="39"/>
+    <w:unhideWhenUsed/>
+    <w:rsid w:val="00E24341"/>
+    <w:pPr>
+      <w:spacing w:after="100"/>
+      <w:ind w:left="220"/>
+    </w:pPr>
+  </w:style>
+  <w:style w:type="character" w:styleId="Hipervnculo">
+    <w:name w:val="Hyperlink"/>
+    <w:basedOn w:val="Fuentedeprrafopredeter"/>
+    <w:uiPriority w:val="99"/>
+    <w:unhideWhenUsed/>
+    <w:rsid w:val="00E24341"/>
+    <w:rPr>
+      <w:color w:val="0000FF" w:themeColor="hyperlink"/>
+      <w:u w:val="single"/>
+    </w:rPr>
+  </w:style>
 </w:styles>
 </file>
 

</xml_diff>

<commit_message>
📝 Update(docs): Update IEEE-830
</commit_message>
<xml_diff>
--- a/docs/Documentacion IEEE-830.docx
+++ b/docs/Documentacion IEEE-830.docx
@@ -432,7 +432,44 @@
     <w:p>
       <w:pPr>
         <w:rPr>
-          <w:b/>
+          <w:b w:val="1"/>
+          <w:bCs w:val="1"/>
+          <w:sz w:val="24"/>
+          <w:szCs w:val="24"/>
+          <w:highlight w:val="white"/>
+        </w:rPr>
+      </w:pPr>
+    </w:p>
+    <w:p>
+      <w:pPr>
+        <w:pStyle w:val="Normal"/>
+        <w:rPr>
+          <w:b w:val="1"/>
+          <w:bCs w:val="1"/>
+          <w:sz w:val="24"/>
+          <w:szCs w:val="24"/>
+          <w:highlight w:val="white"/>
+        </w:rPr>
+      </w:pPr>
+    </w:p>
+    <w:p>
+      <w:pPr>
+        <w:pStyle w:val="Normal"/>
+        <w:rPr>
+          <w:b w:val="1"/>
+          <w:bCs w:val="1"/>
+          <w:sz w:val="24"/>
+          <w:szCs w:val="24"/>
+          <w:highlight w:val="white"/>
+        </w:rPr>
+      </w:pPr>
+    </w:p>
+    <w:p>
+      <w:pPr>
+        <w:pStyle w:val="Normal"/>
+        <w:rPr>
+          <w:b w:val="1"/>
+          <w:bCs w:val="1"/>
           <w:sz w:val="24"/>
           <w:szCs w:val="24"/>
           <w:highlight w:val="white"/>
@@ -1305,6 +1342,135 @@
             <w:pPr>
               <w:widowControl w:val="0"/>
               <w:pBdr>
+                <w:top w:val="nil" w:color="000000" w:sz="0" w:space="0"/>
+                <w:left w:val="nil" w:color="000000" w:sz="0" w:space="0"/>
+                <w:bottom w:val="nil" w:color="000000" w:sz="0" w:space="0"/>
+                <w:right w:val="nil" w:color="000000" w:sz="0" w:space="0"/>
+                <w:between w:val="nil" w:color="000000" w:sz="0" w:space="0"/>
+              </w:pBdr>
+              <w:spacing w:line="240" w:lineRule="auto"/>
+              <w:jc w:val="center"/>
+              <w:rPr>
+                <w:b w:val="1"/>
+                <w:bCs w:val="1"/>
+                <w:sz w:val="24"/>
+                <w:szCs w:val="24"/>
+                <w:highlight w:val="white"/>
+              </w:rPr>
+            </w:pPr>
+            <w:r>
+              <w:rPr>
+                <w:b w:val="1"/>
+                <w:bCs w:val="1"/>
+                <w:sz w:val="24"/>
+                <w:szCs w:val="24"/>
+                <w:highlight w:val="white"/>
+              </w:rPr>
+              <w:t>17/06/2023</w:t>
+            </w:r>
+          </w:p>
+        </w:tc>
+        <w:tc>
+          <w:tcPr>
+            <w:tcW w:w="2257" w:type="dxa"/>
+            <w:shd w:val="clear" w:color="auto" w:fill="auto"/>
+            <w:tcMar>
+              <w:top w:w="100" w:type="dxa"/>
+              <w:left w:w="100" w:type="dxa"/>
+              <w:bottom w:w="100" w:type="dxa"/>
+              <w:right w:w="100" w:type="dxa"/>
+            </w:tcMar>
+          </w:tcPr>
+          <w:p>
+            <w:pPr>
+              <w:widowControl w:val="0"/>
+              <w:pBdr>
+                <w:top w:val="nil" w:color="000000" w:sz="0" w:space="0"/>
+                <w:left w:val="nil" w:color="000000" w:sz="0" w:space="0"/>
+                <w:bottom w:val="nil" w:color="000000" w:sz="0" w:space="0"/>
+                <w:right w:val="nil" w:color="000000" w:sz="0" w:space="0"/>
+                <w:between w:val="nil" w:color="000000" w:sz="0" w:space="0"/>
+              </w:pBdr>
+              <w:spacing w:line="240" w:lineRule="auto"/>
+              <w:jc w:val="center"/>
+              <w:rPr>
+                <w:b w:val="1"/>
+                <w:bCs w:val="1"/>
+                <w:sz w:val="24"/>
+                <w:szCs w:val="24"/>
+                <w:highlight w:val="white"/>
+              </w:rPr>
+            </w:pPr>
+            <w:r>
+              <w:rPr>
+                <w:b w:val="1"/>
+                <w:bCs w:val="1"/>
+                <w:sz w:val="24"/>
+                <w:szCs w:val="24"/>
+                <w:highlight w:val="white"/>
+              </w:rPr>
+              <w:t>Sprint 4</w:t>
+            </w:r>
+          </w:p>
+        </w:tc>
+        <w:tc>
+          <w:tcPr>
+            <w:tcW w:w="2257" w:type="dxa"/>
+            <w:shd w:val="clear" w:color="auto" w:fill="auto"/>
+            <w:tcMar>
+              <w:top w:w="100" w:type="dxa"/>
+              <w:left w:w="100" w:type="dxa"/>
+              <w:bottom w:w="100" w:type="dxa"/>
+              <w:right w:w="100" w:type="dxa"/>
+            </w:tcMar>
+          </w:tcPr>
+          <w:p>
+            <w:pPr>
+              <w:widowControl w:val="0"/>
+              <w:pBdr>
+                <w:top w:val="nil" w:color="000000" w:sz="0" w:space="0"/>
+                <w:left w:val="nil" w:color="000000" w:sz="0" w:space="0"/>
+                <w:bottom w:val="nil" w:color="000000" w:sz="0" w:space="0"/>
+                <w:right w:val="nil" w:color="000000" w:sz="0" w:space="0"/>
+                <w:between w:val="nil" w:color="000000" w:sz="0" w:space="0"/>
+              </w:pBdr>
+              <w:spacing w:line="240" w:lineRule="auto"/>
+              <w:jc w:val="center"/>
+              <w:rPr>
+                <w:b w:val="1"/>
+                <w:bCs w:val="1"/>
+                <w:sz w:val="24"/>
+                <w:szCs w:val="24"/>
+                <w:highlight w:val="white"/>
+              </w:rPr>
+            </w:pPr>
+            <w:r>
+              <w:rPr>
+                <w:b w:val="1"/>
+                <w:bCs w:val="1"/>
+                <w:sz w:val="24"/>
+                <w:szCs w:val="24"/>
+                <w:highlight w:val="white"/>
+              </w:rPr>
+              <w:t>MiniDevs</w:t>
+            </w:r>
+          </w:p>
+        </w:tc>
+        <w:tc>
+          <w:tcPr>
+            <w:tcW w:w="2257" w:type="dxa"/>
+            <w:shd w:val="clear" w:color="auto" w:fill="auto"/>
+            <w:tcMar>
+              <w:top w:w="100" w:type="dxa"/>
+              <w:left w:w="100" w:type="dxa"/>
+              <w:bottom w:w="100" w:type="dxa"/>
+              <w:right w:w="100" w:type="dxa"/>
+            </w:tcMar>
+          </w:tcPr>
+          <w:p>
+            <w:pPr>
+              <w:widowControl w:val="0"/>
+              <w:pBdr>
                 <w:top w:val="nil"/>
                 <w:left w:val="nil"/>
                 <w:bottom w:val="nil"/>
@@ -1312,7 +1478,6 @@
                 <w:between w:val="nil"/>
               </w:pBdr>
               <w:spacing w:line="240" w:lineRule="auto"/>
-              <w:jc w:val="center"/>
               <w:rPr>
                 <w:b/>
                 <w:sz w:val="24"/>
@@ -1322,6 +1487,11 @@
             </w:pPr>
           </w:p>
         </w:tc>
+      </w:tr>
+      <w:tr>
+        <w:trPr>
+          <w:jc w:val="center"/>
+        </w:trPr>
         <w:tc>
           <w:tcPr>
             <w:tcW w:w="2257" w:type="dxa"/>
@@ -1408,6 +1578,38 @@
                 <w:between w:val="nil"/>
               </w:pBdr>
               <w:spacing w:line="240" w:lineRule="auto"/>
+              <w:jc w:val="center"/>
+              <w:rPr>
+                <w:b/>
+                <w:sz w:val="24"/>
+                <w:szCs w:val="24"/>
+                <w:highlight w:val="white"/>
+              </w:rPr>
+            </w:pPr>
+          </w:p>
+        </w:tc>
+        <w:tc>
+          <w:tcPr>
+            <w:tcW w:w="2257" w:type="dxa"/>
+            <w:shd w:val="clear" w:color="auto" w:fill="auto"/>
+            <w:tcMar>
+              <w:top w:w="100" w:type="dxa"/>
+              <w:left w:w="100" w:type="dxa"/>
+              <w:bottom w:w="100" w:type="dxa"/>
+              <w:right w:w="100" w:type="dxa"/>
+            </w:tcMar>
+          </w:tcPr>
+          <w:p>
+            <w:pPr>
+              <w:widowControl w:val="0"/>
+              <w:pBdr>
+                <w:top w:val="nil"/>
+                <w:left w:val="nil"/>
+                <w:bottom w:val="nil"/>
+                <w:right w:val="nil"/>
+                <w:between w:val="nil"/>
+              </w:pBdr>
+              <w:spacing w:line="240" w:lineRule="auto"/>
               <w:rPr>
                 <w:b/>
                 <w:sz w:val="24"/>
@@ -1550,139 +1752,20 @@
           </w:p>
         </w:tc>
       </w:tr>
-      <w:tr>
-        <w:trPr>
-          <w:jc w:val="center"/>
-        </w:trPr>
-        <w:tc>
-          <w:tcPr>
-            <w:tcW w:w="2257" w:type="dxa"/>
-            <w:shd w:val="clear" w:color="auto" w:fill="auto"/>
-            <w:tcMar>
-              <w:top w:w="100" w:type="dxa"/>
-              <w:left w:w="100" w:type="dxa"/>
-              <w:bottom w:w="100" w:type="dxa"/>
-              <w:right w:w="100" w:type="dxa"/>
-            </w:tcMar>
-          </w:tcPr>
-          <w:p>
-            <w:pPr>
-              <w:widowControl w:val="0"/>
-              <w:pBdr>
-                <w:top w:val="nil"/>
-                <w:left w:val="nil"/>
-                <w:bottom w:val="nil"/>
-                <w:right w:val="nil"/>
-                <w:between w:val="nil"/>
-              </w:pBdr>
-              <w:spacing w:line="240" w:lineRule="auto"/>
-              <w:jc w:val="center"/>
-              <w:rPr>
-                <w:b/>
-                <w:sz w:val="24"/>
-                <w:szCs w:val="24"/>
-                <w:highlight w:val="white"/>
-              </w:rPr>
-            </w:pPr>
-          </w:p>
-        </w:tc>
-        <w:tc>
-          <w:tcPr>
-            <w:tcW w:w="2257" w:type="dxa"/>
-            <w:shd w:val="clear" w:color="auto" w:fill="auto"/>
-            <w:tcMar>
-              <w:top w:w="100" w:type="dxa"/>
-              <w:left w:w="100" w:type="dxa"/>
-              <w:bottom w:w="100" w:type="dxa"/>
-              <w:right w:w="100" w:type="dxa"/>
-            </w:tcMar>
-          </w:tcPr>
-          <w:p>
-            <w:pPr>
-              <w:widowControl w:val="0"/>
-              <w:pBdr>
-                <w:top w:val="nil"/>
-                <w:left w:val="nil"/>
-                <w:bottom w:val="nil"/>
-                <w:right w:val="nil"/>
-                <w:between w:val="nil"/>
-              </w:pBdr>
-              <w:spacing w:line="240" w:lineRule="auto"/>
-              <w:jc w:val="center"/>
-              <w:rPr>
-                <w:b/>
-                <w:sz w:val="24"/>
-                <w:szCs w:val="24"/>
-                <w:highlight w:val="white"/>
-              </w:rPr>
-            </w:pPr>
-          </w:p>
-        </w:tc>
-        <w:tc>
-          <w:tcPr>
-            <w:tcW w:w="2257" w:type="dxa"/>
-            <w:shd w:val="clear" w:color="auto" w:fill="auto"/>
-            <w:tcMar>
-              <w:top w:w="100" w:type="dxa"/>
-              <w:left w:w="100" w:type="dxa"/>
-              <w:bottom w:w="100" w:type="dxa"/>
-              <w:right w:w="100" w:type="dxa"/>
-            </w:tcMar>
-          </w:tcPr>
-          <w:p>
-            <w:pPr>
-              <w:widowControl w:val="0"/>
-              <w:pBdr>
-                <w:top w:val="nil"/>
-                <w:left w:val="nil"/>
-                <w:bottom w:val="nil"/>
-                <w:right w:val="nil"/>
-                <w:between w:val="nil"/>
-              </w:pBdr>
-              <w:spacing w:line="240" w:lineRule="auto"/>
-              <w:jc w:val="center"/>
-              <w:rPr>
-                <w:b/>
-                <w:sz w:val="24"/>
-                <w:szCs w:val="24"/>
-                <w:highlight w:val="white"/>
-              </w:rPr>
-            </w:pPr>
-          </w:p>
-        </w:tc>
-        <w:tc>
-          <w:tcPr>
-            <w:tcW w:w="2257" w:type="dxa"/>
-            <w:shd w:val="clear" w:color="auto" w:fill="auto"/>
-            <w:tcMar>
-              <w:top w:w="100" w:type="dxa"/>
-              <w:left w:w="100" w:type="dxa"/>
-              <w:bottom w:w="100" w:type="dxa"/>
-              <w:right w:w="100" w:type="dxa"/>
-            </w:tcMar>
-          </w:tcPr>
-          <w:p>
-            <w:pPr>
-              <w:widowControl w:val="0"/>
-              <w:pBdr>
-                <w:top w:val="nil"/>
-                <w:left w:val="nil"/>
-                <w:bottom w:val="nil"/>
-                <w:right w:val="nil"/>
-                <w:between w:val="nil"/>
-              </w:pBdr>
-              <w:spacing w:line="240" w:lineRule="auto"/>
-              <w:rPr>
-                <w:b/>
-                <w:sz w:val="24"/>
-                <w:szCs w:val="24"/>
-                <w:highlight w:val="white"/>
-              </w:rPr>
-            </w:pPr>
-          </w:p>
-        </w:tc>
-      </w:tr>
     </w:tbl>
+    <w:p>
+      <w:pPr>
+        <w:pStyle w:val="Normal"/>
+        <w:jc w:val="center"/>
+        <w:rPr>
+          <w:b w:val="1"/>
+          <w:bCs w:val="1"/>
+          <w:sz w:val="34"/>
+          <w:szCs w:val="34"/>
+          <w:highlight w:val="white"/>
+        </w:rPr>
+      </w:pPr>
+    </w:p>
     <w:p>
       <w:pPr>
         <w:jc w:val="center"/>
@@ -1696,269 +1779,18 @@
     </w:p>
     <w:p>
       <w:pPr>
-        <w:jc w:val="center"/>
         <w:rPr>
-          <w:b/>
+          <w:b w:val="1"/>
+          <w:bCs w:val="1"/>
           <w:sz w:val="34"/>
           <w:szCs w:val="34"/>
           <w:highlight w:val="white"/>
         </w:rPr>
       </w:pPr>
-    </w:p>
-    <w:p>
-      <w:pPr>
-        <w:jc w:val="center"/>
-        <w:rPr>
-          <w:b/>
-          <w:sz w:val="34"/>
-          <w:szCs w:val="34"/>
-          <w:highlight w:val="white"/>
-        </w:rPr>
-      </w:pPr>
-    </w:p>
-    <w:p>
-      <w:pPr>
-        <w:jc w:val="center"/>
-        <w:rPr>
-          <w:b/>
-          <w:sz w:val="34"/>
-          <w:szCs w:val="34"/>
-          <w:highlight w:val="white"/>
-        </w:rPr>
-      </w:pPr>
-    </w:p>
-    <w:p>
-      <w:pPr>
-        <w:jc w:val="center"/>
-        <w:rPr>
-          <w:b/>
-          <w:sz w:val="34"/>
-          <w:szCs w:val="34"/>
-          <w:highlight w:val="white"/>
-        </w:rPr>
-      </w:pPr>
-    </w:p>
-    <w:p>
-      <w:pPr>
-        <w:jc w:val="center"/>
-        <w:rPr>
-          <w:b/>
-          <w:sz w:val="34"/>
-          <w:szCs w:val="34"/>
-          <w:highlight w:val="white"/>
-        </w:rPr>
-      </w:pPr>
-    </w:p>
-    <w:p>
-      <w:pPr>
-        <w:jc w:val="center"/>
-        <w:rPr>
-          <w:b/>
-          <w:sz w:val="34"/>
-          <w:szCs w:val="34"/>
-          <w:highlight w:val="white"/>
-        </w:rPr>
-      </w:pPr>
-    </w:p>
-    <w:p>
-      <w:pPr>
-        <w:jc w:val="center"/>
-        <w:rPr>
-          <w:b/>
-          <w:sz w:val="34"/>
-          <w:szCs w:val="34"/>
-          <w:highlight w:val="white"/>
-        </w:rPr>
-      </w:pPr>
-    </w:p>
-    <w:p>
-      <w:pPr>
-        <w:jc w:val="center"/>
-        <w:rPr>
-          <w:b/>
-          <w:sz w:val="34"/>
-          <w:szCs w:val="34"/>
-          <w:highlight w:val="white"/>
-        </w:rPr>
-      </w:pPr>
-    </w:p>
-    <w:p>
-      <w:pPr>
-        <w:jc w:val="center"/>
-        <w:rPr>
-          <w:b/>
-          <w:sz w:val="34"/>
-          <w:szCs w:val="34"/>
-          <w:highlight w:val="white"/>
-        </w:rPr>
-      </w:pPr>
-    </w:p>
-    <w:p>
-      <w:pPr>
-        <w:jc w:val="center"/>
-        <w:rPr>
-          <w:b/>
-          <w:sz w:val="34"/>
-          <w:szCs w:val="34"/>
-          <w:highlight w:val="white"/>
-        </w:rPr>
-      </w:pPr>
-    </w:p>
-    <w:p>
-      <w:pPr>
-        <w:jc w:val="center"/>
-        <w:rPr>
-          <w:b/>
-          <w:sz w:val="34"/>
-          <w:szCs w:val="34"/>
-          <w:highlight w:val="white"/>
-        </w:rPr>
-      </w:pPr>
-    </w:p>
-    <w:p>
-      <w:pPr>
-        <w:jc w:val="center"/>
-        <w:rPr>
-          <w:b/>
-          <w:sz w:val="34"/>
-          <w:szCs w:val="34"/>
-          <w:highlight w:val="white"/>
-        </w:rPr>
-      </w:pPr>
-    </w:p>
-    <w:p>
-      <w:pPr>
-        <w:jc w:val="center"/>
-        <w:rPr>
-          <w:b/>
-          <w:sz w:val="34"/>
-          <w:szCs w:val="34"/>
-          <w:highlight w:val="white"/>
-        </w:rPr>
-      </w:pPr>
-    </w:p>
-    <w:p>
-      <w:pPr>
-        <w:jc w:val="center"/>
-        <w:rPr>
-          <w:b/>
-          <w:sz w:val="34"/>
-          <w:szCs w:val="34"/>
-          <w:highlight w:val="white"/>
-        </w:rPr>
-      </w:pPr>
-    </w:p>
-    <w:p>
-      <w:pPr>
-        <w:jc w:val="center"/>
-        <w:rPr>
-          <w:b/>
-          <w:sz w:val="34"/>
-          <w:szCs w:val="34"/>
-          <w:highlight w:val="white"/>
-        </w:rPr>
-      </w:pPr>
-    </w:p>
-    <w:p>
-      <w:pPr>
-        <w:jc w:val="center"/>
-        <w:rPr>
-          <w:b/>
-          <w:sz w:val="34"/>
-          <w:szCs w:val="34"/>
-          <w:highlight w:val="white"/>
-        </w:rPr>
-      </w:pPr>
-    </w:p>
-    <w:p>
-      <w:pPr>
-        <w:jc w:val="center"/>
-        <w:rPr>
-          <w:b/>
-          <w:sz w:val="34"/>
-          <w:szCs w:val="34"/>
-          <w:highlight w:val="white"/>
-        </w:rPr>
-      </w:pPr>
-    </w:p>
-    <w:p>
-      <w:pPr>
-        <w:jc w:val="center"/>
-        <w:rPr>
-          <w:b/>
-          <w:sz w:val="34"/>
-          <w:szCs w:val="34"/>
-          <w:highlight w:val="white"/>
-        </w:rPr>
-      </w:pPr>
-    </w:p>
-    <w:p>
-      <w:pPr>
-        <w:jc w:val="center"/>
-        <w:rPr>
-          <w:b/>
-          <w:sz w:val="34"/>
-          <w:szCs w:val="34"/>
-          <w:highlight w:val="white"/>
-        </w:rPr>
-      </w:pPr>
-    </w:p>
-    <w:p>
-      <w:pPr>
-        <w:jc w:val="center"/>
-        <w:rPr>
-          <w:b/>
-          <w:sz w:val="34"/>
-          <w:szCs w:val="34"/>
-          <w:highlight w:val="white"/>
-        </w:rPr>
-      </w:pPr>
-    </w:p>
-    <w:p>
-      <w:pPr>
-        <w:jc w:val="center"/>
-        <w:rPr>
-          <w:b/>
-          <w:sz w:val="34"/>
-          <w:szCs w:val="34"/>
-          <w:highlight w:val="white"/>
-        </w:rPr>
-      </w:pPr>
-    </w:p>
-    <w:p>
-      <w:pPr>
-        <w:jc w:val="center"/>
-        <w:rPr>
-          <w:b/>
-          <w:sz w:val="34"/>
-          <w:szCs w:val="34"/>
-          <w:highlight w:val="white"/>
-        </w:rPr>
-      </w:pPr>
-    </w:p>
-    <w:p>
-      <w:pPr>
-        <w:jc w:val="center"/>
-        <w:rPr>
-          <w:b/>
-          <w:sz w:val="34"/>
-          <w:szCs w:val="34"/>
-          <w:highlight w:val="white"/>
-        </w:rPr>
-      </w:pPr>
-    </w:p>
-    <w:p>
-      <w:pPr>
-        <w:rPr>
-          <w:b/>
-          <w:sz w:val="34"/>
-          <w:szCs w:val="34"/>
-          <w:highlight w:val="white"/>
-        </w:rPr>
-      </w:pPr>
       <w:r>
         <w:rPr>
-          <w:b/>
+          <w:b w:val="1"/>
+          <w:bCs w:val="1"/>
           <w:sz w:val="34"/>
           <w:szCs w:val="34"/>
           <w:highlight w:val="white"/>
@@ -1968,23 +1800,10 @@
     </w:p>
     <w:p>
       <w:pPr>
+        <w:pStyle w:val="Normal"/>
         <w:rPr>
-          <w:b/>
-          <w:sz w:val="34"/>
-          <w:szCs w:val="34"/>
-          <w:highlight w:val="white"/>
-        </w:rPr>
-      </w:pPr>
-      <w:r>
-        <w:pict w14:anchorId="6022654B">
-          <v:rect id="_x0000_i1027" style="width:0;height:1.5pt" o:hr="t" o:hrstd="t" o:hralign="center" fillcolor="#a0a0a0" stroked="f"/>
-        </w:pict>
-      </w:r>
-    </w:p>
-    <w:p>
-      <w:pPr>
-        <w:rPr>
-          <w:b/>
+          <w:b w:val="1"/>
+          <w:bCs w:val="1"/>
           <w:sz w:val="34"/>
           <w:szCs w:val="34"/>
           <w:highlight w:val="white"/>
@@ -3423,128 +3242,10 @@
     </w:sdt>
     <w:p>
       <w:pPr>
+        <w:pStyle w:val="Normal"/>
         <w:rPr>
-          <w:b/>
-          <w:sz w:val="34"/>
-          <w:szCs w:val="34"/>
-          <w:highlight w:val="white"/>
-        </w:rPr>
-      </w:pPr>
-    </w:p>
-    <w:p>
-      <w:pPr>
-        <w:rPr>
-          <w:b/>
-          <w:sz w:val="34"/>
-          <w:szCs w:val="34"/>
-          <w:highlight w:val="white"/>
-        </w:rPr>
-      </w:pPr>
-    </w:p>
-    <w:p>
-      <w:pPr>
-        <w:rPr>
-          <w:b/>
-          <w:sz w:val="34"/>
-          <w:szCs w:val="34"/>
-          <w:highlight w:val="white"/>
-        </w:rPr>
-      </w:pPr>
-    </w:p>
-    <w:p>
-      <w:pPr>
-        <w:rPr>
-          <w:b/>
-          <w:sz w:val="34"/>
-          <w:szCs w:val="34"/>
-          <w:highlight w:val="white"/>
-        </w:rPr>
-      </w:pPr>
-    </w:p>
-    <w:p>
-      <w:pPr>
-        <w:rPr>
-          <w:b/>
-          <w:sz w:val="34"/>
-          <w:szCs w:val="34"/>
-          <w:highlight w:val="white"/>
-        </w:rPr>
-      </w:pPr>
-    </w:p>
-    <w:p>
-      <w:pPr>
-        <w:rPr>
-          <w:b/>
-          <w:sz w:val="34"/>
-          <w:szCs w:val="34"/>
-          <w:highlight w:val="white"/>
-        </w:rPr>
-      </w:pPr>
-    </w:p>
-    <w:p>
-      <w:pPr>
-        <w:rPr>
-          <w:b/>
-          <w:sz w:val="34"/>
-          <w:szCs w:val="34"/>
-          <w:highlight w:val="white"/>
-        </w:rPr>
-      </w:pPr>
-    </w:p>
-    <w:p>
-      <w:pPr>
-        <w:rPr>
-          <w:b/>
-          <w:sz w:val="34"/>
-          <w:szCs w:val="34"/>
-          <w:highlight w:val="white"/>
-        </w:rPr>
-      </w:pPr>
-    </w:p>
-    <w:p>
-      <w:pPr>
-        <w:rPr>
-          <w:b/>
-          <w:sz w:val="34"/>
-          <w:szCs w:val="34"/>
-          <w:highlight w:val="white"/>
-        </w:rPr>
-      </w:pPr>
-    </w:p>
-    <w:p>
-      <w:pPr>
-        <w:rPr>
-          <w:b/>
-          <w:sz w:val="34"/>
-          <w:szCs w:val="34"/>
-          <w:highlight w:val="white"/>
-        </w:rPr>
-      </w:pPr>
-    </w:p>
-    <w:p>
-      <w:pPr>
-        <w:rPr>
-          <w:b/>
-          <w:sz w:val="34"/>
-          <w:szCs w:val="34"/>
-          <w:highlight w:val="white"/>
-        </w:rPr>
-      </w:pPr>
-    </w:p>
-    <w:p>
-      <w:pPr>
-        <w:rPr>
-          <w:b/>
-          <w:sz w:val="34"/>
-          <w:szCs w:val="34"/>
-          <w:highlight w:val="white"/>
-        </w:rPr>
-      </w:pPr>
-    </w:p>
-    <w:p>
-      <w:pPr>
-        <w:rPr>
-          <w:b/>
+          <w:b w:val="1"/>
+          <w:bCs w:val="1"/>
           <w:sz w:val="34"/>
           <w:szCs w:val="34"/>
           <w:highlight w:val="white"/>
@@ -3636,6 +3337,12 @@
     <w:p>
       <w:pPr>
         <w:ind w:left="720"/>
+        <w:rPr>
+          <w:color w:val="000001"/>
+          <w:sz w:val="20"/>
+          <w:szCs w:val="20"/>
+          <w:highlight w:val="white"/>
+        </w:rPr>
       </w:pPr>
       <w:r>
         <w:rPr>
@@ -3643,9 +3350,16 @@
           <w:sz w:val="20"/>
           <w:szCs w:val="20"/>
         </w:rPr>
-        <w:t xml:space="preserve">La presente especificación de requisitos se dirige tanto a los usuarios administradores como a los desarrolladores, con el objetivo de garantizar el correcto uso y desarrollo de la aplicación web Destino Córdoba para la venta de paquetes turísticos. Con esto se busca ofrecer una herramienta intuitiva y eficaz para que los clientes puedan seleccionar y comprar los paquetes turísticos adecuados para sus necesidades y </w:t>
+        <w:t>La presente especificación de requisitos se dirige tanto a los usuarios administradores como a los desarrolladores, con el objetivo de garantizar el correcto uso y desarrollo de la aplicación web Destino Córdoba para la venta de paquetes turísticos.</w:t>
       </w:r>
-      <w:proofErr w:type="gramStart"/>
+      <w:r>
+        <w:rPr>
+          <w:color w:val="000001"/>
+          <w:sz w:val="20"/>
+          <w:szCs w:val="20"/>
+        </w:rPr>
+        <w:t xml:space="preserve"> Con esto se busca ofrecer una herramienta intuitiva y eficaz para que los clientes puedan seleccionar y comprar los paquetes turísticos adecuados para sus necesidades y </w:t>
+      </w:r>
       <w:r>
         <w:rPr>
           <w:color w:val="000001"/>
@@ -3654,16 +3368,6 @@
         </w:rPr>
         <w:t>preferencias.</w:t>
       </w:r>
-      <w:r>
-        <w:rPr>
-          <w:color w:val="000001"/>
-          <w:sz w:val="20"/>
-          <w:szCs w:val="20"/>
-          <w:highlight w:val="white"/>
-        </w:rPr>
-        <w:t>.</w:t>
-      </w:r>
-      <w:proofErr w:type="gramEnd"/>
     </w:p>
     <w:p>
       <w:pPr>
@@ -4118,7 +3822,7 @@
     <w:p>
       <w:pPr>
         <w:shd w:val="clear" w:color="auto" w:fill="FFFFFF" w:themeFill="background1"/>
-        <w:ind w:left="600"/>
+        <w:ind w:left="0"/>
         <w:jc w:val="center"/>
         <w:rPr>
           <w:sz w:val="20"/>
@@ -4130,953 +3834,7 @@
           <w:sz w:val="20"/>
           <w:szCs w:val="20"/>
         </w:rPr>
-        <w:t xml:space="preserve"> </w:t>
-      </w:r>
-    </w:p>
-    <w:p>
-      <w:pPr>
-        <w:shd w:val="clear" w:color="auto" w:fill="FFFFFF"/>
-        <w:ind w:left="600"/>
-        <w:jc w:val="center"/>
-        <w:rPr>
-          <w:sz w:val="20"/>
-          <w:szCs w:val="20"/>
-        </w:rPr>
-      </w:pPr>
-      <w:r>
-        <w:rPr>
-          <w:sz w:val="20"/>
-          <w:szCs w:val="20"/>
-        </w:rPr>
-        <w:t xml:space="preserve"> </w:t>
-      </w:r>
-    </w:p>
-    <w:tbl>
-      <w:tblPr>
-        <w:tblStyle w:val="a3"/>
-        <w:tblW w:w="7890" w:type="dxa"/>
-        <w:tblInd w:w="0" w:type="dxa"/>
-        <w:tblBorders>
-          <w:top w:val="single" w:color="808080" w:sz="6" w:space="0"/>
-          <w:left w:val="single" w:color="808080" w:sz="6" w:space="0"/>
-          <w:bottom w:val="single" w:color="808080" w:sz="6" w:space="0"/>
-          <w:right w:val="single" w:color="808080" w:sz="6" w:space="0"/>
-          <w:insideH w:val="single" w:color="808080" w:sz="6" w:space="0"/>
-          <w:insideV w:val="single" w:color="808080" w:sz="6" w:space="0"/>
-        </w:tblBorders>
-        <w:tblLayout w:type="fixed"/>
-        <w:tblLook w:val="0600" w:firstRow="0" w:lastRow="0" w:firstColumn="0" w:lastColumn="0" w:noHBand="1" w:noVBand="1"/>
-      </w:tblPr>
-      <w:tblGrid>
-        <w:gridCol w:w="2640"/>
-        <w:gridCol w:w="5250"/>
-      </w:tblGrid>
-      <w:tr>
-        <w:trPr>
-          <w:trHeight w:val="255"/>
-        </w:trPr>
-        <w:tc>
-          <w:tcPr>
-            <w:tcW w:w="2640" w:type="dxa"/>
-            <w:tcBorders>
-              <w:top w:val="single" w:color="000001" w:sz="6" w:space="0"/>
-              <w:left w:val="single" w:color="000001" w:sz="6" w:space="0"/>
-              <w:bottom w:val="single" w:color="000001" w:sz="6" w:space="0"/>
-              <w:right w:val="single" w:color="000001" w:sz="6" w:space="0"/>
-            </w:tcBorders>
-            <w:shd w:val="clear" w:color="auto" w:fill="D9D9D9"/>
-            <w:tcMar>
-              <w:top w:w="0" w:type="dxa"/>
-              <w:left w:w="0" w:type="dxa"/>
-              <w:bottom w:w="0" w:type="dxa"/>
-              <w:right w:w="0" w:type="dxa"/>
-            </w:tcMar>
-          </w:tcPr>
-          <w:p>
-            <w:pPr>
-              <w:spacing w:before="40" w:after="40"/>
-              <w:jc w:val="center"/>
-              <w:rPr>
-                <w:sz w:val="20"/>
-                <w:szCs w:val="20"/>
-              </w:rPr>
-            </w:pPr>
-            <w:r>
-              <w:rPr>
-                <w:b/>
-                <w:sz w:val="20"/>
-                <w:szCs w:val="20"/>
-              </w:rPr>
-              <w:t>Nombre</w:t>
-            </w:r>
-            <w:r>
-              <w:rPr>
-                <w:sz w:val="20"/>
-                <w:szCs w:val="20"/>
-              </w:rPr>
-              <w:t xml:space="preserve"> </w:t>
-            </w:r>
-          </w:p>
-        </w:tc>
-        <w:tc>
-          <w:tcPr>
-            <w:tcW w:w="5250" w:type="dxa"/>
-            <w:tcBorders>
-              <w:top w:val="single" w:color="000001" w:sz="6" w:space="0"/>
-              <w:left w:val="single" w:color="000001" w:sz="6" w:space="0"/>
-              <w:bottom w:val="single" w:color="000001" w:sz="6" w:space="0"/>
-              <w:right w:val="single" w:color="000001" w:sz="6" w:space="0"/>
-            </w:tcBorders>
-            <w:tcMar>
-              <w:top w:w="0" w:type="dxa"/>
-              <w:left w:w="0" w:type="dxa"/>
-              <w:bottom w:w="0" w:type="dxa"/>
-              <w:right w:w="0" w:type="dxa"/>
-            </w:tcMar>
-          </w:tcPr>
-          <w:p>
-            <w:pPr>
-              <w:spacing w:before="40" w:after="40"/>
-              <w:jc w:val="center"/>
-              <w:rPr>
-                <w:sz w:val="20"/>
-                <w:szCs w:val="20"/>
-              </w:rPr>
-            </w:pPr>
-            <w:r>
-              <w:rPr>
-                <w:sz w:val="20"/>
-                <w:szCs w:val="20"/>
-              </w:rPr>
-              <w:t xml:space="preserve">Luis Alejo Lucero </w:t>
-            </w:r>
-          </w:p>
-        </w:tc>
-      </w:tr>
-      <w:tr>
-        <w:trPr>
-          <w:trHeight w:val="255"/>
-        </w:trPr>
-        <w:tc>
-          <w:tcPr>
-            <w:tcW w:w="2640" w:type="dxa"/>
-            <w:tcBorders>
-              <w:top w:val="single" w:color="000001" w:sz="6" w:space="0"/>
-              <w:left w:val="single" w:color="000001" w:sz="6" w:space="0"/>
-              <w:bottom w:val="single" w:color="000001" w:sz="6" w:space="0"/>
-              <w:right w:val="single" w:color="000001" w:sz="6" w:space="0"/>
-            </w:tcBorders>
-            <w:shd w:val="clear" w:color="auto" w:fill="D9D9D9"/>
-            <w:tcMar>
-              <w:top w:w="0" w:type="dxa"/>
-              <w:left w:w="0" w:type="dxa"/>
-              <w:bottom w:w="0" w:type="dxa"/>
-              <w:right w:w="0" w:type="dxa"/>
-            </w:tcMar>
-          </w:tcPr>
-          <w:p>
-            <w:pPr>
-              <w:spacing w:before="40" w:after="40"/>
-              <w:jc w:val="center"/>
-              <w:rPr>
-                <w:sz w:val="20"/>
-                <w:szCs w:val="20"/>
-              </w:rPr>
-            </w:pPr>
-            <w:r>
-              <w:rPr>
-                <w:b/>
-                <w:sz w:val="20"/>
-                <w:szCs w:val="20"/>
-              </w:rPr>
-              <w:t>Rol</w:t>
-            </w:r>
-            <w:r>
-              <w:rPr>
-                <w:sz w:val="20"/>
-                <w:szCs w:val="20"/>
-              </w:rPr>
-              <w:t xml:space="preserve"> </w:t>
-            </w:r>
-          </w:p>
-        </w:tc>
-        <w:tc>
-          <w:tcPr>
-            <w:tcW w:w="5250" w:type="dxa"/>
-            <w:tcBorders>
-              <w:top w:val="single" w:color="000001" w:sz="6" w:space="0"/>
-              <w:left w:val="single" w:color="000001" w:sz="6" w:space="0"/>
-              <w:bottom w:val="single" w:color="000001" w:sz="6" w:space="0"/>
-              <w:right w:val="single" w:color="000001" w:sz="6" w:space="0"/>
-            </w:tcBorders>
-            <w:tcMar>
-              <w:top w:w="0" w:type="dxa"/>
-              <w:left w:w="0" w:type="dxa"/>
-              <w:bottom w:w="0" w:type="dxa"/>
-              <w:right w:w="0" w:type="dxa"/>
-            </w:tcMar>
-          </w:tcPr>
-          <w:p>
-            <w:pPr>
-              <w:spacing w:before="40" w:after="40"/>
-              <w:jc w:val="center"/>
-              <w:rPr>
-                <w:sz w:val="20"/>
-                <w:szCs w:val="20"/>
-              </w:rPr>
-            </w:pPr>
-            <w:r>
-              <w:rPr>
-                <w:sz w:val="20"/>
-                <w:szCs w:val="20"/>
-              </w:rPr>
-              <w:t xml:space="preserve">Analista, diseñador y programador </w:t>
-            </w:r>
-          </w:p>
-        </w:tc>
-      </w:tr>
-      <w:tr>
-        <w:trPr>
-          <w:trHeight w:val="255"/>
-        </w:trPr>
-        <w:tc>
-          <w:tcPr>
-            <w:tcW w:w="2640" w:type="dxa"/>
-            <w:tcBorders>
-              <w:top w:val="single" w:color="000001" w:sz="6" w:space="0"/>
-              <w:left w:val="single" w:color="000001" w:sz="6" w:space="0"/>
-              <w:bottom w:val="single" w:color="000001" w:sz="6" w:space="0"/>
-              <w:right w:val="single" w:color="000001" w:sz="6" w:space="0"/>
-            </w:tcBorders>
-            <w:shd w:val="clear" w:color="auto" w:fill="D9D9D9"/>
-            <w:tcMar>
-              <w:top w:w="0" w:type="dxa"/>
-              <w:left w:w="0" w:type="dxa"/>
-              <w:bottom w:w="0" w:type="dxa"/>
-              <w:right w:w="0" w:type="dxa"/>
-            </w:tcMar>
-          </w:tcPr>
-          <w:p>
-            <w:pPr>
-              <w:spacing w:before="40" w:after="40"/>
-              <w:jc w:val="center"/>
-              <w:rPr>
-                <w:sz w:val="20"/>
-                <w:szCs w:val="20"/>
-              </w:rPr>
-            </w:pPr>
-            <w:r>
-              <w:rPr>
-                <w:b/>
-                <w:sz w:val="20"/>
-                <w:szCs w:val="20"/>
-              </w:rPr>
-              <w:t>Categoría Profesional</w:t>
-            </w:r>
-            <w:r>
-              <w:rPr>
-                <w:sz w:val="20"/>
-                <w:szCs w:val="20"/>
-              </w:rPr>
-              <w:t xml:space="preserve"> </w:t>
-            </w:r>
-          </w:p>
-        </w:tc>
-        <w:tc>
-          <w:tcPr>
-            <w:tcW w:w="5250" w:type="dxa"/>
-            <w:tcBorders>
-              <w:top w:val="single" w:color="000001" w:sz="6" w:space="0"/>
-              <w:left w:val="single" w:color="000001" w:sz="6" w:space="0"/>
-              <w:bottom w:val="single" w:color="000001" w:sz="6" w:space="0"/>
-              <w:right w:val="single" w:color="000001" w:sz="6" w:space="0"/>
-            </w:tcBorders>
-            <w:tcMar>
-              <w:top w:w="0" w:type="dxa"/>
-              <w:left w:w="0" w:type="dxa"/>
-              <w:bottom w:w="0" w:type="dxa"/>
-              <w:right w:w="0" w:type="dxa"/>
-            </w:tcMar>
-          </w:tcPr>
-          <w:p>
-            <w:pPr>
-              <w:spacing w:before="40" w:after="40"/>
-              <w:jc w:val="center"/>
-              <w:rPr>
-                <w:sz w:val="20"/>
-                <w:szCs w:val="20"/>
-              </w:rPr>
-            </w:pPr>
-            <w:r>
-              <w:rPr>
-                <w:sz w:val="20"/>
-                <w:szCs w:val="20"/>
-              </w:rPr>
-              <w:t xml:space="preserve">TSDWAD </w:t>
-            </w:r>
-          </w:p>
-        </w:tc>
-      </w:tr>
-      <w:tr>
-        <w:trPr>
-          <w:trHeight w:val="255"/>
-        </w:trPr>
-        <w:tc>
-          <w:tcPr>
-            <w:tcW w:w="2640" w:type="dxa"/>
-            <w:tcBorders>
-              <w:top w:val="single" w:color="000001" w:sz="6" w:space="0"/>
-              <w:left w:val="single" w:color="000001" w:sz="6" w:space="0"/>
-              <w:bottom w:val="single" w:color="000001" w:sz="6" w:space="0"/>
-              <w:right w:val="single" w:color="000001" w:sz="6" w:space="0"/>
-            </w:tcBorders>
-            <w:shd w:val="clear" w:color="auto" w:fill="D9D9D9"/>
-            <w:tcMar>
-              <w:top w:w="0" w:type="dxa"/>
-              <w:left w:w="0" w:type="dxa"/>
-              <w:bottom w:w="0" w:type="dxa"/>
-              <w:right w:w="0" w:type="dxa"/>
-            </w:tcMar>
-          </w:tcPr>
-          <w:p>
-            <w:pPr>
-              <w:spacing w:before="40" w:after="40"/>
-              <w:jc w:val="center"/>
-              <w:rPr>
-                <w:sz w:val="20"/>
-                <w:szCs w:val="20"/>
-              </w:rPr>
-            </w:pPr>
-            <w:r>
-              <w:rPr>
-                <w:b/>
-                <w:sz w:val="20"/>
-                <w:szCs w:val="20"/>
-              </w:rPr>
-              <w:t>Responsabilidad</w:t>
-            </w:r>
-            <w:r>
-              <w:rPr>
-                <w:sz w:val="20"/>
-                <w:szCs w:val="20"/>
-              </w:rPr>
-              <w:t xml:space="preserve"> </w:t>
-            </w:r>
-          </w:p>
-        </w:tc>
-        <w:tc>
-          <w:tcPr>
-            <w:tcW w:w="5250" w:type="dxa"/>
-            <w:tcBorders>
-              <w:top w:val="single" w:color="000001" w:sz="6" w:space="0"/>
-              <w:left w:val="single" w:color="000001" w:sz="6" w:space="0"/>
-              <w:bottom w:val="single" w:color="000001" w:sz="6" w:space="0"/>
-              <w:right w:val="single" w:color="000001" w:sz="6" w:space="0"/>
-            </w:tcBorders>
-            <w:tcMar>
-              <w:top w:w="0" w:type="dxa"/>
-              <w:left w:w="0" w:type="dxa"/>
-              <w:bottom w:w="0" w:type="dxa"/>
-              <w:right w:w="0" w:type="dxa"/>
-            </w:tcMar>
-          </w:tcPr>
-          <w:p>
-            <w:pPr>
-              <w:spacing w:before="40" w:after="40"/>
-              <w:jc w:val="center"/>
-              <w:rPr>
-                <w:sz w:val="20"/>
-                <w:szCs w:val="20"/>
-              </w:rPr>
-            </w:pPr>
-            <w:r>
-              <w:rPr>
-                <w:sz w:val="20"/>
-                <w:szCs w:val="20"/>
-              </w:rPr>
-              <w:t xml:space="preserve">Análisis de información, diseño y programación </w:t>
-            </w:r>
-          </w:p>
-        </w:tc>
-      </w:tr>
-      <w:tr>
-        <w:trPr>
-          <w:trHeight w:val="255"/>
-        </w:trPr>
-        <w:tc>
-          <w:tcPr>
-            <w:tcW w:w="2640" w:type="dxa"/>
-            <w:tcBorders>
-              <w:top w:val="single" w:color="000001" w:sz="6" w:space="0"/>
-              <w:left w:val="single" w:color="000001" w:sz="6" w:space="0"/>
-              <w:bottom w:val="single" w:color="000001" w:sz="6" w:space="0"/>
-              <w:right w:val="single" w:color="000001" w:sz="6" w:space="0"/>
-            </w:tcBorders>
-            <w:shd w:val="clear" w:color="auto" w:fill="D9D9D9"/>
-            <w:tcMar>
-              <w:top w:w="0" w:type="dxa"/>
-              <w:left w:w="0" w:type="dxa"/>
-              <w:bottom w:w="0" w:type="dxa"/>
-              <w:right w:w="0" w:type="dxa"/>
-            </w:tcMar>
-          </w:tcPr>
-          <w:p>
-            <w:pPr>
-              <w:spacing w:before="40" w:after="40"/>
-              <w:jc w:val="center"/>
-              <w:rPr>
-                <w:sz w:val="20"/>
-                <w:szCs w:val="20"/>
-              </w:rPr>
-            </w:pPr>
-            <w:r>
-              <w:rPr>
-                <w:b/>
-                <w:sz w:val="20"/>
-                <w:szCs w:val="20"/>
-              </w:rPr>
-              <w:t>Información de contacto</w:t>
-            </w:r>
-            <w:r>
-              <w:rPr>
-                <w:sz w:val="20"/>
-                <w:szCs w:val="20"/>
-              </w:rPr>
-              <w:t xml:space="preserve"> </w:t>
-            </w:r>
-          </w:p>
-        </w:tc>
-        <w:tc>
-          <w:tcPr>
-            <w:tcW w:w="5250" w:type="dxa"/>
-            <w:tcBorders>
-              <w:top w:val="single" w:color="000001" w:sz="6" w:space="0"/>
-              <w:left w:val="single" w:color="000001" w:sz="6" w:space="0"/>
-              <w:bottom w:val="single" w:color="000001" w:sz="6" w:space="0"/>
-              <w:right w:val="single" w:color="000001" w:sz="6" w:space="0"/>
-            </w:tcBorders>
-            <w:tcMar>
-              <w:top w:w="0" w:type="dxa"/>
-              <w:left w:w="0" w:type="dxa"/>
-              <w:bottom w:w="0" w:type="dxa"/>
-              <w:right w:w="0" w:type="dxa"/>
-            </w:tcMar>
-          </w:tcPr>
-          <w:p>
-            <w:pPr>
-              <w:spacing w:before="40" w:after="40"/>
-              <w:jc w:val="center"/>
-              <w:rPr>
-                <w:sz w:val="20"/>
-                <w:szCs w:val="20"/>
-              </w:rPr>
-            </w:pPr>
-            <w:r>
-              <w:rPr>
-                <w:sz w:val="20"/>
-                <w:szCs w:val="20"/>
-              </w:rPr>
-              <w:t xml:space="preserve">elalejo111@gmail.com </w:t>
-            </w:r>
-          </w:p>
-        </w:tc>
-      </w:tr>
-    </w:tbl>
-    <w:p>
-      <w:pPr>
-        <w:shd w:val="clear" w:color="auto" w:fill="FFFFFF"/>
-        <w:ind w:left="600"/>
-        <w:jc w:val="center"/>
-        <w:rPr>
-          <w:sz w:val="20"/>
-          <w:szCs w:val="20"/>
-        </w:rPr>
-      </w:pPr>
-      <w:r>
-        <w:rPr>
-          <w:sz w:val="20"/>
-          <w:szCs w:val="20"/>
-        </w:rPr>
-        <w:t xml:space="preserve"> </w:t>
-      </w:r>
-    </w:p>
-    <w:p>
-      <w:pPr>
-        <w:shd w:val="clear" w:color="auto" w:fill="FFFFFF"/>
-        <w:ind w:left="600"/>
-        <w:jc w:val="center"/>
-        <w:rPr>
-          <w:sz w:val="20"/>
-          <w:szCs w:val="20"/>
-        </w:rPr>
-      </w:pPr>
-    </w:p>
-    <w:p>
-      <w:pPr>
-        <w:shd w:val="clear" w:color="auto" w:fill="FFFFFF"/>
-        <w:ind w:left="600"/>
-        <w:jc w:val="center"/>
-        <w:rPr>
-          <w:sz w:val="20"/>
-          <w:szCs w:val="20"/>
-        </w:rPr>
-      </w:pPr>
-      <w:r>
-        <w:rPr>
-          <w:sz w:val="20"/>
-          <w:szCs w:val="20"/>
-        </w:rPr>
-        <w:t xml:space="preserve"> </w:t>
-      </w:r>
-    </w:p>
-    <w:tbl>
-      <w:tblPr>
-        <w:tblStyle w:val="a5"/>
-        <w:tblW w:w="7890" w:type="dxa"/>
-        <w:tblInd w:w="0" w:type="dxa"/>
-        <w:tblBorders>
-          <w:top w:val="single" w:color="808080" w:sz="6" w:space="0"/>
-          <w:left w:val="single" w:color="808080" w:sz="6" w:space="0"/>
-          <w:bottom w:val="single" w:color="808080" w:sz="6" w:space="0"/>
-          <w:right w:val="single" w:color="808080" w:sz="6" w:space="0"/>
-          <w:insideH w:val="single" w:color="808080" w:sz="6" w:space="0"/>
-          <w:insideV w:val="single" w:color="808080" w:sz="6" w:space="0"/>
-        </w:tblBorders>
-        <w:tblLayout w:type="fixed"/>
-        <w:tblLook w:val="0600" w:firstRow="0" w:lastRow="0" w:firstColumn="0" w:lastColumn="0" w:noHBand="1" w:noVBand="1"/>
-      </w:tblPr>
-      <w:tblGrid>
-        <w:gridCol w:w="2640"/>
-        <w:gridCol w:w="5250"/>
-      </w:tblGrid>
-      <w:tr>
-        <w:trPr>
-          <w:trHeight w:val="255"/>
-        </w:trPr>
-        <w:tc>
-          <w:tcPr>
-            <w:tcW w:w="2640" w:type="dxa"/>
-            <w:tcBorders>
-              <w:top w:val="single" w:color="000001" w:sz="6" w:space="0"/>
-              <w:left w:val="single" w:color="000001" w:sz="6" w:space="0"/>
-              <w:bottom w:val="single" w:color="000001" w:sz="6" w:space="0"/>
-              <w:right w:val="single" w:color="000001" w:sz="6" w:space="0"/>
-            </w:tcBorders>
-            <w:shd w:val="clear" w:color="auto" w:fill="D9D9D9"/>
-            <w:tcMar>
-              <w:top w:w="0" w:type="dxa"/>
-              <w:left w:w="0" w:type="dxa"/>
-              <w:bottom w:w="0" w:type="dxa"/>
-              <w:right w:w="0" w:type="dxa"/>
-            </w:tcMar>
-          </w:tcPr>
-          <w:p>
-            <w:pPr>
-              <w:spacing w:before="40" w:after="40"/>
-              <w:jc w:val="center"/>
-              <w:rPr>
-                <w:sz w:val="20"/>
-                <w:szCs w:val="20"/>
-              </w:rPr>
-            </w:pPr>
-            <w:r>
-              <w:rPr>
-                <w:b/>
-                <w:sz w:val="20"/>
-                <w:szCs w:val="20"/>
-              </w:rPr>
-              <w:t>Nombre</w:t>
-            </w:r>
-            <w:r>
-              <w:rPr>
-                <w:sz w:val="20"/>
-                <w:szCs w:val="20"/>
-              </w:rPr>
-              <w:t xml:space="preserve"> </w:t>
-            </w:r>
-          </w:p>
-        </w:tc>
-        <w:tc>
-          <w:tcPr>
-            <w:tcW w:w="5250" w:type="dxa"/>
-            <w:tcBorders>
-              <w:top w:val="single" w:color="000001" w:sz="6" w:space="0"/>
-              <w:left w:val="single" w:color="000001" w:sz="6" w:space="0"/>
-              <w:bottom w:val="single" w:color="000001" w:sz="6" w:space="0"/>
-              <w:right w:val="single" w:color="000001" w:sz="6" w:space="0"/>
-            </w:tcBorders>
-            <w:tcMar>
-              <w:top w:w="0" w:type="dxa"/>
-              <w:left w:w="0" w:type="dxa"/>
-              <w:bottom w:w="0" w:type="dxa"/>
-              <w:right w:w="0" w:type="dxa"/>
-            </w:tcMar>
-          </w:tcPr>
-          <w:p>
-            <w:pPr>
-              <w:spacing w:before="40" w:after="40"/>
-              <w:jc w:val="center"/>
-              <w:rPr>
-                <w:sz w:val="20"/>
-                <w:szCs w:val="20"/>
-              </w:rPr>
-            </w:pPr>
-            <w:r>
-              <w:rPr>
-                <w:sz w:val="20"/>
-                <w:szCs w:val="20"/>
-              </w:rPr>
-              <w:t xml:space="preserve">Agustin Fernandez </w:t>
-            </w:r>
-          </w:p>
-        </w:tc>
-      </w:tr>
-      <w:tr>
-        <w:trPr>
-          <w:trHeight w:val="255"/>
-        </w:trPr>
-        <w:tc>
-          <w:tcPr>
-            <w:tcW w:w="2640" w:type="dxa"/>
-            <w:tcBorders>
-              <w:top w:val="single" w:color="000001" w:sz="6" w:space="0"/>
-              <w:left w:val="single" w:color="000001" w:sz="6" w:space="0"/>
-              <w:bottom w:val="single" w:color="000001" w:sz="6" w:space="0"/>
-              <w:right w:val="single" w:color="000001" w:sz="6" w:space="0"/>
-            </w:tcBorders>
-            <w:shd w:val="clear" w:color="auto" w:fill="D9D9D9"/>
-            <w:tcMar>
-              <w:top w:w="0" w:type="dxa"/>
-              <w:left w:w="0" w:type="dxa"/>
-              <w:bottom w:w="0" w:type="dxa"/>
-              <w:right w:w="0" w:type="dxa"/>
-            </w:tcMar>
-          </w:tcPr>
-          <w:p>
-            <w:pPr>
-              <w:spacing w:before="40" w:after="40"/>
-              <w:jc w:val="center"/>
-              <w:rPr>
-                <w:sz w:val="20"/>
-                <w:szCs w:val="20"/>
-              </w:rPr>
-            </w:pPr>
-            <w:r>
-              <w:rPr>
-                <w:b/>
-                <w:sz w:val="20"/>
-                <w:szCs w:val="20"/>
-              </w:rPr>
-              <w:t>Rol</w:t>
-            </w:r>
-            <w:r>
-              <w:rPr>
-                <w:sz w:val="20"/>
-                <w:szCs w:val="20"/>
-              </w:rPr>
-              <w:t xml:space="preserve"> </w:t>
-            </w:r>
-          </w:p>
-        </w:tc>
-        <w:tc>
-          <w:tcPr>
-            <w:tcW w:w="5250" w:type="dxa"/>
-            <w:tcBorders>
-              <w:top w:val="single" w:color="000001" w:sz="6" w:space="0"/>
-              <w:left w:val="single" w:color="000001" w:sz="6" w:space="0"/>
-              <w:bottom w:val="single" w:color="000001" w:sz="6" w:space="0"/>
-              <w:right w:val="single" w:color="000001" w:sz="6" w:space="0"/>
-            </w:tcBorders>
-            <w:tcMar>
-              <w:top w:w="0" w:type="dxa"/>
-              <w:left w:w="0" w:type="dxa"/>
-              <w:bottom w:w="0" w:type="dxa"/>
-              <w:right w:w="0" w:type="dxa"/>
-            </w:tcMar>
-          </w:tcPr>
-          <w:p>
-            <w:pPr>
-              <w:spacing w:before="40" w:after="40"/>
-              <w:jc w:val="center"/>
-              <w:rPr>
-                <w:sz w:val="20"/>
-                <w:szCs w:val="20"/>
-              </w:rPr>
-            </w:pPr>
-            <w:r>
-              <w:rPr>
-                <w:sz w:val="20"/>
-                <w:szCs w:val="20"/>
-              </w:rPr>
-              <w:t xml:space="preserve">Analista, diseñador y programador </w:t>
-            </w:r>
-          </w:p>
-        </w:tc>
-      </w:tr>
-      <w:tr>
-        <w:trPr>
-          <w:trHeight w:val="255"/>
-        </w:trPr>
-        <w:tc>
-          <w:tcPr>
-            <w:tcW w:w="2640" w:type="dxa"/>
-            <w:tcBorders>
-              <w:top w:val="single" w:color="000001" w:sz="6" w:space="0"/>
-              <w:left w:val="single" w:color="000001" w:sz="6" w:space="0"/>
-              <w:bottom w:val="single" w:color="000001" w:sz="6" w:space="0"/>
-              <w:right w:val="single" w:color="000001" w:sz="6" w:space="0"/>
-            </w:tcBorders>
-            <w:shd w:val="clear" w:color="auto" w:fill="D9D9D9"/>
-            <w:tcMar>
-              <w:top w:w="0" w:type="dxa"/>
-              <w:left w:w="0" w:type="dxa"/>
-              <w:bottom w:w="0" w:type="dxa"/>
-              <w:right w:w="0" w:type="dxa"/>
-            </w:tcMar>
-          </w:tcPr>
-          <w:p>
-            <w:pPr>
-              <w:spacing w:before="40" w:after="40"/>
-              <w:jc w:val="center"/>
-              <w:rPr>
-                <w:sz w:val="20"/>
-                <w:szCs w:val="20"/>
-              </w:rPr>
-            </w:pPr>
-            <w:r>
-              <w:rPr>
-                <w:b/>
-                <w:sz w:val="20"/>
-                <w:szCs w:val="20"/>
-              </w:rPr>
-              <w:t>Categoría Profesional</w:t>
-            </w:r>
-            <w:r>
-              <w:rPr>
-                <w:sz w:val="20"/>
-                <w:szCs w:val="20"/>
-              </w:rPr>
-              <w:t xml:space="preserve"> </w:t>
-            </w:r>
-          </w:p>
-        </w:tc>
-        <w:tc>
-          <w:tcPr>
-            <w:tcW w:w="5250" w:type="dxa"/>
-            <w:tcBorders>
-              <w:top w:val="single" w:color="000001" w:sz="6" w:space="0"/>
-              <w:left w:val="single" w:color="000001" w:sz="6" w:space="0"/>
-              <w:bottom w:val="single" w:color="000001" w:sz="6" w:space="0"/>
-              <w:right w:val="single" w:color="000001" w:sz="6" w:space="0"/>
-            </w:tcBorders>
-            <w:tcMar>
-              <w:top w:w="0" w:type="dxa"/>
-              <w:left w:w="0" w:type="dxa"/>
-              <w:bottom w:w="0" w:type="dxa"/>
-              <w:right w:w="0" w:type="dxa"/>
-            </w:tcMar>
-          </w:tcPr>
-          <w:p>
-            <w:pPr>
-              <w:spacing w:before="40" w:after="40"/>
-              <w:jc w:val="center"/>
-              <w:rPr>
-                <w:sz w:val="20"/>
-                <w:szCs w:val="20"/>
-              </w:rPr>
-            </w:pPr>
-            <w:r>
-              <w:rPr>
-                <w:sz w:val="20"/>
-                <w:szCs w:val="20"/>
-              </w:rPr>
-              <w:t xml:space="preserve">TSDWAD </w:t>
-            </w:r>
-          </w:p>
-        </w:tc>
-      </w:tr>
-      <w:tr>
-        <w:trPr>
-          <w:trHeight w:val="255"/>
-        </w:trPr>
-        <w:tc>
-          <w:tcPr>
-            <w:tcW w:w="2640" w:type="dxa"/>
-            <w:tcBorders>
-              <w:top w:val="single" w:color="000001" w:sz="6" w:space="0"/>
-              <w:left w:val="single" w:color="000001" w:sz="6" w:space="0"/>
-              <w:bottom w:val="single" w:color="000001" w:sz="6" w:space="0"/>
-              <w:right w:val="single" w:color="000001" w:sz="6" w:space="0"/>
-            </w:tcBorders>
-            <w:shd w:val="clear" w:color="auto" w:fill="D9D9D9"/>
-            <w:tcMar>
-              <w:top w:w="0" w:type="dxa"/>
-              <w:left w:w="0" w:type="dxa"/>
-              <w:bottom w:w="0" w:type="dxa"/>
-              <w:right w:w="0" w:type="dxa"/>
-            </w:tcMar>
-          </w:tcPr>
-          <w:p>
-            <w:pPr>
-              <w:spacing w:before="40" w:after="40"/>
-              <w:jc w:val="center"/>
-              <w:rPr>
-                <w:sz w:val="20"/>
-                <w:szCs w:val="20"/>
-              </w:rPr>
-            </w:pPr>
-            <w:r>
-              <w:rPr>
-                <w:b/>
-                <w:sz w:val="20"/>
-                <w:szCs w:val="20"/>
-              </w:rPr>
-              <w:lastRenderedPageBreak/>
-              <w:t>Responsabilidad</w:t>
-            </w:r>
-            <w:r>
-              <w:rPr>
-                <w:sz w:val="20"/>
-                <w:szCs w:val="20"/>
-              </w:rPr>
-              <w:t xml:space="preserve"> </w:t>
-            </w:r>
-          </w:p>
-        </w:tc>
-        <w:tc>
-          <w:tcPr>
-            <w:tcW w:w="5250" w:type="dxa"/>
-            <w:tcBorders>
-              <w:top w:val="single" w:color="000001" w:sz="6" w:space="0"/>
-              <w:left w:val="single" w:color="000001" w:sz="6" w:space="0"/>
-              <w:bottom w:val="single" w:color="000001" w:sz="6" w:space="0"/>
-              <w:right w:val="single" w:color="000001" w:sz="6" w:space="0"/>
-            </w:tcBorders>
-            <w:tcMar>
-              <w:top w:w="0" w:type="dxa"/>
-              <w:left w:w="0" w:type="dxa"/>
-              <w:bottom w:w="0" w:type="dxa"/>
-              <w:right w:w="0" w:type="dxa"/>
-            </w:tcMar>
-          </w:tcPr>
-          <w:p>
-            <w:pPr>
-              <w:spacing w:before="40" w:after="40"/>
-              <w:jc w:val="center"/>
-              <w:rPr>
-                <w:sz w:val="20"/>
-                <w:szCs w:val="20"/>
-              </w:rPr>
-            </w:pPr>
-            <w:r>
-              <w:rPr>
-                <w:sz w:val="20"/>
-                <w:szCs w:val="20"/>
-              </w:rPr>
-              <w:t xml:space="preserve">Análisis de información, diseño y programación </w:t>
-            </w:r>
-          </w:p>
-        </w:tc>
-      </w:tr>
-      <w:tr>
-        <w:trPr>
-          <w:trHeight w:val="255"/>
-        </w:trPr>
-        <w:tc>
-          <w:tcPr>
-            <w:tcW w:w="2640" w:type="dxa"/>
-            <w:tcBorders>
-              <w:top w:val="single" w:color="000001" w:sz="6" w:space="0"/>
-              <w:left w:val="single" w:color="000001" w:sz="6" w:space="0"/>
-              <w:bottom w:val="single" w:color="000001" w:sz="6" w:space="0"/>
-              <w:right w:val="single" w:color="000001" w:sz="6" w:space="0"/>
-            </w:tcBorders>
-            <w:shd w:val="clear" w:color="auto" w:fill="D9D9D9"/>
-            <w:tcMar>
-              <w:top w:w="0" w:type="dxa"/>
-              <w:left w:w="0" w:type="dxa"/>
-              <w:bottom w:w="0" w:type="dxa"/>
-              <w:right w:w="0" w:type="dxa"/>
-            </w:tcMar>
-          </w:tcPr>
-          <w:p>
-            <w:pPr>
-              <w:spacing w:before="40" w:after="40"/>
-              <w:jc w:val="center"/>
-              <w:rPr>
-                <w:sz w:val="20"/>
-                <w:szCs w:val="20"/>
-              </w:rPr>
-            </w:pPr>
-            <w:r>
-              <w:rPr>
-                <w:b/>
-                <w:sz w:val="20"/>
-                <w:szCs w:val="20"/>
-              </w:rPr>
-              <w:t>Información de contacto</w:t>
-            </w:r>
-            <w:r>
-              <w:rPr>
-                <w:sz w:val="20"/>
-                <w:szCs w:val="20"/>
-              </w:rPr>
-              <w:t xml:space="preserve"> </w:t>
-            </w:r>
-          </w:p>
-        </w:tc>
-        <w:tc>
-          <w:tcPr>
-            <w:tcW w:w="5250" w:type="dxa"/>
-            <w:tcBorders>
-              <w:top w:val="single" w:color="000001" w:sz="6" w:space="0"/>
-              <w:left w:val="single" w:color="000001" w:sz="6" w:space="0"/>
-              <w:bottom w:val="single" w:color="000001" w:sz="6" w:space="0"/>
-              <w:right w:val="single" w:color="000001" w:sz="6" w:space="0"/>
-            </w:tcBorders>
-            <w:tcMar>
-              <w:top w:w="0" w:type="dxa"/>
-              <w:left w:w="0" w:type="dxa"/>
-              <w:bottom w:w="0" w:type="dxa"/>
-              <w:right w:w="0" w:type="dxa"/>
-            </w:tcMar>
-          </w:tcPr>
-          <w:p>
-            <w:pPr>
-              <w:spacing w:before="40" w:after="40"/>
-              <w:jc w:val="center"/>
-              <w:rPr>
-                <w:sz w:val="20"/>
-                <w:szCs w:val="20"/>
-              </w:rPr>
-            </w:pPr>
-            <w:r>
-              <w:rPr>
-                <w:sz w:val="20"/>
-                <w:szCs w:val="20"/>
-              </w:rPr>
-              <w:t xml:space="preserve">aguzf83@gmail.com </w:t>
-            </w:r>
-          </w:p>
-        </w:tc>
-      </w:tr>
-    </w:tbl>
-    <w:p>
-      <w:pPr>
-        <w:shd w:val="clear" w:color="auto" w:fill="FFFFFF"/>
-        <w:ind w:left="600"/>
-        <w:jc w:val="center"/>
-        <w:rPr>
-          <w:sz w:val="20"/>
-          <w:szCs w:val="20"/>
-        </w:rPr>
-      </w:pPr>
-      <w:r>
-        <w:rPr>
-          <w:sz w:val="20"/>
-          <w:szCs w:val="20"/>
-        </w:rPr>
-        <w:t xml:space="preserve"> </w:t>
+        <w:t xml:space="preserve">  </w:t>
       </w:r>
     </w:p>
     <w:tbl>
@@ -6722,9 +5480,11 @@
         </w:tc>
       </w:tr>
     </w:tbl>
-    <w:p/>
-    <w:p/>
-    <w:p/>
+    <w:p>
+      <w:pPr>
+        <w:pStyle w:val="Normal"/>
+      </w:pPr>
+    </w:p>
     <w:p>
       <w:pPr>
         <w:pStyle w:val="Ttulo2"/>
@@ -7464,9 +6224,11 @@
         </w:tc>
       </w:tr>
     </w:tbl>
-    <w:p/>
-    <w:p/>
-    <w:p/>
+    <w:p>
+      <w:pPr>
+        <w:pStyle w:val="Normal"/>
+      </w:pPr>
+    </w:p>
     <w:p/>
     <w:p/>
     <w:tbl>
@@ -8479,261 +7241,6 @@
               <w:spacing w:line="240" w:lineRule="auto"/>
               <w:jc w:val="center"/>
             </w:pPr>
-            <w:r>
-              <w:t>#US07</w:t>
-            </w:r>
-          </w:p>
-        </w:tc>
-        <w:tc>
-          <w:tcPr>
-            <w:tcW w:w="5430" w:type="dxa"/>
-            <w:shd w:val="clear" w:color="auto" w:fill="auto"/>
-            <w:tcMar>
-              <w:top w:w="100" w:type="dxa"/>
-              <w:left w:w="100" w:type="dxa"/>
-              <w:bottom w:w="100" w:type="dxa"/>
-              <w:right w:w="100" w:type="dxa"/>
-            </w:tcMar>
-          </w:tcPr>
-          <w:p>
-            <w:pPr>
-              <w:widowControl w:val="0"/>
-              <w:pBdr>
-                <w:top w:val="nil"/>
-                <w:left w:val="nil"/>
-                <w:bottom w:val="nil"/>
-                <w:right w:val="nil"/>
-                <w:between w:val="nil"/>
-              </w:pBdr>
-              <w:spacing w:line="240" w:lineRule="auto"/>
-              <w:jc w:val="center"/>
-            </w:pPr>
-            <w:r>
-              <w:t>Como usuario quiero un checkout para procesar un pago</w:t>
-            </w:r>
-          </w:p>
-        </w:tc>
-        <w:tc>
-          <w:tcPr>
-            <w:tcW w:w="1590" w:type="dxa"/>
-            <w:shd w:val="clear" w:color="auto" w:fill="auto"/>
-            <w:tcMar>
-              <w:top w:w="100" w:type="dxa"/>
-              <w:left w:w="100" w:type="dxa"/>
-              <w:bottom w:w="100" w:type="dxa"/>
-              <w:right w:w="100" w:type="dxa"/>
-            </w:tcMar>
-          </w:tcPr>
-          <w:p>
-            <w:pPr>
-              <w:widowControl w:val="0"/>
-              <w:spacing w:line="240" w:lineRule="auto"/>
-              <w:jc w:val="center"/>
-            </w:pPr>
-          </w:p>
-        </w:tc>
-      </w:tr>
-      <w:tr>
-        <w:tc>
-          <w:tcPr>
-            <w:tcW w:w="2014" w:type="dxa"/>
-            <w:shd w:val="clear" w:color="auto" w:fill="auto"/>
-            <w:tcMar>
-              <w:top w:w="100" w:type="dxa"/>
-              <w:left w:w="100" w:type="dxa"/>
-              <w:bottom w:w="100" w:type="dxa"/>
-              <w:right w:w="100" w:type="dxa"/>
-            </w:tcMar>
-          </w:tcPr>
-          <w:p>
-            <w:pPr>
-              <w:widowControl w:val="0"/>
-              <w:spacing w:line="240" w:lineRule="auto"/>
-              <w:jc w:val="center"/>
-            </w:pPr>
-            <w:r>
-              <w:t>#US08</w:t>
-            </w:r>
-          </w:p>
-        </w:tc>
-        <w:tc>
-          <w:tcPr>
-            <w:tcW w:w="5430" w:type="dxa"/>
-            <w:shd w:val="clear" w:color="auto" w:fill="auto"/>
-            <w:tcMar>
-              <w:top w:w="100" w:type="dxa"/>
-              <w:left w:w="100" w:type="dxa"/>
-              <w:bottom w:w="100" w:type="dxa"/>
-              <w:right w:w="100" w:type="dxa"/>
-            </w:tcMar>
-          </w:tcPr>
-          <w:p>
-            <w:pPr>
-              <w:widowControl w:val="0"/>
-              <w:pBdr>
-                <w:top w:val="nil"/>
-                <w:left w:val="nil"/>
-                <w:bottom w:val="nil"/>
-                <w:right w:val="nil"/>
-                <w:between w:val="nil"/>
-              </w:pBdr>
-              <w:spacing w:line="240" w:lineRule="auto"/>
-              <w:jc w:val="center"/>
-            </w:pPr>
-            <w:r>
-              <w:t>Como admin quiero un dashboard para poder administrar el sitio</w:t>
-            </w:r>
-          </w:p>
-        </w:tc>
-        <w:tc>
-          <w:tcPr>
-            <w:tcW w:w="1590" w:type="dxa"/>
-            <w:shd w:val="clear" w:color="auto" w:fill="auto"/>
-            <w:tcMar>
-              <w:top w:w="100" w:type="dxa"/>
-              <w:left w:w="100" w:type="dxa"/>
-              <w:bottom w:w="100" w:type="dxa"/>
-              <w:right w:w="100" w:type="dxa"/>
-            </w:tcMar>
-          </w:tcPr>
-          <w:p>
-            <w:pPr>
-              <w:widowControl w:val="0"/>
-              <w:pBdr>
-                <w:top w:val="nil"/>
-                <w:left w:val="nil"/>
-                <w:bottom w:val="nil"/>
-                <w:right w:val="nil"/>
-                <w:between w:val="nil"/>
-              </w:pBdr>
-              <w:spacing w:line="240" w:lineRule="auto"/>
-              <w:jc w:val="center"/>
-            </w:pPr>
-          </w:p>
-        </w:tc>
-      </w:tr>
-      <w:tr>
-        <w:tc>
-          <w:tcPr>
-            <w:tcW w:w="2014" w:type="dxa"/>
-            <w:shd w:val="clear" w:color="auto" w:fill="auto"/>
-            <w:tcMar>
-              <w:top w:w="100" w:type="dxa"/>
-              <w:left w:w="100" w:type="dxa"/>
-              <w:bottom w:w="100" w:type="dxa"/>
-              <w:right w:w="100" w:type="dxa"/>
-            </w:tcMar>
-          </w:tcPr>
-          <w:p>
-            <w:pPr>
-              <w:widowControl w:val="0"/>
-              <w:spacing w:line="240" w:lineRule="auto"/>
-              <w:jc w:val="center"/>
-            </w:pPr>
-            <w:r>
-              <w:rPr/>
-              <w:t>#US10</w:t>
-            </w:r>
-          </w:p>
-        </w:tc>
-        <w:tc>
-          <w:tcPr>
-            <w:tcW w:w="5430" w:type="dxa"/>
-            <w:shd w:val="clear" w:color="auto" w:fill="auto"/>
-            <w:tcMar>
-              <w:top w:w="100" w:type="dxa"/>
-              <w:left w:w="100" w:type="dxa"/>
-              <w:bottom w:w="100" w:type="dxa"/>
-              <w:right w:w="100" w:type="dxa"/>
-            </w:tcMar>
-          </w:tcPr>
-          <w:p>
-            <w:pPr>
-              <w:widowControl w:val="0"/>
-              <w:pBdr>
-                <w:top w:val="nil" w:color="000000" w:sz="0" w:space="0"/>
-                <w:left w:val="nil" w:color="000000" w:sz="0" w:space="0"/>
-                <w:bottom w:val="nil" w:color="000000" w:sz="0" w:space="0"/>
-                <w:right w:val="nil" w:color="000000" w:sz="0" w:space="0"/>
-                <w:between w:val="nil" w:color="000000" w:sz="0" w:space="0"/>
-              </w:pBdr>
-              <w:spacing w:line="240" w:lineRule="auto"/>
-              <w:jc w:val="center"/>
-            </w:pPr>
-            <w:r>
-              <w:rPr/>
-              <w:t xml:space="preserve">Como usuario quiero visualizar </w:t>
-            </w:r>
-            <w:r>
-              <w:rPr/>
-              <w:t>más</w:t>
-            </w:r>
-            <w:r>
-              <w:rPr/>
-              <w:t xml:space="preserve"> información acerca de las Experiencias ofrecidas</w:t>
-            </w:r>
-          </w:p>
-          <w:p>
-            <w:pPr>
-              <w:pStyle w:val="Normal"/>
-              <w:widowControl w:val="0"/>
-              <w:pBdr>
-                <w:top w:val="nil" w:color="000000" w:sz="0" w:space="0"/>
-                <w:left w:val="nil" w:color="000000" w:sz="0" w:space="0"/>
-                <w:bottom w:val="nil" w:color="000000" w:sz="0" w:space="0"/>
-                <w:right w:val="nil" w:color="000000" w:sz="0" w:space="0"/>
-                <w:between w:val="nil" w:color="000000" w:sz="0" w:space="0"/>
-              </w:pBdr>
-              <w:spacing w:line="240" w:lineRule="auto"/>
-              <w:jc w:val="center"/>
-            </w:pPr>
-          </w:p>
-        </w:tc>
-        <w:tc>
-          <w:tcPr>
-            <w:tcW w:w="1590" w:type="dxa"/>
-            <w:shd w:val="clear" w:color="auto" w:fill="auto"/>
-            <w:tcMar>
-              <w:top w:w="100" w:type="dxa"/>
-              <w:left w:w="100" w:type="dxa"/>
-              <w:bottom w:w="100" w:type="dxa"/>
-              <w:right w:w="100" w:type="dxa"/>
-            </w:tcMar>
-          </w:tcPr>
-          <w:p>
-            <w:pPr>
-              <w:widowControl w:val="0"/>
-              <w:pBdr>
-                <w:top w:val="nil"/>
-                <w:left w:val="nil"/>
-                <w:bottom w:val="nil"/>
-                <w:right w:val="nil"/>
-                <w:between w:val="nil"/>
-              </w:pBdr>
-              <w:spacing w:line="240" w:lineRule="auto"/>
-              <w:jc w:val="center"/>
-            </w:pPr>
-          </w:p>
-        </w:tc>
-      </w:tr>
-      <w:tr>
-        <w:tc>
-          <w:tcPr>
-            <w:tcW w:w="2014" w:type="dxa"/>
-            <w:shd w:val="clear" w:color="auto" w:fill="auto"/>
-            <w:tcMar>
-              <w:top w:w="100" w:type="dxa"/>
-              <w:left w:w="100" w:type="dxa"/>
-              <w:bottom w:w="100" w:type="dxa"/>
-              <w:right w:w="100" w:type="dxa"/>
-            </w:tcMar>
-          </w:tcPr>
-          <w:p>
-            <w:pPr>
-              <w:widowControl w:val="0"/>
-              <w:spacing w:line="240" w:lineRule="auto"/>
-              <w:jc w:val="center"/>
-            </w:pPr>
           </w:p>
         </w:tc>
         <w:tc>
@@ -11394,6 +9901,752 @@
         </w:tc>
       </w:tr>
     </w:tbl>
+    <w:tbl>
+      <w:tblPr>
+        <w:tblStyle w:val="Tablanormal"/>
+        <w:tblW w:w="0" w:type="auto"/>
+        <w:tblInd w:w="720" w:type="dxa"/>
+        <w:tblBorders>
+          <w:top w:val="single" w:sz="6"/>
+          <w:left w:val="single" w:sz="6"/>
+          <w:bottom w:val="single" w:sz="6"/>
+          <w:right w:val="single" w:sz="6"/>
+        </w:tblBorders>
+        <w:tblLayout w:type="fixed"/>
+        <w:tblLook w:val="0600" w:firstRow="0" w:lastRow="0" w:firstColumn="0" w:lastColumn="0" w:noHBand="1" w:noVBand="1"/>
+      </w:tblPr>
+      <w:tblGrid>
+        <w:gridCol w:w="2880"/>
+        <w:gridCol w:w="5400"/>
+      </w:tblGrid>
+      <w:tr>
+        <w:trPr>
+          <w:trHeight w:val="300"/>
+        </w:trPr>
+        <w:tc>
+          <w:tcPr>
+            <w:tcW w:w="2880" w:type="dxa"/>
+            <w:tcBorders>
+              <w:top w:val="single" w:color="000000" w:themeColor="text1" w:sz="6"/>
+              <w:left w:val="single" w:color="000000" w:themeColor="text1" w:sz="6"/>
+              <w:bottom w:val="single" w:color="000000" w:themeColor="text1" w:sz="6"/>
+              <w:right w:val="single" w:color="000000" w:themeColor="text1" w:sz="6"/>
+            </w:tcBorders>
+            <w:tcMar>
+              <w:top w:w="90" w:type="dxa"/>
+              <w:left w:w="90" w:type="dxa"/>
+              <w:bottom w:w="90" w:type="dxa"/>
+              <w:right w:w="90" w:type="dxa"/>
+            </w:tcMar>
+            <w:vAlign w:val="top"/>
+          </w:tcPr>
+          <w:p>
+            <w:pPr>
+              <w:widowControl w:val="0"/>
+              <w:spacing w:line="240" w:lineRule="auto"/>
+              <w:rPr>
+                <w:rFonts w:ascii="Arial" w:hAnsi="Arial" w:eastAsia="Arial" w:cs="Arial"/>
+                <w:b w:val="0"/>
+                <w:bCs w:val="0"/>
+                <w:i w:val="0"/>
+                <w:iCs w:val="0"/>
+                <w:caps w:val="0"/>
+                <w:smallCaps w:val="0"/>
+                <w:color w:val="000000" w:themeColor="text1" w:themeTint="FF" w:themeShade="FF"/>
+                <w:sz w:val="22"/>
+                <w:szCs w:val="22"/>
+                <w:lang w:val="es-ES"/>
+              </w:rPr>
+            </w:pPr>
+            <w:r>
+              <w:rPr>
+                <w:rFonts w:ascii="Arial" w:hAnsi="Arial" w:eastAsia="Arial" w:cs="Arial"/>
+                <w:b w:val="0"/>
+                <w:bCs w:val="0"/>
+                <w:i w:val="0"/>
+                <w:iCs w:val="0"/>
+                <w:caps w:val="0"/>
+                <w:smallCaps w:val="0"/>
+                <w:color w:val="000000" w:themeColor="text1" w:themeTint="FF" w:themeShade="FF"/>
+                <w:sz w:val="22"/>
+                <w:szCs w:val="22"/>
+                <w:lang w:val="es-419"/>
+              </w:rPr>
+              <w:t>N° de Sprint</w:t>
+            </w:r>
+          </w:p>
+        </w:tc>
+        <w:tc>
+          <w:tcPr>
+            <w:tcW w:w="5400" w:type="dxa"/>
+            <w:tcBorders>
+              <w:top w:val="single" w:color="000000" w:themeColor="text1" w:sz="6"/>
+              <w:left w:val="single" w:color="000000" w:themeColor="text1" w:sz="6"/>
+              <w:bottom w:val="single" w:color="000000" w:themeColor="text1" w:sz="6"/>
+              <w:right w:val="single" w:color="000000" w:themeColor="text1" w:sz="6"/>
+            </w:tcBorders>
+            <w:tcMar>
+              <w:top w:w="90" w:type="dxa"/>
+              <w:left w:w="90" w:type="dxa"/>
+              <w:bottom w:w="90" w:type="dxa"/>
+              <w:right w:w="90" w:type="dxa"/>
+            </w:tcMar>
+            <w:vAlign w:val="top"/>
+          </w:tcPr>
+          <w:p>
+            <w:pPr>
+              <w:widowControl w:val="0"/>
+              <w:spacing w:line="240" w:lineRule="auto"/>
+              <w:rPr>
+                <w:rFonts w:ascii="Arial" w:hAnsi="Arial" w:eastAsia="Arial" w:cs="Arial"/>
+                <w:b w:val="0"/>
+                <w:bCs w:val="0"/>
+                <w:i w:val="0"/>
+                <w:iCs w:val="0"/>
+                <w:caps w:val="0"/>
+                <w:smallCaps w:val="0"/>
+                <w:color w:val="000000" w:themeColor="text1" w:themeTint="FF" w:themeShade="FF"/>
+                <w:sz w:val="22"/>
+                <w:szCs w:val="22"/>
+                <w:lang w:val="es-ES"/>
+              </w:rPr>
+            </w:pPr>
+            <w:r>
+              <w:rPr>
+                <w:rFonts w:ascii="Arial" w:hAnsi="Arial" w:eastAsia="Arial" w:cs="Arial"/>
+                <w:b w:val="0"/>
+                <w:bCs w:val="0"/>
+                <w:i w:val="0"/>
+                <w:iCs w:val="0"/>
+                <w:caps w:val="0"/>
+                <w:smallCaps w:val="0"/>
+                <w:color w:val="000000" w:themeColor="text1" w:themeTint="FF" w:themeShade="FF"/>
+                <w:sz w:val="22"/>
+                <w:szCs w:val="22"/>
+                <w:lang w:val="es-419"/>
+              </w:rPr>
+              <w:t>4</w:t>
+            </w:r>
+          </w:p>
+        </w:tc>
+      </w:tr>
+      <w:tr>
+        <w:trPr>
+          <w:trHeight w:val="300"/>
+        </w:trPr>
+        <w:tc>
+          <w:tcPr>
+            <w:tcW w:w="2880" w:type="dxa"/>
+            <w:tcBorders>
+              <w:top w:val="single" w:color="000000" w:themeColor="text1" w:sz="6"/>
+              <w:left w:val="single" w:color="000000" w:themeColor="text1" w:sz="6"/>
+              <w:bottom w:val="single" w:color="000000" w:themeColor="text1" w:sz="6"/>
+              <w:right w:val="single" w:color="000000" w:themeColor="text1" w:sz="6"/>
+            </w:tcBorders>
+            <w:tcMar>
+              <w:top w:w="90" w:type="dxa"/>
+              <w:left w:w="90" w:type="dxa"/>
+              <w:bottom w:w="90" w:type="dxa"/>
+              <w:right w:w="90" w:type="dxa"/>
+            </w:tcMar>
+            <w:vAlign w:val="top"/>
+          </w:tcPr>
+          <w:p>
+            <w:pPr>
+              <w:widowControl w:val="0"/>
+              <w:spacing w:line="240" w:lineRule="auto"/>
+              <w:rPr>
+                <w:rFonts w:ascii="Arial" w:hAnsi="Arial" w:eastAsia="Arial" w:cs="Arial"/>
+                <w:b w:val="0"/>
+                <w:bCs w:val="0"/>
+                <w:i w:val="0"/>
+                <w:iCs w:val="0"/>
+                <w:caps w:val="0"/>
+                <w:smallCaps w:val="0"/>
+                <w:color w:val="000000" w:themeColor="text1" w:themeTint="FF" w:themeShade="FF"/>
+                <w:sz w:val="22"/>
+                <w:szCs w:val="22"/>
+                <w:lang w:val="es-ES"/>
+              </w:rPr>
+            </w:pPr>
+            <w:r>
+              <w:rPr>
+                <w:rFonts w:ascii="Arial" w:hAnsi="Arial" w:eastAsia="Arial" w:cs="Arial"/>
+                <w:b w:val="0"/>
+                <w:bCs w:val="0"/>
+                <w:i w:val="0"/>
+                <w:iCs w:val="0"/>
+                <w:caps w:val="0"/>
+                <w:smallCaps w:val="0"/>
+                <w:color w:val="000000" w:themeColor="text1" w:themeTint="FF" w:themeShade="FF"/>
+                <w:sz w:val="22"/>
+                <w:szCs w:val="22"/>
+                <w:lang w:val="es-419"/>
+              </w:rPr>
+              <w:t>Sprint Backlog</w:t>
+            </w:r>
+          </w:p>
+        </w:tc>
+        <w:tc>
+          <w:tcPr>
+            <w:tcW w:w="5400" w:type="dxa"/>
+            <w:tcBorders>
+              <w:top w:val="single" w:color="000000" w:themeColor="text1" w:sz="6"/>
+              <w:left w:val="single" w:color="000000" w:themeColor="text1" w:sz="6"/>
+              <w:bottom w:val="single" w:color="000000" w:themeColor="text1" w:sz="6"/>
+              <w:right w:val="single" w:color="000000" w:themeColor="text1" w:sz="6"/>
+            </w:tcBorders>
+            <w:tcMar>
+              <w:top w:w="90" w:type="dxa"/>
+              <w:left w:w="90" w:type="dxa"/>
+              <w:bottom w:w="90" w:type="dxa"/>
+              <w:right w:w="90" w:type="dxa"/>
+            </w:tcMar>
+            <w:vAlign w:val="top"/>
+          </w:tcPr>
+          <w:p>
+            <w:pPr>
+              <w:pStyle w:val="Normal"/>
+              <w:widowControl w:val="0"/>
+              <w:spacing w:line="240" w:lineRule="auto"/>
+              <w:rPr>
+                <w:rFonts w:ascii="Arial" w:hAnsi="Arial" w:eastAsia="Arial" w:cs="Arial"/>
+                <w:b w:val="0"/>
+                <w:bCs w:val="0"/>
+                <w:i w:val="0"/>
+                <w:iCs w:val="0"/>
+                <w:caps w:val="0"/>
+                <w:smallCaps w:val="0"/>
+                <w:color w:val="000000" w:themeColor="text1" w:themeTint="FF" w:themeShade="FF"/>
+                <w:sz w:val="20"/>
+                <w:szCs w:val="20"/>
+                <w:lang w:val="es-ES"/>
+              </w:rPr>
+            </w:pPr>
+            <w:r>
+              <w:rPr>
+                <w:rFonts w:ascii="Arial" w:hAnsi="Arial" w:eastAsia="Arial" w:cs="Arial"/>
+                <w:b w:val="0"/>
+                <w:bCs w:val="0"/>
+                <w:i w:val="0"/>
+                <w:iCs w:val="0"/>
+                <w:caps w:val="0"/>
+                <w:smallCaps w:val="0"/>
+                <w:strike w:val="0"/>
+                <w:dstrike w:val="0"/>
+                <w:sz w:val="20"/>
+                <w:szCs w:val="20"/>
+                <w:lang w:val="es-419"/>
+              </w:rPr>
+              <w:t>https://github.com/FrancoGL/ISPC-FullStack</w:t>
+            </w:r>
+          </w:p>
+        </w:tc>
+      </w:tr>
+      <w:tr>
+        <w:trPr>
+          <w:trHeight w:val="300"/>
+        </w:trPr>
+        <w:tc>
+          <w:tcPr>
+            <w:tcW w:w="2880" w:type="dxa"/>
+            <w:tcBorders>
+              <w:top w:val="single" w:color="000000" w:themeColor="text1" w:sz="6"/>
+              <w:left w:val="single" w:color="000000" w:themeColor="text1" w:sz="6"/>
+              <w:bottom w:val="single" w:color="000000" w:themeColor="text1" w:sz="6"/>
+              <w:right w:val="single" w:color="000000" w:themeColor="text1" w:sz="6"/>
+            </w:tcBorders>
+            <w:tcMar>
+              <w:top w:w="90" w:type="dxa"/>
+              <w:left w:w="90" w:type="dxa"/>
+              <w:bottom w:w="90" w:type="dxa"/>
+              <w:right w:w="90" w:type="dxa"/>
+            </w:tcMar>
+            <w:vAlign w:val="top"/>
+          </w:tcPr>
+          <w:p>
+            <w:pPr>
+              <w:widowControl w:val="0"/>
+              <w:spacing w:line="240" w:lineRule="auto"/>
+              <w:rPr>
+                <w:rFonts w:ascii="Arial" w:hAnsi="Arial" w:eastAsia="Arial" w:cs="Arial"/>
+                <w:b w:val="0"/>
+                <w:bCs w:val="0"/>
+                <w:i w:val="0"/>
+                <w:iCs w:val="0"/>
+                <w:caps w:val="0"/>
+                <w:smallCaps w:val="0"/>
+                <w:color w:val="000000" w:themeColor="text1" w:themeTint="FF" w:themeShade="FF"/>
+                <w:sz w:val="22"/>
+                <w:szCs w:val="22"/>
+                <w:lang w:val="es-ES"/>
+              </w:rPr>
+            </w:pPr>
+            <w:r>
+              <w:rPr>
+                <w:rFonts w:ascii="Arial" w:hAnsi="Arial" w:eastAsia="Arial" w:cs="Arial"/>
+                <w:b w:val="0"/>
+                <w:bCs w:val="0"/>
+                <w:i w:val="0"/>
+                <w:iCs w:val="0"/>
+                <w:caps w:val="0"/>
+                <w:smallCaps w:val="0"/>
+                <w:color w:val="000000" w:themeColor="text1" w:themeTint="FF" w:themeShade="FF"/>
+                <w:sz w:val="22"/>
+                <w:szCs w:val="22"/>
+                <w:lang w:val="es-419"/>
+              </w:rPr>
+              <w:t>Responsabilidades</w:t>
+            </w:r>
+          </w:p>
+        </w:tc>
+        <w:tc>
+          <w:tcPr>
+            <w:tcW w:w="5400" w:type="dxa"/>
+            <w:tcBorders>
+              <w:top w:val="single" w:color="000000" w:themeColor="text1" w:sz="6"/>
+              <w:left w:val="single" w:color="000000" w:themeColor="text1" w:sz="6"/>
+              <w:bottom w:val="single" w:color="000000" w:themeColor="text1" w:sz="6"/>
+              <w:right w:val="single" w:color="000000" w:themeColor="text1" w:sz="6"/>
+            </w:tcBorders>
+            <w:tcMar>
+              <w:top w:w="90" w:type="dxa"/>
+              <w:left w:w="90" w:type="dxa"/>
+              <w:bottom w:w="90" w:type="dxa"/>
+              <w:right w:w="90" w:type="dxa"/>
+            </w:tcMar>
+            <w:vAlign w:val="top"/>
+          </w:tcPr>
+          <w:p>
+            <w:pPr>
+              <w:pStyle w:val="Prrafodelista"/>
+              <w:numPr>
+                <w:ilvl w:val="0"/>
+                <w:numId w:val="10"/>
+              </w:numPr>
+              <w:spacing w:beforeAutospacing="on" w:afterAutospacing="on" w:line="240" w:lineRule="auto"/>
+              <w:rPr>
+                <w:rFonts w:ascii="Calibri" w:hAnsi="Calibri" w:eastAsia="Calibri" w:cs="Calibri"/>
+                <w:b w:val="0"/>
+                <w:bCs w:val="0"/>
+                <w:i w:val="0"/>
+                <w:iCs w:val="0"/>
+                <w:caps w:val="0"/>
+                <w:smallCaps w:val="0"/>
+                <w:color w:val="1D2125"/>
+                <w:sz w:val="22"/>
+                <w:szCs w:val="22"/>
+                <w:lang w:val="es-ES"/>
+              </w:rPr>
+            </w:pPr>
+            <w:r>
+              <w:rPr>
+                <w:rFonts w:ascii="Calibri" w:hAnsi="Calibri" w:eastAsia="Calibri" w:cs="Calibri"/>
+                <w:b w:val="0"/>
+                <w:bCs w:val="0"/>
+                <w:i w:val="1"/>
+                <w:iCs w:val="1"/>
+                <w:caps w:val="0"/>
+                <w:smallCaps w:val="0"/>
+                <w:color w:val="1D2125"/>
+                <w:sz w:val="22"/>
+                <w:szCs w:val="22"/>
+                <w:lang w:val="es-AR"/>
+              </w:rPr>
+              <w:t>Tablero de control para usuarios</w:t>
+            </w:r>
+            <w:r>
+              <w:rPr>
+                <w:rFonts w:ascii="Calibri" w:hAnsi="Calibri" w:eastAsia="Calibri" w:cs="Calibri"/>
+                <w:b w:val="0"/>
+                <w:bCs w:val="0"/>
+                <w:i w:val="0"/>
+                <w:iCs w:val="0"/>
+                <w:caps w:val="0"/>
+                <w:smallCaps w:val="0"/>
+                <w:color w:val="1D2125"/>
+                <w:sz w:val="22"/>
+                <w:szCs w:val="22"/>
+                <w:lang w:val="es-AR"/>
+              </w:rPr>
+              <w:t>: Mostrar catálogo (mínimo 3 productos o servicios o suscripción). Seleccionar para comprar. Simular Pago con API Mercado Pago o similar</w:t>
+            </w:r>
+          </w:p>
+          <w:p>
+            <w:pPr>
+              <w:pStyle w:val="Prrafodelista"/>
+              <w:numPr>
+                <w:ilvl w:val="0"/>
+                <w:numId w:val="10"/>
+              </w:numPr>
+              <w:spacing w:beforeAutospacing="on" w:afterAutospacing="on" w:line="240" w:lineRule="auto"/>
+              <w:rPr>
+                <w:rFonts w:ascii="Calibri" w:hAnsi="Calibri" w:eastAsia="Calibri" w:cs="Calibri"/>
+                <w:b w:val="0"/>
+                <w:bCs w:val="0"/>
+                <w:i w:val="0"/>
+                <w:iCs w:val="0"/>
+                <w:caps w:val="0"/>
+                <w:smallCaps w:val="0"/>
+                <w:color w:val="000000" w:themeColor="text1" w:themeTint="FF" w:themeShade="FF"/>
+                <w:sz w:val="22"/>
+                <w:szCs w:val="22"/>
+                <w:lang w:val="es-ES"/>
+              </w:rPr>
+            </w:pPr>
+            <w:r>
+              <w:rPr>
+                <w:rFonts w:ascii="Calibri" w:hAnsi="Calibri" w:eastAsia="Calibri" w:cs="Calibri"/>
+                <w:b w:val="0"/>
+                <w:bCs w:val="0"/>
+                <w:i w:val="1"/>
+                <w:iCs w:val="1"/>
+                <w:caps w:val="0"/>
+                <w:smallCaps w:val="0"/>
+                <w:color w:val="1D2125"/>
+                <w:sz w:val="22"/>
+                <w:szCs w:val="22"/>
+                <w:lang w:val="es-ES"/>
+              </w:rPr>
+              <w:t>Tablero de control administrador CRUD</w:t>
+            </w:r>
+            <w:r>
+              <w:rPr>
+                <w:rFonts w:ascii="Calibri" w:hAnsi="Calibri" w:eastAsia="Calibri" w:cs="Calibri"/>
+                <w:b w:val="0"/>
+                <w:bCs w:val="0"/>
+                <w:i w:val="0"/>
+                <w:iCs w:val="0"/>
+                <w:caps w:val="0"/>
+                <w:smallCaps w:val="0"/>
+                <w:color w:val="1D2125"/>
+                <w:sz w:val="22"/>
+                <w:szCs w:val="22"/>
+                <w:lang w:val="es-ES"/>
+              </w:rPr>
+              <w:t xml:space="preserve"> básico funcional </w:t>
+            </w:r>
+            <w:r>
+              <w:rPr>
+                <w:rFonts w:ascii="Calibri" w:hAnsi="Calibri" w:eastAsia="Calibri" w:cs="Calibri"/>
+                <w:b w:val="0"/>
+                <w:bCs w:val="0"/>
+                <w:i w:val="0"/>
+                <w:iCs w:val="0"/>
+                <w:caps w:val="0"/>
+                <w:smallCaps w:val="0"/>
+                <w:color w:val="000000" w:themeColor="text1" w:themeTint="FF" w:themeShade="FF"/>
+                <w:sz w:val="22"/>
+                <w:szCs w:val="22"/>
+                <w:lang w:val="es-ES"/>
+              </w:rPr>
+              <w:t xml:space="preserve"> </w:t>
+            </w:r>
+          </w:p>
+          <w:p>
+            <w:pPr>
+              <w:pStyle w:val="Prrafodelista"/>
+              <w:numPr>
+                <w:ilvl w:val="0"/>
+                <w:numId w:val="10"/>
+              </w:numPr>
+              <w:spacing w:beforeAutospacing="on" w:afterAutospacing="on" w:line="240" w:lineRule="auto"/>
+              <w:rPr>
+                <w:rFonts w:ascii="Calibri" w:hAnsi="Calibri" w:eastAsia="Calibri" w:cs="Calibri"/>
+                <w:b w:val="0"/>
+                <w:bCs w:val="0"/>
+                <w:i w:val="0"/>
+                <w:iCs w:val="0"/>
+                <w:caps w:val="0"/>
+                <w:smallCaps w:val="0"/>
+                <w:color w:val="1D2125"/>
+                <w:sz w:val="22"/>
+                <w:szCs w:val="22"/>
+                <w:lang w:val="es-ES"/>
+              </w:rPr>
+            </w:pPr>
+            <w:r>
+              <w:rPr>
+                <w:rFonts w:ascii="Calibri" w:hAnsi="Calibri" w:eastAsia="Calibri" w:cs="Calibri"/>
+                <w:b w:val="0"/>
+                <w:bCs w:val="0"/>
+                <w:i w:val="0"/>
+                <w:iCs w:val="0"/>
+                <w:caps w:val="0"/>
+                <w:smallCaps w:val="0"/>
+                <w:color w:val="1D2125"/>
+                <w:sz w:val="22"/>
+                <w:szCs w:val="22"/>
+                <w:lang w:val="es-ES"/>
+              </w:rPr>
+              <w:t xml:space="preserve">Actualizar documentación </w:t>
+            </w:r>
+            <w:r>
+              <w:rPr>
+                <w:rFonts w:ascii="Calibri" w:hAnsi="Calibri" w:eastAsia="Calibri" w:cs="Calibri"/>
+                <w:b w:val="1"/>
+                <w:bCs w:val="1"/>
+                <w:i w:val="0"/>
+                <w:iCs w:val="0"/>
+                <w:caps w:val="0"/>
+                <w:smallCaps w:val="0"/>
+                <w:color w:val="1D2125"/>
+                <w:sz w:val="22"/>
+                <w:szCs w:val="22"/>
+                <w:lang w:val="es-ES"/>
+              </w:rPr>
+              <w:t>IEEE830</w:t>
+            </w:r>
+          </w:p>
+        </w:tc>
+      </w:tr>
+      <w:tr>
+        <w:trPr>
+          <w:trHeight w:val="300"/>
+        </w:trPr>
+        <w:tc>
+          <w:tcPr>
+            <w:tcW w:w="2880" w:type="dxa"/>
+            <w:tcBorders>
+              <w:top w:val="single" w:color="000000" w:themeColor="text1" w:sz="6"/>
+              <w:left w:val="single" w:color="000000" w:themeColor="text1" w:sz="6"/>
+              <w:bottom w:val="single" w:color="000000" w:themeColor="text1" w:sz="6"/>
+              <w:right w:val="single" w:color="000000" w:themeColor="text1" w:sz="6"/>
+            </w:tcBorders>
+            <w:tcMar>
+              <w:top w:w="90" w:type="dxa"/>
+              <w:left w:w="90" w:type="dxa"/>
+              <w:bottom w:w="90" w:type="dxa"/>
+              <w:right w:w="90" w:type="dxa"/>
+            </w:tcMar>
+            <w:vAlign w:val="top"/>
+          </w:tcPr>
+          <w:p>
+            <w:pPr>
+              <w:widowControl w:val="0"/>
+              <w:spacing w:line="240" w:lineRule="auto"/>
+              <w:jc w:val="center"/>
+              <w:rPr>
+                <w:rFonts w:ascii="Arial" w:hAnsi="Arial" w:eastAsia="Arial" w:cs="Arial"/>
+                <w:b w:val="0"/>
+                <w:bCs w:val="0"/>
+                <w:i w:val="0"/>
+                <w:iCs w:val="0"/>
+                <w:caps w:val="0"/>
+                <w:smallCaps w:val="0"/>
+                <w:color w:val="000000" w:themeColor="text1" w:themeTint="FF" w:themeShade="FF"/>
+                <w:sz w:val="22"/>
+                <w:szCs w:val="22"/>
+                <w:lang w:val="es-ES"/>
+              </w:rPr>
+            </w:pPr>
+            <w:r>
+              <w:rPr>
+                <w:rFonts w:ascii="Arial" w:hAnsi="Arial" w:eastAsia="Arial" w:cs="Arial"/>
+                <w:b w:val="0"/>
+                <w:bCs w:val="0"/>
+                <w:i w:val="0"/>
+                <w:iCs w:val="0"/>
+                <w:caps w:val="0"/>
+                <w:smallCaps w:val="0"/>
+                <w:color w:val="000000" w:themeColor="text1" w:themeTint="FF" w:themeShade="FF"/>
+                <w:sz w:val="22"/>
+                <w:szCs w:val="22"/>
+                <w:lang w:val="es-419"/>
+              </w:rPr>
+              <w:t>Calendario</w:t>
+            </w:r>
+          </w:p>
+        </w:tc>
+        <w:tc>
+          <w:tcPr>
+            <w:tcW w:w="5400" w:type="dxa"/>
+            <w:tcBorders>
+              <w:top w:val="single" w:color="000000" w:themeColor="text1" w:sz="6"/>
+              <w:left w:val="single" w:color="000000" w:themeColor="text1" w:sz="6"/>
+              <w:bottom w:val="single" w:color="000000" w:themeColor="text1" w:sz="6"/>
+              <w:right w:val="single" w:color="000000" w:themeColor="text1" w:sz="6"/>
+            </w:tcBorders>
+            <w:tcMar>
+              <w:top w:w="90" w:type="dxa"/>
+              <w:left w:w="90" w:type="dxa"/>
+              <w:bottom w:w="90" w:type="dxa"/>
+              <w:right w:w="90" w:type="dxa"/>
+            </w:tcMar>
+            <w:vAlign w:val="top"/>
+          </w:tcPr>
+          <w:p>
+            <w:pPr>
+              <w:widowControl w:val="0"/>
+              <w:spacing w:line="240" w:lineRule="auto"/>
+              <w:jc w:val="center"/>
+              <w:rPr>
+                <w:rFonts w:ascii="Arial" w:hAnsi="Arial" w:eastAsia="Arial" w:cs="Arial"/>
+                <w:b w:val="0"/>
+                <w:bCs w:val="0"/>
+                <w:i w:val="0"/>
+                <w:iCs w:val="0"/>
+                <w:caps w:val="0"/>
+                <w:smallCaps w:val="0"/>
+                <w:color w:val="000000" w:themeColor="text1" w:themeTint="FF" w:themeShade="FF"/>
+                <w:sz w:val="22"/>
+                <w:szCs w:val="22"/>
+                <w:lang w:val="es-ES"/>
+              </w:rPr>
+            </w:pPr>
+            <w:r>
+              <w:rPr>
+                <w:rFonts w:ascii="Arial" w:hAnsi="Arial" w:eastAsia="Arial" w:cs="Arial"/>
+                <w:b w:val="0"/>
+                <w:bCs w:val="0"/>
+                <w:i w:val="0"/>
+                <w:iCs w:val="0"/>
+                <w:caps w:val="0"/>
+                <w:smallCaps w:val="0"/>
+                <w:color w:val="000000" w:themeColor="text1" w:themeTint="FF" w:themeShade="FF"/>
+                <w:sz w:val="22"/>
+                <w:szCs w:val="22"/>
+                <w:lang w:val="es-419"/>
+              </w:rPr>
+              <w:t xml:space="preserve">Fecha Inicio = 05/06/2023 -  </w:t>
+            </w:r>
+          </w:p>
+          <w:p>
+            <w:pPr>
+              <w:widowControl w:val="0"/>
+              <w:spacing w:line="240" w:lineRule="auto"/>
+              <w:jc w:val="center"/>
+              <w:rPr>
+                <w:rFonts w:ascii="Arial" w:hAnsi="Arial" w:eastAsia="Arial" w:cs="Arial"/>
+                <w:b w:val="0"/>
+                <w:bCs w:val="0"/>
+                <w:i w:val="0"/>
+                <w:iCs w:val="0"/>
+                <w:caps w:val="0"/>
+                <w:smallCaps w:val="0"/>
+                <w:color w:val="000000" w:themeColor="text1" w:themeTint="FF" w:themeShade="FF"/>
+                <w:sz w:val="22"/>
+                <w:szCs w:val="22"/>
+                <w:lang w:val="es-ES"/>
+              </w:rPr>
+            </w:pPr>
+            <w:r>
+              <w:rPr>
+                <w:rFonts w:ascii="Arial" w:hAnsi="Arial" w:eastAsia="Arial" w:cs="Arial"/>
+                <w:b w:val="0"/>
+                <w:bCs w:val="0"/>
+                <w:i w:val="0"/>
+                <w:iCs w:val="0"/>
+                <w:caps w:val="0"/>
+                <w:smallCaps w:val="0"/>
+                <w:color w:val="000000" w:themeColor="text1" w:themeTint="FF" w:themeShade="FF"/>
+                <w:sz w:val="22"/>
+                <w:szCs w:val="22"/>
+                <w:lang w:val="es-419"/>
+              </w:rPr>
+              <w:t>Fecha de Fin = 18/06/2023</w:t>
+            </w:r>
+          </w:p>
+        </w:tc>
+      </w:tr>
+      <w:tr>
+        <w:trPr>
+          <w:trHeight w:val="300"/>
+        </w:trPr>
+        <w:tc>
+          <w:tcPr>
+            <w:tcW w:w="2880" w:type="dxa"/>
+            <w:tcBorders>
+              <w:top w:val="single" w:color="000000" w:themeColor="text1" w:sz="6"/>
+              <w:left w:val="single" w:color="000000" w:themeColor="text1" w:sz="6"/>
+              <w:bottom w:val="single" w:color="000000" w:themeColor="text1" w:sz="6"/>
+              <w:right w:val="single" w:color="000000" w:themeColor="text1" w:sz="6"/>
+            </w:tcBorders>
+            <w:tcMar>
+              <w:top w:w="90" w:type="dxa"/>
+              <w:left w:w="90" w:type="dxa"/>
+              <w:bottom w:w="90" w:type="dxa"/>
+              <w:right w:w="90" w:type="dxa"/>
+            </w:tcMar>
+            <w:vAlign w:val="top"/>
+          </w:tcPr>
+          <w:p>
+            <w:pPr>
+              <w:widowControl w:val="0"/>
+              <w:spacing w:line="240" w:lineRule="auto"/>
+              <w:jc w:val="center"/>
+              <w:rPr>
+                <w:rFonts w:ascii="Arial" w:hAnsi="Arial" w:eastAsia="Arial" w:cs="Arial"/>
+                <w:b w:val="0"/>
+                <w:bCs w:val="0"/>
+                <w:i w:val="0"/>
+                <w:iCs w:val="0"/>
+                <w:caps w:val="0"/>
+                <w:smallCaps w:val="0"/>
+                <w:color w:val="000000" w:themeColor="text1" w:themeTint="FF" w:themeShade="FF"/>
+                <w:sz w:val="22"/>
+                <w:szCs w:val="22"/>
+                <w:lang w:val="es-ES"/>
+              </w:rPr>
+            </w:pPr>
+            <w:r>
+              <w:rPr>
+                <w:rFonts w:ascii="Arial" w:hAnsi="Arial" w:eastAsia="Arial" w:cs="Arial"/>
+                <w:b w:val="0"/>
+                <w:bCs w:val="0"/>
+                <w:i w:val="0"/>
+                <w:iCs w:val="0"/>
+                <w:caps w:val="0"/>
+                <w:smallCaps w:val="0"/>
+                <w:color w:val="000000" w:themeColor="text1" w:themeTint="FF" w:themeShade="FF"/>
+                <w:sz w:val="22"/>
+                <w:szCs w:val="22"/>
+                <w:lang w:val="es-419"/>
+              </w:rPr>
+              <w:t>Inconvenientes</w:t>
+            </w:r>
+          </w:p>
+        </w:tc>
+        <w:tc>
+          <w:tcPr>
+            <w:tcW w:w="5400" w:type="dxa"/>
+            <w:tcBorders>
+              <w:top w:val="single" w:color="000000" w:themeColor="text1" w:sz="6"/>
+              <w:left w:val="single" w:color="000000" w:themeColor="text1" w:sz="6"/>
+              <w:bottom w:val="single" w:color="000000" w:themeColor="text1" w:sz="6"/>
+              <w:right w:val="single" w:color="000000" w:themeColor="text1" w:sz="6"/>
+            </w:tcBorders>
+            <w:tcMar>
+              <w:top w:w="90" w:type="dxa"/>
+              <w:left w:w="90" w:type="dxa"/>
+              <w:bottom w:w="90" w:type="dxa"/>
+              <w:right w:w="90" w:type="dxa"/>
+            </w:tcMar>
+            <w:vAlign w:val="top"/>
+          </w:tcPr>
+          <w:p>
+            <w:pPr>
+              <w:widowControl w:val="0"/>
+              <w:spacing w:line="240" w:lineRule="auto"/>
+              <w:jc w:val="center"/>
+              <w:rPr>
+                <w:rFonts w:ascii="Arial" w:hAnsi="Arial" w:eastAsia="Arial" w:cs="Arial"/>
+                <w:b w:val="0"/>
+                <w:bCs w:val="0"/>
+                <w:i w:val="0"/>
+                <w:iCs w:val="0"/>
+                <w:caps w:val="0"/>
+                <w:smallCaps w:val="0"/>
+                <w:color w:val="000000" w:themeColor="text1" w:themeTint="FF" w:themeShade="FF"/>
+                <w:sz w:val="22"/>
+                <w:szCs w:val="22"/>
+                <w:lang w:val="es-ES"/>
+              </w:rPr>
+            </w:pPr>
+          </w:p>
+        </w:tc>
+      </w:tr>
+    </w:tbl>
     <w:p>
       <w:pPr>
         <w:pStyle w:val="Normal"/>
@@ -11412,6 +10665,342 @@
 
 <file path=word/numbering.xml><?xml version="1.0" encoding="utf-8"?>
 <w:numbering xmlns:wpc="http://schemas.microsoft.com/office/word/2010/wordprocessingCanvas" xmlns:cx="http://schemas.microsoft.com/office/drawing/2014/chartex" xmlns:cx1="http://schemas.microsoft.com/office/drawing/2015/9/8/chartex" xmlns:cx2="http://schemas.microsoft.com/office/drawing/2015/10/21/chartex" xmlns:cx3="http://schemas.microsoft.com/office/drawing/2016/5/9/chartex" xmlns:cx4="http://schemas.microsoft.com/office/drawing/2016/5/10/chartex" xmlns:cx5="http://schemas.microsoft.com/office/drawing/2016/5/11/chartex" xmlns:cx6="http://schemas.microsoft.com/office/drawing/2016/5/12/chartex" xmlns:cx7="http://schemas.microsoft.com/office/drawing/2016/5/13/chartex" xmlns:cx8="http://schemas.microsoft.com/office/drawing/2016/5/14/chartex" xmlns:mc="http://schemas.openxmlformats.org/markup-compatibility/2006" xmlns:aink="http://schemas.microsoft.com/office/drawing/2016/ink" xmlns:am3d="http://schemas.microsoft.com/office/drawing/2017/model3d" xmlns:o="urn:schemas-microsoft-com:office:office" xmlns:oel="http://schemas.microsoft.com/office/2019/extlst" xmlns:r="http://schemas.openxmlformats.org/officeDocument/2006/relationships" xmlns:m="http://schemas.openxmlformats.org/officeDocument/2006/math" xmlns:v="urn:schemas-microsoft-com:vml" xmlns:wp14="http://schemas.microsoft.com/office/word/2010/wordprocessingDrawing" xmlns:wp="http://schemas.openxmlformats.org/drawingml/2006/wordprocessingDrawing" xmlns:w10="urn:schemas-microsoft-com:office:word" xmlns:w="http://schemas.openxmlformats.org/wordprocessingml/2006/main" xmlns:w14="http://schemas.microsoft.com/office/word/2010/wordml" xmlns:w15="http://schemas.microsoft.com/office/word/2012/wordml" xmlns:w16cex="http://schemas.microsoft.com/office/word/2018/wordml/cex" xmlns:w16cid="http://schemas.microsoft.com/office/word/2016/wordml/cid" xmlns:w16="http://schemas.microsoft.com/office/word/2018/wordml" xmlns:w16sdtdh="http://schemas.microsoft.com/office/word/2020/wordml/sdtdatahash" xmlns:w16se="http://schemas.microsoft.com/office/word/2015/wordml/symex" xmlns:wpg="http://schemas.microsoft.com/office/word/2010/wordprocessingGroup" xmlns:wpi="http://schemas.microsoft.com/office/word/2010/wordprocessingInk" xmlns:wne="http://schemas.microsoft.com/office/word/2006/wordml" xmlns:wps="http://schemas.microsoft.com/office/word/2010/wordprocessingShape" mc:Ignorable="w14 w15 w16se w16cid w16 w16cex w16sdtdh wp14">
+  <w:abstractNum xmlns:w="http://schemas.openxmlformats.org/wordprocessingml/2006/main" w:abstractNumId="11">
+    <w:nsid w:val="59be9131"/>
+    <w:multiLevelType xmlns:w="http://schemas.openxmlformats.org/wordprocessingml/2006/main" w:val="multilevel"/>
+    <w:lvl xmlns:w="http://schemas.openxmlformats.org/wordprocessingml/2006/main" w:ilvl="0">
+      <w:start w:val="1"/>
+      <w:numFmt w:val="bullet"/>
+      <w:lvlText w:val="❖"/>
+      <w:lvlJc w:val="left"/>
+      <w:pPr>
+        <w:ind w:left="720" w:hanging="360"/>
+      </w:pPr>
+      <w:rPr>
+        <w:rFonts w:hint="default" w:ascii="Segoe UI" w:hAnsi="Segoe UI"/>
+      </w:rPr>
+    </w:lvl>
+    <w:lvl xmlns:w="http://schemas.openxmlformats.org/wordprocessingml/2006/main" w:ilvl="1">
+      <w:start w:val="1"/>
+      <w:numFmt w:val="bullet"/>
+      <w:lvlText w:val="o"/>
+      <w:lvlJc w:val="left"/>
+      <w:pPr>
+        <w:ind w:left="1440" w:hanging="360"/>
+      </w:pPr>
+      <w:rPr>
+        <w:rFonts w:hint="default" w:ascii="Courier New" w:hAnsi="Courier New"/>
+      </w:rPr>
+    </w:lvl>
+    <w:lvl xmlns:w="http://schemas.openxmlformats.org/wordprocessingml/2006/main" w:ilvl="2">
+      <w:start w:val="1"/>
+      <w:numFmt w:val="bullet"/>
+      <w:lvlText w:val=""/>
+      <w:lvlJc w:val="left"/>
+      <w:pPr>
+        <w:ind w:left="2160" w:hanging="360"/>
+      </w:pPr>
+      <w:rPr>
+        <w:rFonts w:hint="default" w:ascii="Wingdings" w:hAnsi="Wingdings"/>
+      </w:rPr>
+    </w:lvl>
+    <w:lvl xmlns:w="http://schemas.openxmlformats.org/wordprocessingml/2006/main" w:ilvl="3">
+      <w:start w:val="1"/>
+      <w:numFmt w:val="bullet"/>
+      <w:lvlText w:val=""/>
+      <w:lvlJc w:val="left"/>
+      <w:pPr>
+        <w:ind w:left="2880" w:hanging="360"/>
+      </w:pPr>
+      <w:rPr>
+        <w:rFonts w:hint="default" w:ascii="Symbol" w:hAnsi="Symbol"/>
+      </w:rPr>
+    </w:lvl>
+    <w:lvl xmlns:w="http://schemas.openxmlformats.org/wordprocessingml/2006/main" w:ilvl="4">
+      <w:start w:val="1"/>
+      <w:numFmt w:val="bullet"/>
+      <w:lvlText w:val="o"/>
+      <w:lvlJc w:val="left"/>
+      <w:pPr>
+        <w:ind w:left="3600" w:hanging="360"/>
+      </w:pPr>
+      <w:rPr>
+        <w:rFonts w:hint="default" w:ascii="Courier New" w:hAnsi="Courier New"/>
+      </w:rPr>
+    </w:lvl>
+    <w:lvl xmlns:w="http://schemas.openxmlformats.org/wordprocessingml/2006/main" w:ilvl="5">
+      <w:start w:val="1"/>
+      <w:numFmt w:val="bullet"/>
+      <w:lvlText w:val=""/>
+      <w:lvlJc w:val="left"/>
+      <w:pPr>
+        <w:ind w:left="4320" w:hanging="360"/>
+      </w:pPr>
+      <w:rPr>
+        <w:rFonts w:hint="default" w:ascii="Wingdings" w:hAnsi="Wingdings"/>
+      </w:rPr>
+    </w:lvl>
+    <w:lvl xmlns:w="http://schemas.openxmlformats.org/wordprocessingml/2006/main" w:ilvl="6">
+      <w:start w:val="1"/>
+      <w:numFmt w:val="bullet"/>
+      <w:lvlText w:val=""/>
+      <w:lvlJc w:val="left"/>
+      <w:pPr>
+        <w:ind w:left="5040" w:hanging="360"/>
+      </w:pPr>
+      <w:rPr>
+        <w:rFonts w:hint="default" w:ascii="Symbol" w:hAnsi="Symbol"/>
+      </w:rPr>
+    </w:lvl>
+    <w:lvl xmlns:w="http://schemas.openxmlformats.org/wordprocessingml/2006/main" w:ilvl="7">
+      <w:start w:val="1"/>
+      <w:numFmt w:val="bullet"/>
+      <w:lvlText w:val="o"/>
+      <w:lvlJc w:val="left"/>
+      <w:pPr>
+        <w:ind w:left="5760" w:hanging="360"/>
+      </w:pPr>
+      <w:rPr>
+        <w:rFonts w:hint="default" w:ascii="Courier New" w:hAnsi="Courier New"/>
+      </w:rPr>
+    </w:lvl>
+    <w:lvl xmlns:w="http://schemas.openxmlformats.org/wordprocessingml/2006/main" w:ilvl="8">
+      <w:start w:val="1"/>
+      <w:numFmt w:val="bullet"/>
+      <w:lvlText w:val=""/>
+      <w:lvlJc w:val="left"/>
+      <w:pPr>
+        <w:ind w:left="6480" w:hanging="360"/>
+      </w:pPr>
+      <w:rPr>
+        <w:rFonts w:hint="default" w:ascii="Wingdings" w:hAnsi="Wingdings"/>
+      </w:rPr>
+    </w:lvl>
+  </w:abstractNum>
+  <w:abstractNum xmlns:w="http://schemas.openxmlformats.org/wordprocessingml/2006/main" w:abstractNumId="10">
+    <w:nsid w:val="6292f71a"/>
+    <w:multiLevelType xmlns:w="http://schemas.openxmlformats.org/wordprocessingml/2006/main" w:val="multilevel"/>
+    <w:lvl xmlns:w="http://schemas.openxmlformats.org/wordprocessingml/2006/main" w:ilvl="0">
+      <w:start w:val="1"/>
+      <w:numFmt w:val="bullet"/>
+      <w:lvlText w:val="❖"/>
+      <w:lvlJc w:val="left"/>
+      <w:pPr>
+        <w:ind w:left="720" w:hanging="360"/>
+      </w:pPr>
+      <w:rPr>
+        <w:rFonts w:hint="default" w:ascii="Segoe UI" w:hAnsi="Segoe UI"/>
+      </w:rPr>
+    </w:lvl>
+    <w:lvl xmlns:w="http://schemas.openxmlformats.org/wordprocessingml/2006/main" w:ilvl="1">
+      <w:start w:val="1"/>
+      <w:numFmt w:val="bullet"/>
+      <w:lvlText w:val="o"/>
+      <w:lvlJc w:val="left"/>
+      <w:pPr>
+        <w:ind w:left="1440" w:hanging="360"/>
+      </w:pPr>
+      <w:rPr>
+        <w:rFonts w:hint="default" w:ascii="Courier New" w:hAnsi="Courier New"/>
+      </w:rPr>
+    </w:lvl>
+    <w:lvl xmlns:w="http://schemas.openxmlformats.org/wordprocessingml/2006/main" w:ilvl="2">
+      <w:start w:val="1"/>
+      <w:numFmt w:val="bullet"/>
+      <w:lvlText w:val=""/>
+      <w:lvlJc w:val="left"/>
+      <w:pPr>
+        <w:ind w:left="2160" w:hanging="360"/>
+      </w:pPr>
+      <w:rPr>
+        <w:rFonts w:hint="default" w:ascii="Wingdings" w:hAnsi="Wingdings"/>
+      </w:rPr>
+    </w:lvl>
+    <w:lvl xmlns:w="http://schemas.openxmlformats.org/wordprocessingml/2006/main" w:ilvl="3">
+      <w:start w:val="1"/>
+      <w:numFmt w:val="bullet"/>
+      <w:lvlText w:val=""/>
+      <w:lvlJc w:val="left"/>
+      <w:pPr>
+        <w:ind w:left="2880" w:hanging="360"/>
+      </w:pPr>
+      <w:rPr>
+        <w:rFonts w:hint="default" w:ascii="Symbol" w:hAnsi="Symbol"/>
+      </w:rPr>
+    </w:lvl>
+    <w:lvl xmlns:w="http://schemas.openxmlformats.org/wordprocessingml/2006/main" w:ilvl="4">
+      <w:start w:val="1"/>
+      <w:numFmt w:val="bullet"/>
+      <w:lvlText w:val="o"/>
+      <w:lvlJc w:val="left"/>
+      <w:pPr>
+        <w:ind w:left="3600" w:hanging="360"/>
+      </w:pPr>
+      <w:rPr>
+        <w:rFonts w:hint="default" w:ascii="Courier New" w:hAnsi="Courier New"/>
+      </w:rPr>
+    </w:lvl>
+    <w:lvl xmlns:w="http://schemas.openxmlformats.org/wordprocessingml/2006/main" w:ilvl="5">
+      <w:start w:val="1"/>
+      <w:numFmt w:val="bullet"/>
+      <w:lvlText w:val=""/>
+      <w:lvlJc w:val="left"/>
+      <w:pPr>
+        <w:ind w:left="4320" w:hanging="360"/>
+      </w:pPr>
+      <w:rPr>
+        <w:rFonts w:hint="default" w:ascii="Wingdings" w:hAnsi="Wingdings"/>
+      </w:rPr>
+    </w:lvl>
+    <w:lvl xmlns:w="http://schemas.openxmlformats.org/wordprocessingml/2006/main" w:ilvl="6">
+      <w:start w:val="1"/>
+      <w:numFmt w:val="bullet"/>
+      <w:lvlText w:val=""/>
+      <w:lvlJc w:val="left"/>
+      <w:pPr>
+        <w:ind w:left="5040" w:hanging="360"/>
+      </w:pPr>
+      <w:rPr>
+        <w:rFonts w:hint="default" w:ascii="Symbol" w:hAnsi="Symbol"/>
+      </w:rPr>
+    </w:lvl>
+    <w:lvl xmlns:w="http://schemas.openxmlformats.org/wordprocessingml/2006/main" w:ilvl="7">
+      <w:start w:val="1"/>
+      <w:numFmt w:val="bullet"/>
+      <w:lvlText w:val="o"/>
+      <w:lvlJc w:val="left"/>
+      <w:pPr>
+        <w:ind w:left="5760" w:hanging="360"/>
+      </w:pPr>
+      <w:rPr>
+        <w:rFonts w:hint="default" w:ascii="Courier New" w:hAnsi="Courier New"/>
+      </w:rPr>
+    </w:lvl>
+    <w:lvl xmlns:w="http://schemas.openxmlformats.org/wordprocessingml/2006/main" w:ilvl="8">
+      <w:start w:val="1"/>
+      <w:numFmt w:val="bullet"/>
+      <w:lvlText w:val=""/>
+      <w:lvlJc w:val="left"/>
+      <w:pPr>
+        <w:ind w:left="6480" w:hanging="360"/>
+      </w:pPr>
+      <w:rPr>
+        <w:rFonts w:hint="default" w:ascii="Wingdings" w:hAnsi="Wingdings"/>
+      </w:rPr>
+    </w:lvl>
+  </w:abstractNum>
+  <w:abstractNum xmlns:w="http://schemas.openxmlformats.org/wordprocessingml/2006/main" w:abstractNumId="9">
+    <w:nsid w:val="49ed5743"/>
+    <w:multiLevelType xmlns:w="http://schemas.openxmlformats.org/wordprocessingml/2006/main" w:val="multilevel"/>
+    <w:lvl xmlns:w="http://schemas.openxmlformats.org/wordprocessingml/2006/main" w:ilvl="0">
+      <w:start w:val="1"/>
+      <w:numFmt w:val="bullet"/>
+      <w:lvlText w:val="❖"/>
+      <w:lvlJc w:val="left"/>
+      <w:pPr>
+        <w:ind w:left="720" w:hanging="360"/>
+      </w:pPr>
+      <w:rPr>
+        <w:rFonts w:hint="default" w:ascii="Segoe UI" w:hAnsi="Segoe UI"/>
+      </w:rPr>
+    </w:lvl>
+    <w:lvl xmlns:w="http://schemas.openxmlformats.org/wordprocessingml/2006/main" w:ilvl="1">
+      <w:start w:val="1"/>
+      <w:numFmt w:val="bullet"/>
+      <w:lvlText w:val="o"/>
+      <w:lvlJc w:val="left"/>
+      <w:pPr>
+        <w:ind w:left="1440" w:hanging="360"/>
+      </w:pPr>
+      <w:rPr>
+        <w:rFonts w:hint="default" w:ascii="Courier New" w:hAnsi="Courier New"/>
+      </w:rPr>
+    </w:lvl>
+    <w:lvl xmlns:w="http://schemas.openxmlformats.org/wordprocessingml/2006/main" w:ilvl="2">
+      <w:start w:val="1"/>
+      <w:numFmt w:val="bullet"/>
+      <w:lvlText w:val=""/>
+      <w:lvlJc w:val="left"/>
+      <w:pPr>
+        <w:ind w:left="2160" w:hanging="360"/>
+      </w:pPr>
+      <w:rPr>
+        <w:rFonts w:hint="default" w:ascii="Wingdings" w:hAnsi="Wingdings"/>
+      </w:rPr>
+    </w:lvl>
+    <w:lvl xmlns:w="http://schemas.openxmlformats.org/wordprocessingml/2006/main" w:ilvl="3">
+      <w:start w:val="1"/>
+      <w:numFmt w:val="bullet"/>
+      <w:lvlText w:val=""/>
+      <w:lvlJc w:val="left"/>
+      <w:pPr>
+        <w:ind w:left="2880" w:hanging="360"/>
+      </w:pPr>
+      <w:rPr>
+        <w:rFonts w:hint="default" w:ascii="Symbol" w:hAnsi="Symbol"/>
+      </w:rPr>
+    </w:lvl>
+    <w:lvl xmlns:w="http://schemas.openxmlformats.org/wordprocessingml/2006/main" w:ilvl="4">
+      <w:start w:val="1"/>
+      <w:numFmt w:val="bullet"/>
+      <w:lvlText w:val="o"/>
+      <w:lvlJc w:val="left"/>
+      <w:pPr>
+        <w:ind w:left="3600" w:hanging="360"/>
+      </w:pPr>
+      <w:rPr>
+        <w:rFonts w:hint="default" w:ascii="Courier New" w:hAnsi="Courier New"/>
+      </w:rPr>
+    </w:lvl>
+    <w:lvl xmlns:w="http://schemas.openxmlformats.org/wordprocessingml/2006/main" w:ilvl="5">
+      <w:start w:val="1"/>
+      <w:numFmt w:val="bullet"/>
+      <w:lvlText w:val=""/>
+      <w:lvlJc w:val="left"/>
+      <w:pPr>
+        <w:ind w:left="4320" w:hanging="360"/>
+      </w:pPr>
+      <w:rPr>
+        <w:rFonts w:hint="default" w:ascii="Wingdings" w:hAnsi="Wingdings"/>
+      </w:rPr>
+    </w:lvl>
+    <w:lvl xmlns:w="http://schemas.openxmlformats.org/wordprocessingml/2006/main" w:ilvl="6">
+      <w:start w:val="1"/>
+      <w:numFmt w:val="bullet"/>
+      <w:lvlText w:val=""/>
+      <w:lvlJc w:val="left"/>
+      <w:pPr>
+        <w:ind w:left="5040" w:hanging="360"/>
+      </w:pPr>
+      <w:rPr>
+        <w:rFonts w:hint="default" w:ascii="Symbol" w:hAnsi="Symbol"/>
+      </w:rPr>
+    </w:lvl>
+    <w:lvl xmlns:w="http://schemas.openxmlformats.org/wordprocessingml/2006/main" w:ilvl="7">
+      <w:start w:val="1"/>
+      <w:numFmt w:val="bullet"/>
+      <w:lvlText w:val="o"/>
+      <w:lvlJc w:val="left"/>
+      <w:pPr>
+        <w:ind w:left="5760" w:hanging="360"/>
+      </w:pPr>
+      <w:rPr>
+        <w:rFonts w:hint="default" w:ascii="Courier New" w:hAnsi="Courier New"/>
+      </w:rPr>
+    </w:lvl>
+    <w:lvl xmlns:w="http://schemas.openxmlformats.org/wordprocessingml/2006/main" w:ilvl="8">
+      <w:start w:val="1"/>
+      <w:numFmt w:val="bullet"/>
+      <w:lvlText w:val=""/>
+      <w:lvlJc w:val="left"/>
+      <w:pPr>
+        <w:ind w:left="6480" w:hanging="360"/>
+      </w:pPr>
+      <w:rPr>
+        <w:rFonts w:hint="default" w:ascii="Wingdings" w:hAnsi="Wingdings"/>
+      </w:rPr>
+    </w:lvl>
+  </w:abstractNum>
   <w:abstractNum w:abstractNumId="0" w15:restartNumberingAfterBreak="0">
     <w:nsid w:val="31135635"/>
     <w:multiLevelType w:val="multilevel"/>
@@ -12501,6 +12090,15 @@
       </w:rPr>
     </w:lvl>
   </w:abstractNum>
+  <w:num w:numId="12">
+    <w:abstractNumId w:val="11"/>
+  </w:num>
+  <w:num w:numId="11">
+    <w:abstractNumId w:val="10"/>
+  </w:num>
+  <w:num w:numId="10">
+    <w:abstractNumId w:val="9"/>
+  </w:num>
   <w:num w:numId="1" w16cid:durableId="1673140646">
     <w:abstractNumId w:val="1"/>
   </w:num>

</xml_diff>